<commit_message>
01 and 02 wednesday exercise.
</commit_message>
<xml_diff>
--- a/Week-35/02-wednesday-exercises/Wednesday Exercise.docx
+++ b/Week-35/02-wednesday-exercises/Wednesday Exercise.docx
@@ -4,17 +4,17 @@
   <w:body>
     <w:p>
       <w:pPr>
-        <w:spacing w:after="60" w:line="240" w:lineRule="auto"/>
-        <w:rPr>
-          <w:rFonts w:ascii="Times New Roman" w:eastAsia="Times New Roman" w:hAnsi="Times New Roman" w:cs="Times New Roman"/>
-          <w:sz w:val="24"/>
-          <w:szCs w:val="24"/>
-          <w:lang w:val="en-US" w:eastAsia="da-DK"/>
-        </w:rPr>
-      </w:pPr>
-      <w:r>
-        <w:rPr>
-          <w:rFonts w:ascii="Arial" w:eastAsia="Times New Roman" w:hAnsi="Arial" w:cs="Arial"/>
+        <w:spacing w:after="0" w:line="240" w:lineRule="auto"/>
+        <w:rPr>
+          <w:rFonts w:ascii="Times New Roman" w:eastAsia="Times New Roman" w:hAnsi="Times New Roman" w:cs="Times New Roman"/>
+          <w:sz w:val="24"/>
+          <w:szCs w:val="24"/>
+          <w:lang w:val="en-US" w:eastAsia="da-DK"/>
+        </w:rPr>
+      </w:pPr>
+      <w:r>
+        <w:rPr>
+          <w:rFonts w:eastAsia="Times New Roman" w:cs="Arial"/>
           <w:color w:val="000000"/>
           <w:sz w:val="52"/>
           <w:szCs w:val="52"/>
@@ -46,7 +46,7 @@
       </w:pPr>
       <w:r>
         <w:rPr>
-          <w:rFonts w:ascii="Arial" w:eastAsia="Times New Roman" w:hAnsi="Arial" w:cs="Arial"/>
+          <w:rFonts w:eastAsia="Times New Roman" w:cs="Arial"/>
           <w:i/>
           <w:iCs/>
           <w:color w:val="000000"/>
@@ -57,7 +57,7 @@
     </w:p>
     <w:p>
       <w:pPr>
-        <w:spacing w:before="360" w:after="120" w:line="240" w:lineRule="auto"/>
+        <w:spacing w:before="360" w:after="0" w:line="240" w:lineRule="auto"/>
         <w:outlineLvl w:val="1"/>
         <w:rPr>
           <w:rFonts w:ascii="Times New Roman" w:eastAsia="Times New Roman" w:hAnsi="Times New Roman" w:cs="Times New Roman"/>
@@ -70,7 +70,7 @@
       </w:pPr>
       <w:r>
         <w:rPr>
-          <w:rFonts w:ascii="Arial" w:eastAsia="Times New Roman" w:hAnsi="Arial" w:cs="Arial"/>
+          <w:rFonts w:eastAsia="Times New Roman" w:cs="Arial"/>
           <w:color w:val="000000"/>
           <w:sz w:val="32"/>
           <w:szCs w:val="32"/>
@@ -91,7 +91,7 @@
       </w:pPr>
       <w:r>
         <w:rPr>
-          <w:rFonts w:ascii="Arial" w:eastAsia="Times New Roman" w:hAnsi="Arial" w:cs="Arial"/>
+          <w:rFonts w:eastAsia="Times New Roman" w:cs="Arial"/>
           <w:color w:val="000000"/>
           <w:lang w:val="en-US" w:eastAsia="da-DK"/>
         </w:rPr>
@@ -110,7 +110,7 @@
       </w:pPr>
       <w:r>
         <w:rPr>
-          <w:rFonts w:ascii="Arial" w:eastAsia="Times New Roman" w:hAnsi="Arial" w:cs="Arial"/>
+          <w:rFonts w:eastAsia="Times New Roman" w:cs="Arial"/>
           <w:color w:val="000000"/>
           <w:lang w:val="en-US" w:eastAsia="da-DK"/>
         </w:rPr>
@@ -140,7 +140,7 @@
       </w:pPr>
       <w:r>
         <w:rPr>
-          <w:rFonts w:ascii="Arial" w:eastAsia="Times New Roman" w:hAnsi="Arial" w:cs="Arial"/>
+          <w:rFonts w:eastAsia="Times New Roman" w:cs="Arial"/>
           <w:color w:val="000000"/>
           <w:lang w:val="en-US" w:eastAsia="da-DK"/>
         </w:rPr>
@@ -162,15 +162,14 @@
       <w:pPr>
         <w:spacing w:after="0" w:line="240" w:lineRule="auto"/>
         <w:rPr>
-          <w:rFonts w:ascii="Times New Roman" w:eastAsia="Times New Roman" w:hAnsi="Times New Roman" w:cs="Times New Roman"/>
-          <w:sz w:val="24"/>
-          <w:szCs w:val="24"/>
-          <w:lang w:val="en-US" w:eastAsia="da-DK"/>
-        </w:rPr>
-      </w:pPr>
-      <w:r>
-        <w:rPr>
-          <w:rFonts w:ascii="Arial" w:eastAsia="Times New Roman" w:hAnsi="Arial" w:cs="Arial"/>
+          <w:rFonts w:eastAsia="Times New Roman" w:cs="Arial"/>
+          <w:color w:val="000000"/>
+          <w:lang w:val="en-US" w:eastAsia="da-DK"/>
+        </w:rPr>
+      </w:pPr>
+      <w:r>
+        <w:rPr>
+          <w:rFonts w:eastAsia="Times New Roman" w:cs="Arial"/>
           <w:color w:val="000000"/>
           <w:lang w:val="en-US" w:eastAsia="da-DK"/>
         </w:rPr>
@@ -181,26 +180,109 @@
       <w:pPr>
         <w:spacing w:after="0" w:line="240" w:lineRule="auto"/>
         <w:rPr>
-          <w:rFonts w:ascii="Times New Roman" w:eastAsia="Times New Roman" w:hAnsi="Times New Roman" w:cs="Times New Roman"/>
-          <w:sz w:val="24"/>
-          <w:szCs w:val="24"/>
-          <w:lang w:val="en-US" w:eastAsia="da-DK"/>
-        </w:rPr>
-      </w:pPr>
-    </w:p>
-    <w:p>
-      <w:pPr>
-        <w:spacing w:after="0" w:line="240" w:lineRule="auto"/>
-        <w:rPr>
-          <w:rFonts w:ascii="Times New Roman" w:eastAsia="Times New Roman" w:hAnsi="Times New Roman" w:cs="Times New Roman"/>
-          <w:sz w:val="24"/>
-          <w:szCs w:val="24"/>
-          <w:lang w:val="en-US" w:eastAsia="da-DK"/>
-        </w:rPr>
-      </w:pPr>
-      <w:r>
-        <w:rPr>
-          <w:rFonts w:ascii="Arial" w:eastAsia="Times New Roman" w:hAnsi="Arial" w:cs="Arial"/>
+          <w:rFonts w:eastAsia="Times New Roman" w:cs="Arial"/>
+          <w:color w:val="000000"/>
+          <w:lang w:val="en-US" w:eastAsia="da-DK"/>
+        </w:rPr>
+      </w:pPr>
+    </w:p>
+    <w:p>
+      <w:pPr>
+        <w:spacing w:after="0" w:line="240" w:lineRule="auto"/>
+        <w:rPr>
+          <w:rFonts w:eastAsia="Times New Roman" w:cs="Arial"/>
+          <w:color w:val="000000"/>
+          <w:lang w:val="en-US" w:eastAsia="da-DK"/>
+        </w:rPr>
+      </w:pPr>
+      <w:r>
+        <w:rPr>
+          <w:rFonts w:eastAsia="Times New Roman" w:cs="Arial"/>
+          <w:color w:val="000000"/>
+          <w:lang w:val="en-US" w:eastAsia="da-DK"/>
+        </w:rPr>
+        <w:t xml:space="preserve">304 – </w:t>
+      </w:r>
+      <w:r>
+        <w:rPr>
+          <w:rFonts w:eastAsia="Times New Roman" w:cs="Arial"/>
+          <w:color w:val="000000"/>
+          <w:lang w:val="en-US" w:eastAsia="da-DK"/>
+        </w:rPr>
+        <w:t>Not Modified</w:t>
+      </w:r>
+    </w:p>
+    <w:p>
+      <w:pPr>
+        <w:spacing w:after="0" w:line="240" w:lineRule="auto"/>
+        <w:rPr>
+          <w:rFonts w:eastAsia="Times New Roman" w:cs="Arial"/>
+          <w:color w:val="000000"/>
+          <w:lang w:val="en-US" w:eastAsia="da-DK"/>
+        </w:rPr>
+      </w:pPr>
+      <w:r>
+        <w:rPr>
+          <w:rFonts w:eastAsia="Times New Roman" w:cs="Arial"/>
+          <w:color w:val="000000"/>
+          <w:lang w:val="en-US" w:eastAsia="da-DK"/>
+        </w:rPr>
+        <w:t>This is used for caching purposes. It tells the client that the response has not been modified, so the client can continue to use the same cached version of the response.</w:t>
+      </w:r>
+    </w:p>
+    <w:p>
+      <w:pPr>
+        <w:spacing w:after="0" w:line="240" w:lineRule="auto"/>
+        <w:rPr>
+          <w:rFonts w:eastAsia="Times New Roman" w:cs="Arial"/>
+          <w:color w:val="000000"/>
+          <w:lang w:val="en-US" w:eastAsia="da-DK"/>
+        </w:rPr>
+      </w:pPr>
+    </w:p>
+    <w:p>
+      <w:pPr>
+        <w:spacing w:after="0" w:line="240" w:lineRule="auto"/>
+        <w:rPr>
+          <w:rFonts w:ascii="Times New Roman" w:eastAsia="Times New Roman" w:hAnsi="Times New Roman" w:cs="Times New Roman"/>
+          <w:sz w:val="24"/>
+          <w:szCs w:val="24"/>
+          <w:lang w:val="en-US" w:eastAsia="da-DK"/>
+        </w:rPr>
+      </w:pPr>
+      <w:r>
+        <w:rPr>
+          <w:rFonts w:eastAsia="Times New Roman" w:cs="Arial"/>
+          <w:color w:val="000000"/>
+          <w:lang w:val="en-US" w:eastAsia="da-DK"/>
+        </w:rPr>
+        <w:t xml:space="preserve">200 – Success </w:t>
+      </w:r>
+    </w:p>
+    <w:p>
+      <w:pPr>
+        <w:spacing w:after="0" w:line="240" w:lineRule="auto"/>
+        <w:rPr>
+          <w:rFonts w:ascii="Times New Roman" w:eastAsia="Times New Roman" w:hAnsi="Times New Roman" w:cs="Times New Roman"/>
+          <w:sz w:val="24"/>
+          <w:szCs w:val="24"/>
+          <w:lang w:val="en-US" w:eastAsia="da-DK"/>
+        </w:rPr>
+      </w:pPr>
+    </w:p>
+    <w:p>
+      <w:pPr>
+        <w:spacing w:after="0" w:line="240" w:lineRule="auto"/>
+        <w:rPr>
+          <w:rFonts w:ascii="Times New Roman" w:eastAsia="Times New Roman" w:hAnsi="Times New Roman" w:cs="Times New Roman"/>
+          <w:sz w:val="24"/>
+          <w:szCs w:val="24"/>
+          <w:lang w:val="en-US" w:eastAsia="da-DK"/>
+        </w:rPr>
+      </w:pPr>
+      <w:r>
+        <w:rPr>
+          <w:rFonts w:eastAsia="Times New Roman" w:cs="Arial"/>
           <w:color w:val="000000"/>
           <w:lang w:val="en-US" w:eastAsia="da-DK"/>
         </w:rPr>
@@ -230,7 +312,7 @@
       </w:pPr>
       <w:r>
         <w:rPr>
-          <w:rFonts w:ascii="Arial" w:eastAsia="Times New Roman" w:hAnsi="Arial" w:cs="Arial"/>
+          <w:rFonts w:eastAsia="Times New Roman" w:cs="Arial"/>
           <w:color w:val="000000"/>
           <w:lang w:val="en-US" w:eastAsia="da-DK"/>
         </w:rPr>
@@ -249,7 +331,7 @@
       </w:pPr>
       <w:r>
         <w:rPr>
-          <w:rFonts w:ascii="Arial" w:eastAsia="Times New Roman" w:hAnsi="Arial" w:cs="Arial"/>
+          <w:rFonts w:eastAsia="Times New Roman" w:cs="Arial"/>
           <w:color w:val="000000"/>
           <w:lang w:val="en-US" w:eastAsia="da-DK"/>
         </w:rPr>
@@ -258,7 +340,7 @@
       <w:proofErr w:type="spellStart"/>
       <w:r>
         <w:rPr>
-          <w:rFonts w:ascii="Arial" w:eastAsia="Times New Roman" w:hAnsi="Arial" w:cs="Arial"/>
+          <w:rFonts w:eastAsia="Times New Roman" w:cs="Arial"/>
           <w:color w:val="000000"/>
           <w:lang w:val="en-US" w:eastAsia="da-DK"/>
         </w:rPr>
@@ -267,7 +349,7 @@
       <w:proofErr w:type="spellEnd"/>
       <w:r>
         <w:rPr>
-          <w:rFonts w:ascii="Arial" w:eastAsia="Times New Roman" w:hAnsi="Arial" w:cs="Arial"/>
+          <w:rFonts w:eastAsia="Times New Roman" w:cs="Arial"/>
           <w:color w:val="000000"/>
           <w:lang w:val="en-US" w:eastAsia="da-DK"/>
         </w:rPr>
@@ -286,7 +368,7 @@
       </w:pPr>
       <w:r>
         <w:rPr>
-          <w:rFonts w:ascii="Arial" w:eastAsia="Times New Roman" w:hAnsi="Arial" w:cs="Arial"/>
+          <w:rFonts w:eastAsia="Times New Roman" w:cs="Arial"/>
           <w:color w:val="000000"/>
           <w:lang w:val="en-US" w:eastAsia="da-DK"/>
         </w:rPr>
@@ -305,7 +387,7 @@
       </w:pPr>
       <w:r>
         <w:rPr>
-          <w:rFonts w:ascii="Arial" w:eastAsia="Times New Roman" w:hAnsi="Arial" w:cs="Arial"/>
+          <w:rFonts w:eastAsia="Times New Roman" w:cs="Arial"/>
           <w:color w:val="000000"/>
           <w:lang w:val="en-US" w:eastAsia="da-DK"/>
         </w:rPr>
@@ -316,15 +398,14 @@
       <w:pPr>
         <w:spacing w:after="0" w:line="240" w:lineRule="auto"/>
         <w:rPr>
-          <w:rFonts w:ascii="Times New Roman" w:eastAsia="Times New Roman" w:hAnsi="Times New Roman" w:cs="Times New Roman"/>
-          <w:sz w:val="24"/>
-          <w:szCs w:val="24"/>
-          <w:lang w:val="en-US" w:eastAsia="da-DK"/>
-        </w:rPr>
-      </w:pPr>
-      <w:r>
-        <w:rPr>
-          <w:rFonts w:ascii="Arial" w:eastAsia="Times New Roman" w:hAnsi="Arial" w:cs="Arial"/>
+          <w:rFonts w:eastAsia="Times New Roman" w:cs="Arial"/>
+          <w:color w:val="000000"/>
+          <w:lang w:val="en-US" w:eastAsia="da-DK"/>
+        </w:rPr>
+      </w:pPr>
+      <w:r>
+        <w:rPr>
+          <w:rFonts w:eastAsia="Times New Roman" w:cs="Arial"/>
           <w:color w:val="000000"/>
           <w:lang w:val="en-US" w:eastAsia="da-DK"/>
         </w:rPr>
@@ -333,7 +414,90 @@
     </w:p>
     <w:p>
       <w:pPr>
-        <w:spacing w:before="320" w:after="80" w:line="240" w:lineRule="auto"/>
+        <w:spacing w:after="0" w:line="240" w:lineRule="auto"/>
+        <w:rPr>
+          <w:rFonts w:eastAsia="Times New Roman" w:cs="Arial"/>
+          <w:color w:val="000000"/>
+          <w:lang w:val="en-US" w:eastAsia="da-DK"/>
+        </w:rPr>
+      </w:pPr>
+    </w:p>
+    <w:p>
+      <w:pPr>
+        <w:spacing w:after="0" w:line="240" w:lineRule="auto"/>
+        <w:rPr>
+          <w:rFonts w:eastAsia="Times New Roman" w:cs="Arial"/>
+          <w:color w:val="000000"/>
+          <w:lang w:val="en-US" w:eastAsia="da-DK"/>
+        </w:rPr>
+      </w:pPr>
+      <w:r>
+        <w:rPr>
+          <w:rFonts w:eastAsia="Times New Roman" w:cs="Arial"/>
+          <w:color w:val="000000"/>
+          <w:lang w:val="en-US" w:eastAsia="da-DK"/>
+        </w:rPr>
+        <w:t>First load I just get 200.</w:t>
+      </w:r>
+    </w:p>
+    <w:p>
+      <w:pPr>
+        <w:spacing w:after="0" w:line="240" w:lineRule="auto"/>
+        <w:rPr>
+          <w:rFonts w:ascii="Times New Roman" w:eastAsia="Times New Roman" w:hAnsi="Times New Roman" w:cs="Times New Roman"/>
+          <w:sz w:val="24"/>
+          <w:szCs w:val="24"/>
+          <w:lang w:val="en-US" w:eastAsia="da-DK"/>
+        </w:rPr>
+      </w:pPr>
+      <w:r>
+        <w:rPr>
+          <w:rFonts w:eastAsia="Times New Roman" w:cs="Arial"/>
+          <w:color w:val="000000"/>
+          <w:lang w:val="en-US" w:eastAsia="da-DK"/>
+        </w:rPr>
+        <w:t xml:space="preserve">Refresh I get 200 and 304. </w:t>
+      </w:r>
+      <w:proofErr w:type="gramStart"/>
+      <w:r>
+        <w:rPr>
+          <w:rFonts w:eastAsia="Times New Roman" w:cs="Arial"/>
+          <w:color w:val="000000"/>
+          <w:lang w:val="en-US" w:eastAsia="da-DK"/>
+        </w:rPr>
+        <w:t>So</w:t>
+      </w:r>
+      <w:proofErr w:type="gramEnd"/>
+      <w:r>
+        <w:rPr>
+          <w:rFonts w:eastAsia="Times New Roman" w:cs="Arial"/>
+          <w:color w:val="000000"/>
+          <w:lang w:val="en-US" w:eastAsia="da-DK"/>
+        </w:rPr>
+        <w:t xml:space="preserve"> 304 means that it just loaded from cache. If I want to force a fresh page load, I can do </w:t>
+      </w:r>
+      <w:proofErr w:type="spellStart"/>
+      <w:r>
+        <w:rPr>
+          <w:rFonts w:eastAsia="Times New Roman" w:cs="Arial"/>
+          <w:color w:val="000000"/>
+          <w:lang w:val="en-US" w:eastAsia="da-DK"/>
+        </w:rPr>
+        <w:t>ctrl+enter</w:t>
+      </w:r>
+      <w:proofErr w:type="spellEnd"/>
+      <w:r>
+        <w:rPr>
+          <w:rFonts w:eastAsia="Times New Roman" w:cs="Arial"/>
+          <w:color w:val="000000"/>
+          <w:lang w:val="en-US" w:eastAsia="da-DK"/>
+        </w:rPr>
+        <w:t xml:space="preserve">. </w:t>
+      </w:r>
+    </w:p>
+    <w:p>
+      <w:pPr>
+        <w:spacing w:before="320" w:after="0" w:line="240" w:lineRule="auto"/>
         <w:outlineLvl w:val="2"/>
         <w:rPr>
           <w:rFonts w:ascii="Times New Roman" w:eastAsia="Times New Roman" w:hAnsi="Times New Roman" w:cs="Times New Roman"/>
@@ -346,7 +510,7 @@
       </w:pPr>
       <w:r>
         <w:rPr>
-          <w:rFonts w:ascii="Arial" w:eastAsia="Times New Roman" w:hAnsi="Arial" w:cs="Arial"/>
+          <w:rFonts w:eastAsia="Times New Roman" w:cs="Arial"/>
           <w:color w:val="434343"/>
           <w:sz w:val="28"/>
           <w:szCs w:val="28"/>
@@ -378,7 +542,7 @@
       </w:pPr>
       <w:r>
         <w:rPr>
-          <w:rFonts w:ascii="Arial" w:eastAsia="Times New Roman" w:hAnsi="Arial" w:cs="Arial"/>
+          <w:rFonts w:eastAsia="Times New Roman" w:cs="Arial"/>
           <w:color w:val="000000"/>
           <w:lang w:val="en-US" w:eastAsia="da-DK"/>
         </w:rPr>
@@ -397,7 +561,7 @@
       </w:pPr>
       <w:r>
         <w:rPr>
-          <w:rFonts w:ascii="Arial" w:eastAsia="Times New Roman" w:hAnsi="Arial" w:cs="Arial"/>
+          <w:rFonts w:eastAsia="Times New Roman" w:cs="Arial"/>
           <w:color w:val="000000"/>
           <w:lang w:val="en-US" w:eastAsia="da-DK"/>
         </w:rPr>
@@ -405,7 +569,7 @@
       </w:r>
       <w:r>
         <w:rPr>
-          <w:rFonts w:ascii="Arial" w:eastAsia="Times New Roman" w:hAnsi="Arial" w:cs="Arial"/>
+          <w:rFonts w:eastAsia="Times New Roman" w:cs="Arial"/>
           <w:color w:val="000000"/>
           <w:sz w:val="18"/>
           <w:szCs w:val="18"/>
@@ -494,15 +658,14 @@
       <w:pPr>
         <w:spacing w:after="0" w:line="240" w:lineRule="auto"/>
         <w:rPr>
-          <w:rFonts w:ascii="Times New Roman" w:eastAsia="Times New Roman" w:hAnsi="Times New Roman" w:cs="Times New Roman"/>
-          <w:sz w:val="24"/>
-          <w:szCs w:val="24"/>
-          <w:lang w:val="en-US" w:eastAsia="da-DK"/>
-        </w:rPr>
-      </w:pPr>
-      <w:r>
-        <w:rPr>
-          <w:rFonts w:ascii="Arial" w:eastAsia="Times New Roman" w:hAnsi="Arial" w:cs="Arial"/>
+          <w:rFonts w:eastAsia="Times New Roman" w:cs="Arial"/>
+          <w:color w:val="000000"/>
+          <w:lang w:val="en-US" w:eastAsia="da-DK"/>
+        </w:rPr>
+      </w:pPr>
+      <w:r>
+        <w:rPr>
+          <w:rFonts w:eastAsia="Times New Roman" w:cs="Arial"/>
           <w:color w:val="000000"/>
           <w:lang w:val="en-US" w:eastAsia="da-DK"/>
         </w:rPr>
@@ -511,7 +674,109 @@
     </w:p>
     <w:p>
       <w:pPr>
-        <w:spacing w:before="320" w:after="80" w:line="240" w:lineRule="auto"/>
+        <w:spacing w:after="0" w:line="240" w:lineRule="auto"/>
+        <w:rPr>
+          <w:rFonts w:eastAsia="Times New Roman" w:cs="Arial"/>
+          <w:color w:val="000000"/>
+          <w:lang w:val="en-US" w:eastAsia="da-DK"/>
+        </w:rPr>
+      </w:pPr>
+    </w:p>
+    <w:p>
+      <w:pPr>
+        <w:spacing w:after="0" w:line="240" w:lineRule="auto"/>
+        <w:rPr>
+          <w:lang w:val="en-US"/>
+        </w:rPr>
+      </w:pPr>
+      <w:hyperlink r:id="rId5" w:history="1">
+        <w:r>
+          <w:rPr>
+            <w:rStyle w:val="Hyperlink"/>
+            <w:lang w:val="en-US"/>
+          </w:rPr>
+          <w:t>https://www.imperva.com/learn/performance/http-keep-alive/</w:t>
+        </w:r>
+      </w:hyperlink>
+      <w:r>
+        <w:rPr>
+          <w:lang w:val="en-US"/>
+        </w:rPr>
+        <w:t xml:space="preserve"> - Ex</w:t>
+      </w:r>
+      <w:r>
+        <w:rPr>
+          <w:lang w:val="en-US"/>
+        </w:rPr>
+        <w:t xml:space="preserve">plains it so I understand it. </w:t>
+      </w:r>
+    </w:p>
+    <w:p>
+      <w:pPr>
+        <w:spacing w:after="0" w:line="240" w:lineRule="auto"/>
+        <w:rPr>
+          <w:lang w:val="en-US"/>
+        </w:rPr>
+      </w:pPr>
+    </w:p>
+    <w:p>
+      <w:pPr>
+        <w:spacing w:after="0" w:line="240" w:lineRule="auto"/>
+        <w:rPr>
+          <w:rFonts w:ascii="Times New Roman" w:eastAsia="Times New Roman" w:hAnsi="Times New Roman" w:cs="Times New Roman"/>
+          <w:sz w:val="24"/>
+          <w:szCs w:val="24"/>
+          <w:lang w:val="en-US" w:eastAsia="da-DK"/>
+        </w:rPr>
+      </w:pPr>
+      <w:proofErr w:type="gramStart"/>
+      <w:r>
+        <w:rPr>
+          <w:lang w:val="en-US"/>
+        </w:rPr>
+        <w:t>Basically</w:t>
+      </w:r>
+      <w:proofErr w:type="gramEnd"/>
+      <w:r>
+        <w:rPr>
+          <w:lang w:val="en-US"/>
+        </w:rPr>
+        <w:t xml:space="preserve"> it ensures that the connection stays open for “</w:t>
+      </w:r>
+      <w:proofErr w:type="spellStart"/>
+      <w:r>
+        <w:rPr>
+          <w:lang w:val="en-US"/>
+        </w:rPr>
+        <w:t>KeepAliveTimeout</w:t>
+      </w:r>
+      <w:proofErr w:type="spellEnd"/>
+      <w:r>
+        <w:rPr>
+          <w:lang w:val="en-US"/>
+        </w:rPr>
+        <w:t>” as long as there is free “</w:t>
+      </w:r>
+      <w:proofErr w:type="spellStart"/>
+      <w:r>
+        <w:rPr>
+          <w:lang w:val="en-US"/>
+        </w:rPr>
+        <w:t>MaxKeepAliveRequests</w:t>
+      </w:r>
+      <w:proofErr w:type="spellEnd"/>
+      <w:r>
+        <w:rPr>
+          <w:lang w:val="en-US"/>
+        </w:rPr>
+        <w:t xml:space="preserve">” slots free. So you don’t have to handshake for each request. </w:t>
+      </w:r>
+      <w:bookmarkStart w:id="0" w:name="_GoBack"/>
+      <w:bookmarkEnd w:id="0"/>
+    </w:p>
+    <w:p>
+      <w:pPr>
+        <w:spacing w:before="320" w:after="0" w:line="240" w:lineRule="auto"/>
         <w:outlineLvl w:val="2"/>
         <w:rPr>
           <w:rFonts w:ascii="Times New Roman" w:eastAsia="Times New Roman" w:hAnsi="Times New Roman" w:cs="Times New Roman"/>
@@ -524,7 +789,7 @@
       </w:pPr>
       <w:r>
         <w:rPr>
-          <w:rFonts w:ascii="Arial" w:eastAsia="Times New Roman" w:hAnsi="Arial" w:cs="Arial"/>
+          <w:rFonts w:eastAsia="Times New Roman" w:cs="Arial"/>
           <w:color w:val="434343"/>
           <w:sz w:val="28"/>
           <w:szCs w:val="28"/>
@@ -535,7 +800,7 @@
       <w:proofErr w:type="gramStart"/>
       <w:r>
         <w:rPr>
-          <w:rFonts w:ascii="Arial" w:eastAsia="Times New Roman" w:hAnsi="Arial" w:cs="Arial"/>
+          <w:rFonts w:eastAsia="Times New Roman" w:cs="Arial"/>
           <w:color w:val="434343"/>
           <w:sz w:val="28"/>
           <w:szCs w:val="28"/>
@@ -546,7 +811,7 @@
       <w:proofErr w:type="gramEnd"/>
       <w:r>
         <w:rPr>
-          <w:rFonts w:ascii="Arial" w:eastAsia="Times New Roman" w:hAnsi="Arial" w:cs="Arial"/>
+          <w:rFonts w:eastAsia="Times New Roman" w:cs="Arial"/>
           <w:color w:val="434343"/>
           <w:sz w:val="28"/>
           <w:szCs w:val="28"/>
@@ -567,15 +832,16 @@
       </w:pPr>
       <w:r>
         <w:rPr>
-          <w:rFonts w:ascii="Arial" w:eastAsia="Times New Roman" w:hAnsi="Arial" w:cs="Arial"/>
-          <w:color w:val="000000"/>
-          <w:lang w:val="en-US" w:eastAsia="da-DK"/>
-        </w:rPr>
+          <w:rFonts w:eastAsia="Times New Roman" w:cs="Arial"/>
+          <w:color w:val="000000"/>
+          <w:lang w:val="en-US" w:eastAsia="da-DK"/>
+        </w:rPr>
+        <w:lastRenderedPageBreak/>
         <w:t xml:space="preserve">In the Web-project, created for 1+2, add a new HTML-page called </w:t>
       </w:r>
       <w:r>
         <w:rPr>
-          <w:rFonts w:ascii="Arial" w:eastAsia="Times New Roman" w:hAnsi="Arial" w:cs="Arial"/>
+          <w:rFonts w:eastAsia="Times New Roman" w:cs="Arial"/>
           <w:b/>
           <w:bCs/>
           <w:color w:val="000000"/>
@@ -585,7 +851,7 @@
       </w:r>
       <w:r>
         <w:rPr>
-          <w:rFonts w:ascii="Arial" w:eastAsia="Times New Roman" w:hAnsi="Arial" w:cs="Arial"/>
+          <w:rFonts w:eastAsia="Times New Roman" w:cs="Arial"/>
           <w:color w:val="000000"/>
           <w:lang w:val="en-US" w:eastAsia="da-DK"/>
         </w:rPr>
@@ -593,7 +859,7 @@
       </w:r>
       <w:r>
         <w:rPr>
-          <w:rFonts w:ascii="Arial" w:eastAsia="Times New Roman" w:hAnsi="Arial" w:cs="Arial"/>
+          <w:rFonts w:eastAsia="Times New Roman" w:cs="Arial"/>
           <w:b/>
           <w:bCs/>
           <w:color w:val="000000"/>
@@ -603,7 +869,7 @@
       </w:r>
       <w:r>
         <w:rPr>
-          <w:rFonts w:ascii="Arial" w:eastAsia="Times New Roman" w:hAnsi="Arial" w:cs="Arial"/>
+          <w:rFonts w:eastAsia="Times New Roman" w:cs="Arial"/>
           <w:color w:val="000000"/>
           <w:lang w:val="en-US" w:eastAsia="da-DK"/>
         </w:rPr>
@@ -633,7 +899,7 @@
       </w:pPr>
       <w:r>
         <w:rPr>
-          <w:rFonts w:ascii="Arial" w:eastAsia="Times New Roman" w:hAnsi="Arial" w:cs="Arial"/>
+          <w:rFonts w:eastAsia="Times New Roman" w:cs="Arial"/>
           <w:color w:val="000000"/>
           <w:lang w:val="en-US" w:eastAsia="da-DK"/>
         </w:rPr>
@@ -663,7 +929,7 @@
       </w:pPr>
       <w:r>
         <w:rPr>
-          <w:rFonts w:ascii="Arial" w:eastAsia="Times New Roman" w:hAnsi="Arial" w:cs="Arial"/>
+          <w:rFonts w:eastAsia="Times New Roman" w:cs="Arial"/>
           <w:color w:val="000000"/>
           <w:lang w:val="en-US" w:eastAsia="da-DK"/>
         </w:rPr>
@@ -689,7 +955,7 @@
       </w:r>
       <w:r>
         <w:rPr>
-          <w:rFonts w:ascii="Arial" w:eastAsia="Times New Roman" w:hAnsi="Arial" w:cs="Arial"/>
+          <w:rFonts w:eastAsia="Times New Roman" w:cs="Arial"/>
           <w:color w:val="000000"/>
           <w:lang w:val="en-US" w:eastAsia="da-DK"/>
         </w:rPr>
@@ -707,7 +973,7 @@
       <w:proofErr w:type="spellEnd"/>
       <w:r>
         <w:rPr>
-          <w:rFonts w:ascii="Arial" w:eastAsia="Times New Roman" w:hAnsi="Arial" w:cs="Arial"/>
+          <w:rFonts w:eastAsia="Times New Roman" w:cs="Arial"/>
           <w:color w:val="000000"/>
           <w:lang w:val="en-US" w:eastAsia="da-DK"/>
         </w:rPr>
@@ -726,7 +992,7 @@
       </w:pPr>
       <w:r>
         <w:rPr>
-          <w:rFonts w:ascii="Arial" w:eastAsia="Times New Roman" w:hAnsi="Arial" w:cs="Arial"/>
+          <w:rFonts w:eastAsia="Times New Roman" w:cs="Arial"/>
           <w:color w:val="000000"/>
           <w:lang w:val="en-US" w:eastAsia="da-DK"/>
         </w:rPr>
@@ -752,7 +1018,7 @@
       </w:r>
       <w:r>
         <w:rPr>
-          <w:rFonts w:ascii="Arial" w:eastAsia="Times New Roman" w:hAnsi="Arial" w:cs="Arial"/>
+          <w:rFonts w:eastAsia="Times New Roman" w:cs="Arial"/>
           <w:color w:val="000000"/>
           <w:lang w:val="en-US" w:eastAsia="da-DK"/>
         </w:rPr>
@@ -778,7 +1044,7 @@
       </w:r>
       <w:r>
         <w:rPr>
-          <w:rFonts w:ascii="Arial" w:eastAsia="Times New Roman" w:hAnsi="Arial" w:cs="Arial"/>
+          <w:rFonts w:eastAsia="Times New Roman" w:cs="Arial"/>
           <w:color w:val="000000"/>
           <w:lang w:val="en-US" w:eastAsia="da-DK"/>
         </w:rPr>
@@ -806,7 +1072,7 @@
       </w:r>
       <w:r>
         <w:rPr>
-          <w:rFonts w:ascii="Arial" w:eastAsia="Times New Roman" w:hAnsi="Arial" w:cs="Arial"/>
+          <w:rFonts w:eastAsia="Times New Roman" w:cs="Arial"/>
           <w:color w:val="000000"/>
           <w:lang w:val="en-US" w:eastAsia="da-DK"/>
         </w:rPr>
@@ -836,7 +1102,7 @@
       </w:pPr>
       <w:r>
         <w:rPr>
-          <w:rFonts w:ascii="Arial" w:eastAsia="Times New Roman" w:hAnsi="Arial" w:cs="Arial"/>
+          <w:rFonts w:eastAsia="Times New Roman" w:cs="Arial"/>
           <w:color w:val="000000"/>
           <w:lang w:val="en-US" w:eastAsia="da-DK"/>
         </w:rPr>
@@ -866,7 +1132,7 @@
       </w:pPr>
       <w:r>
         <w:rPr>
-          <w:rFonts w:ascii="Arial" w:eastAsia="Times New Roman" w:hAnsi="Arial" w:cs="Arial"/>
+          <w:rFonts w:eastAsia="Times New Roman" w:cs="Arial"/>
           <w:color w:val="000000"/>
           <w:lang w:val="en-US" w:eastAsia="da-DK"/>
         </w:rPr>
@@ -874,7 +1140,7 @@
       </w:r>
       <w:r>
         <w:rPr>
-          <w:rFonts w:ascii="Arial" w:eastAsia="Times New Roman" w:hAnsi="Arial" w:cs="Arial"/>
+          <w:rFonts w:eastAsia="Times New Roman" w:cs="Arial"/>
           <w:b/>
           <w:bCs/>
           <w:color w:val="000000"/>
@@ -884,7 +1150,7 @@
       </w:r>
       <w:r>
         <w:rPr>
-          <w:rFonts w:ascii="Arial" w:eastAsia="Times New Roman" w:hAnsi="Arial" w:cs="Arial"/>
+          <w:rFonts w:eastAsia="Times New Roman" w:cs="Arial"/>
           <w:color w:val="000000"/>
           <w:lang w:val="en-US" w:eastAsia="da-DK"/>
         </w:rPr>
@@ -900,18 +1166,17 @@
         <w:spacing w:after="0" w:line="240" w:lineRule="auto"/>
         <w:textAlignment w:val="baseline"/>
         <w:rPr>
-          <w:rFonts w:ascii="Arial" w:eastAsia="Times New Roman" w:hAnsi="Arial" w:cs="Arial"/>
-          <w:color w:val="000000"/>
-          <w:lang w:val="en-US" w:eastAsia="da-DK"/>
-        </w:rPr>
-      </w:pPr>
-      <w:r>
-        <w:rPr>
-          <w:rFonts w:ascii="Arial" w:eastAsia="Times New Roman" w:hAnsi="Arial" w:cs="Arial"/>
-          <w:color w:val="000000"/>
-          <w:lang w:val="en-US" w:eastAsia="da-DK"/>
-        </w:rPr>
-        <w:lastRenderedPageBreak/>
+          <w:rFonts w:eastAsia="Times New Roman" w:cs="Arial"/>
+          <w:color w:val="000000"/>
+          <w:lang w:val="en-US" w:eastAsia="da-DK"/>
+        </w:rPr>
+      </w:pPr>
+      <w:r>
+        <w:rPr>
+          <w:rFonts w:eastAsia="Times New Roman" w:cs="Arial"/>
+          <w:color w:val="000000"/>
+          <w:lang w:val="en-US" w:eastAsia="da-DK"/>
+        </w:rPr>
         <w:t>The two HTTP-request you see</w:t>
       </w:r>
     </w:p>
@@ -924,14 +1189,14 @@
         <w:spacing w:after="0" w:line="240" w:lineRule="auto"/>
         <w:textAlignment w:val="baseline"/>
         <w:rPr>
-          <w:rFonts w:ascii="Arial" w:eastAsia="Times New Roman" w:hAnsi="Arial" w:cs="Arial"/>
-          <w:color w:val="000000"/>
-          <w:lang w:val="en-US" w:eastAsia="da-DK"/>
-        </w:rPr>
-      </w:pPr>
-      <w:r>
-        <w:rPr>
-          <w:rFonts w:ascii="Arial" w:eastAsia="Times New Roman" w:hAnsi="Arial" w:cs="Arial"/>
+          <w:rFonts w:eastAsia="Times New Roman" w:cs="Arial"/>
+          <w:color w:val="000000"/>
+          <w:lang w:val="en-US" w:eastAsia="da-DK"/>
+        </w:rPr>
+      </w:pPr>
+      <w:r>
+        <w:rPr>
+          <w:rFonts w:eastAsia="Times New Roman" w:cs="Arial"/>
           <w:color w:val="000000"/>
           <w:lang w:val="en-US" w:eastAsia="da-DK"/>
         </w:rPr>
@@ -940,7 +1205,7 @@
     </w:p>
     <w:p>
       <w:pPr>
-        <w:spacing w:before="320" w:after="80" w:line="240" w:lineRule="auto"/>
+        <w:spacing w:before="320" w:after="0" w:line="240" w:lineRule="auto"/>
         <w:outlineLvl w:val="2"/>
         <w:rPr>
           <w:rFonts w:ascii="Times New Roman" w:eastAsia="Times New Roman" w:hAnsi="Times New Roman" w:cs="Times New Roman"/>
@@ -953,7 +1218,7 @@
       </w:pPr>
       <w:r>
         <w:rPr>
-          <w:rFonts w:ascii="Arial" w:eastAsia="Times New Roman" w:hAnsi="Arial" w:cs="Arial"/>
+          <w:rFonts w:eastAsia="Times New Roman" w:cs="Arial"/>
           <w:color w:val="434343"/>
           <w:sz w:val="28"/>
           <w:szCs w:val="28"/>
@@ -985,16 +1250,16 @@
       </w:pPr>
       <w:r>
         <w:rPr>
-          <w:rFonts w:ascii="Arial" w:eastAsia="Times New Roman" w:hAnsi="Arial" w:cs="Arial"/>
+          <w:rFonts w:eastAsia="Times New Roman" w:cs="Arial"/>
           <w:color w:val="000000"/>
           <w:lang w:val="en-US" w:eastAsia="da-DK"/>
         </w:rPr>
         <w:t xml:space="preserve">In Chrome enter this address (with the developer window + the network-tab open), and exactly as it is spelt: </w:t>
       </w:r>
-      <w:hyperlink r:id="rId5" w:history="1">
+      <w:hyperlink r:id="rId6" w:history="1">
         <w:r>
           <w:rPr>
-            <w:rFonts w:ascii="Arial" w:eastAsia="Times New Roman" w:hAnsi="Arial" w:cs="Arial"/>
+            <w:rFonts w:eastAsia="Times New Roman" w:cs="Arial"/>
             <w:b/>
             <w:bCs/>
             <w:color w:val="1155CC"/>
@@ -1028,7 +1293,7 @@
       </w:pPr>
       <w:r>
         <w:rPr>
-          <w:rFonts w:ascii="Arial" w:eastAsia="Times New Roman" w:hAnsi="Arial" w:cs="Arial"/>
+          <w:rFonts w:eastAsia="Times New Roman" w:cs="Arial"/>
           <w:color w:val="000000"/>
           <w:lang w:val="en-US" w:eastAsia="da-DK"/>
         </w:rPr>
@@ -1037,7 +1302,7 @@
       <w:proofErr w:type="gramStart"/>
       <w:r>
         <w:rPr>
-          <w:rFonts w:ascii="Arial" w:eastAsia="Times New Roman" w:hAnsi="Arial" w:cs="Arial"/>
+          <w:rFonts w:eastAsia="Times New Roman" w:cs="Arial"/>
           <w:color w:val="000000"/>
           <w:lang w:val="en-US" w:eastAsia="da-DK"/>
         </w:rPr>
@@ -1046,7 +1311,7 @@
       <w:proofErr w:type="gramEnd"/>
       <w:r>
         <w:rPr>
-          <w:rFonts w:ascii="Arial" w:eastAsia="Times New Roman" w:hAnsi="Arial" w:cs="Arial"/>
+          <w:rFonts w:eastAsia="Times New Roman" w:cs="Arial"/>
           <w:color w:val="000000"/>
           <w:lang w:val="en-US" w:eastAsia="da-DK"/>
         </w:rPr>
@@ -1076,7 +1341,7 @@
       </w:pPr>
       <w:r>
         <w:rPr>
-          <w:rFonts w:ascii="Arial" w:eastAsia="Times New Roman" w:hAnsi="Arial" w:cs="Arial"/>
+          <w:rFonts w:eastAsia="Times New Roman" w:cs="Arial"/>
           <w:color w:val="000000"/>
           <w:lang w:val="en-US" w:eastAsia="da-DK"/>
         </w:rPr>
@@ -1085,7 +1350,7 @@
     </w:p>
     <w:p>
       <w:pPr>
-        <w:spacing w:before="320" w:after="80" w:line="240" w:lineRule="auto"/>
+        <w:spacing w:before="320" w:after="0" w:line="240" w:lineRule="auto"/>
         <w:outlineLvl w:val="2"/>
         <w:rPr>
           <w:rFonts w:ascii="Times New Roman" w:eastAsia="Times New Roman" w:hAnsi="Times New Roman" w:cs="Times New Roman"/>
@@ -1098,7 +1363,7 @@
       </w:pPr>
       <w:r>
         <w:rPr>
-          <w:rFonts w:ascii="Arial" w:eastAsia="Times New Roman" w:hAnsi="Arial" w:cs="Arial"/>
+          <w:rFonts w:eastAsia="Times New Roman" w:cs="Arial"/>
           <w:color w:val="434343"/>
           <w:sz w:val="28"/>
           <w:szCs w:val="28"/>
@@ -1119,7 +1384,7 @@
       </w:pPr>
       <w:r>
         <w:rPr>
-          <w:rFonts w:ascii="Arial" w:eastAsia="Times New Roman" w:hAnsi="Arial" w:cs="Arial"/>
+          <w:rFonts w:eastAsia="Times New Roman" w:cs="Arial"/>
           <w:color w:val="000000"/>
           <w:lang w:val="en-US" w:eastAsia="da-DK"/>
         </w:rPr>
@@ -1127,7 +1392,7 @@
       </w:r>
       <w:r>
         <w:rPr>
-          <w:rFonts w:ascii="Arial" w:eastAsia="Times New Roman" w:hAnsi="Arial" w:cs="Arial"/>
+          <w:rFonts w:eastAsia="Times New Roman" w:cs="Arial"/>
           <w:b/>
           <w:bCs/>
           <w:color w:val="000000"/>
@@ -1148,7 +1413,7 @@
       </w:pPr>
       <w:r>
         <w:rPr>
-          <w:rFonts w:ascii="Arial" w:eastAsia="Times New Roman" w:hAnsi="Arial" w:cs="Arial"/>
+          <w:rFonts w:eastAsia="Times New Roman" w:cs="Arial"/>
           <w:color w:val="000000"/>
           <w:lang w:val="en-US" w:eastAsia="da-DK"/>
         </w:rPr>
@@ -1174,7 +1439,7 @@
       </w:r>
       <w:r>
         <w:rPr>
-          <w:rFonts w:ascii="Arial" w:eastAsia="Times New Roman" w:hAnsi="Arial" w:cs="Arial"/>
+          <w:rFonts w:eastAsia="Times New Roman" w:cs="Arial"/>
           <w:color w:val="000000"/>
           <w:lang w:val="en-US" w:eastAsia="da-DK"/>
         </w:rPr>
@@ -1183,7 +1448,7 @@
       <w:proofErr w:type="gramStart"/>
       <w:r>
         <w:rPr>
-          <w:rFonts w:ascii="Arial" w:eastAsia="Times New Roman" w:hAnsi="Arial" w:cs="Arial"/>
+          <w:rFonts w:eastAsia="Times New Roman" w:cs="Arial"/>
           <w:color w:val="000000"/>
           <w:lang w:val="en-US" w:eastAsia="da-DK"/>
         </w:rPr>
@@ -1192,7 +1457,7 @@
       <w:proofErr w:type="gramEnd"/>
       <w:r>
         <w:rPr>
-          <w:rFonts w:ascii="Arial" w:eastAsia="Times New Roman" w:hAnsi="Arial" w:cs="Arial"/>
+          <w:rFonts w:eastAsia="Times New Roman" w:cs="Arial"/>
           <w:color w:val="000000"/>
           <w:lang w:val="en-US" w:eastAsia="da-DK"/>
         </w:rPr>
@@ -1242,7 +1507,7 @@
       </w:pPr>
       <w:r>
         <w:rPr>
-          <w:rFonts w:ascii="Arial" w:eastAsia="Times New Roman" w:hAnsi="Arial" w:cs="Arial"/>
+          <w:rFonts w:eastAsia="Times New Roman" w:cs="Arial"/>
           <w:color w:val="000000"/>
           <w:lang w:val="en-US" w:eastAsia="da-DK"/>
         </w:rPr>
@@ -1261,7 +1526,7 @@
       </w:pPr>
       <w:r>
         <w:rPr>
-          <w:rFonts w:ascii="Arial" w:eastAsia="Times New Roman" w:hAnsi="Arial" w:cs="Arial"/>
+          <w:rFonts w:eastAsia="Times New Roman" w:cs="Arial"/>
           <w:color w:val="000000"/>
           <w:lang w:val="en-US" w:eastAsia="da-DK"/>
         </w:rPr>
@@ -1270,7 +1535,7 @@
     </w:p>
     <w:p>
       <w:pPr>
-        <w:spacing w:before="320" w:after="80" w:line="240" w:lineRule="auto"/>
+        <w:spacing w:before="320" w:after="0" w:line="240" w:lineRule="auto"/>
         <w:outlineLvl w:val="2"/>
         <w:rPr>
           <w:rFonts w:ascii="Times New Roman" w:eastAsia="Times New Roman" w:hAnsi="Times New Roman" w:cs="Times New Roman"/>
@@ -1283,7 +1548,7 @@
       </w:pPr>
       <w:r>
         <w:rPr>
-          <w:rFonts w:ascii="Arial" w:eastAsia="Times New Roman" w:hAnsi="Arial" w:cs="Arial"/>
+          <w:rFonts w:eastAsia="Times New Roman" w:cs="Arial"/>
           <w:color w:val="434343"/>
           <w:sz w:val="28"/>
           <w:szCs w:val="28"/>
@@ -1304,7 +1569,7 @@
       </w:pPr>
       <w:r>
         <w:rPr>
-          <w:rFonts w:ascii="Arial" w:eastAsia="Times New Roman" w:hAnsi="Arial" w:cs="Arial"/>
+          <w:rFonts w:eastAsia="Times New Roman" w:cs="Arial"/>
           <w:color w:val="000000"/>
           <w:lang w:val="en-US" w:eastAsia="da-DK"/>
         </w:rPr>
@@ -1344,7 +1609,7 @@
       </w:pPr>
       <w:r>
         <w:rPr>
-          <w:rFonts w:ascii="Arial" w:eastAsia="Times New Roman" w:hAnsi="Arial" w:cs="Arial"/>
+          <w:rFonts w:eastAsia="Times New Roman" w:cs="Arial"/>
           <w:color w:val="000000"/>
           <w:lang w:val="en-US" w:eastAsia="da-DK"/>
         </w:rPr>
@@ -1353,98 +1618,153 @@
     </w:p>
     <w:p>
       <w:pPr>
-        <w:spacing w:before="320" w:after="80" w:line="240" w:lineRule="auto"/>
+        <w:spacing w:before="320" w:after="0" w:line="240" w:lineRule="auto"/>
         <w:outlineLvl w:val="2"/>
         <w:rPr>
-          <w:rFonts w:ascii="Times New Roman" w:eastAsia="Times New Roman" w:hAnsi="Times New Roman" w:cs="Times New Roman"/>
-          <w:b/>
-          <w:bCs/>
-          <w:sz w:val="27"/>
-          <w:szCs w:val="27"/>
-          <w:lang w:val="en-US" w:eastAsia="da-DK"/>
-        </w:rPr>
-      </w:pPr>
-      <w:r>
-        <w:rPr>
-          <w:rFonts w:ascii="Arial" w:eastAsia="Times New Roman" w:hAnsi="Arial" w:cs="Arial"/>
+          <w:rFonts w:eastAsia="Times New Roman" w:cs="Arial"/>
           <w:color w:val="434343"/>
           <w:sz w:val="28"/>
           <w:szCs w:val="28"/>
           <w:lang w:val="en-US" w:eastAsia="da-DK"/>
         </w:rPr>
-        <w:t>4c) Status Codes - Ranges</w:t>
-      </w:r>
-    </w:p>
-    <w:p>
-      <w:pPr>
-        <w:spacing w:after="0" w:line="240" w:lineRule="auto"/>
-        <w:rPr>
-          <w:rFonts w:ascii="Times New Roman" w:eastAsia="Times New Roman" w:hAnsi="Times New Roman" w:cs="Times New Roman"/>
-          <w:sz w:val="24"/>
-          <w:szCs w:val="24"/>
-          <w:lang w:val="en-US" w:eastAsia="da-DK"/>
-        </w:rPr>
-      </w:pPr>
-    </w:p>
-    <w:p>
-      <w:pPr>
-        <w:spacing w:after="0" w:line="240" w:lineRule="auto"/>
-        <w:rPr>
-          <w:rFonts w:ascii="Times New Roman" w:eastAsia="Times New Roman" w:hAnsi="Times New Roman" w:cs="Times New Roman"/>
-          <w:sz w:val="24"/>
-          <w:szCs w:val="24"/>
-          <w:lang w:val="en-US" w:eastAsia="da-DK"/>
-        </w:rPr>
-      </w:pPr>
-      <w:r>
-        <w:rPr>
-          <w:rFonts w:ascii="Arial" w:eastAsia="Times New Roman" w:hAnsi="Arial" w:cs="Arial"/>
-          <w:color w:val="000000"/>
-          <w:lang w:val="en-US" w:eastAsia="da-DK"/>
-        </w:rPr>
-        <w:t>Your document, containing the Status Codes for all the exercises done so far, should now contain codes like 2xx, 3xx, 4xx and 5xx.</w:t>
-      </w:r>
-    </w:p>
-    <w:p>
-      <w:pPr>
-        <w:spacing w:after="0" w:line="240" w:lineRule="auto"/>
-        <w:rPr>
-          <w:rFonts w:ascii="Times New Roman" w:eastAsia="Times New Roman" w:hAnsi="Times New Roman" w:cs="Times New Roman"/>
-          <w:sz w:val="24"/>
-          <w:szCs w:val="24"/>
-          <w:lang w:val="en-US" w:eastAsia="da-DK"/>
-        </w:rPr>
-      </w:pPr>
-      <w:r>
-        <w:rPr>
-          <w:rFonts w:ascii="Arial" w:eastAsia="Times New Roman" w:hAnsi="Arial" w:cs="Arial"/>
-          <w:color w:val="000000"/>
-          <w:lang w:val="en-US" w:eastAsia="da-DK"/>
-        </w:rPr>
-        <w:t>Explain (write down your answer so you won’t forget) the meaning of the first digit in the 3-digit Status Codes you have seen so far.</w:t>
-      </w:r>
-    </w:p>
-    <w:p>
-      <w:pPr>
-        <w:spacing w:before="320" w:after="80" w:line="240" w:lineRule="auto"/>
-        <w:outlineLvl w:val="2"/>
-        <w:rPr>
-          <w:rFonts w:ascii="Times New Roman" w:eastAsia="Times New Roman" w:hAnsi="Times New Roman" w:cs="Times New Roman"/>
-          <w:b/>
-          <w:bCs/>
-          <w:sz w:val="27"/>
-          <w:szCs w:val="27"/>
-          <w:lang w:val="en-US" w:eastAsia="da-DK"/>
-        </w:rPr>
-      </w:pPr>
-      <w:r>
-        <w:rPr>
-          <w:rFonts w:ascii="Arial" w:eastAsia="Times New Roman" w:hAnsi="Arial" w:cs="Arial"/>
+      </w:pPr>
+      <w:r>
+        <w:rPr>
+          <w:rFonts w:eastAsia="Times New Roman" w:cs="Arial"/>
           <w:color w:val="434343"/>
           <w:sz w:val="28"/>
           <w:szCs w:val="28"/>
           <w:lang w:val="en-US" w:eastAsia="da-DK"/>
         </w:rPr>
+        <w:t xml:space="preserve">4c) Status Codes </w:t>
+      </w:r>
+      <w:r>
+        <w:rPr>
+          <w:rFonts w:eastAsia="Times New Roman" w:cs="Arial"/>
+          <w:color w:val="434343"/>
+          <w:sz w:val="28"/>
+          <w:szCs w:val="28"/>
+          <w:lang w:val="en-US" w:eastAsia="da-DK"/>
+        </w:rPr>
+        <w:t>–</w:t>
+      </w:r>
+      <w:r>
+        <w:rPr>
+          <w:rFonts w:eastAsia="Times New Roman" w:cs="Arial"/>
+          <w:color w:val="434343"/>
+          <w:sz w:val="28"/>
+          <w:szCs w:val="28"/>
+          <w:lang w:val="en-US" w:eastAsia="da-DK"/>
+        </w:rPr>
+        <w:t xml:space="preserve"> Ranges</w:t>
+      </w:r>
+    </w:p>
+    <w:p>
+      <w:pPr>
+        <w:spacing w:after="0"/>
+        <w:rPr>
+          <w:lang w:val="en-US" w:eastAsia="da-DK"/>
+        </w:rPr>
+      </w:pPr>
+    </w:p>
+    <w:p>
+      <w:pPr>
+        <w:spacing w:after="0"/>
+        <w:rPr>
+          <w:lang w:val="en-US" w:eastAsia="da-DK"/>
+        </w:rPr>
+      </w:pPr>
+      <w:r>
+        <w:rPr>
+          <w:lang w:val="en-US" w:eastAsia="da-DK"/>
+        </w:rPr>
+        <w:t xml:space="preserve">List of codes: </w:t>
+      </w:r>
+    </w:p>
+    <w:p>
+      <w:pPr>
+        <w:pStyle w:val="Listeafsnit"/>
+        <w:numPr>
+          <w:ilvl w:val="0"/>
+          <w:numId w:val="11"/>
+        </w:numPr>
+        <w:spacing w:after="0"/>
+        <w:rPr>
+          <w:lang w:val="en-US" w:eastAsia="da-DK"/>
+        </w:rPr>
+      </w:pPr>
+    </w:p>
+    <w:p>
+      <w:pPr>
+        <w:spacing w:after="0" w:line="240" w:lineRule="auto"/>
+        <w:rPr>
+          <w:rFonts w:ascii="Times New Roman" w:eastAsia="Times New Roman" w:hAnsi="Times New Roman" w:cs="Times New Roman"/>
+          <w:sz w:val="24"/>
+          <w:szCs w:val="24"/>
+          <w:lang w:val="en-US" w:eastAsia="da-DK"/>
+        </w:rPr>
+      </w:pPr>
+    </w:p>
+    <w:p>
+      <w:pPr>
+        <w:spacing w:after="0" w:line="240" w:lineRule="auto"/>
+        <w:rPr>
+          <w:rFonts w:ascii="Times New Roman" w:eastAsia="Times New Roman" w:hAnsi="Times New Roman" w:cs="Times New Roman"/>
+          <w:sz w:val="24"/>
+          <w:szCs w:val="24"/>
+          <w:lang w:val="en-US" w:eastAsia="da-DK"/>
+        </w:rPr>
+      </w:pPr>
+      <w:r>
+        <w:rPr>
+          <w:rFonts w:eastAsia="Times New Roman" w:cs="Arial"/>
+          <w:color w:val="000000"/>
+          <w:lang w:val="en-US" w:eastAsia="da-DK"/>
+        </w:rPr>
+        <w:t>Your document, containing the Status Codes for all the exercises done so far, should now contain codes like 2xx, 3xx, 4xx and 5xx.</w:t>
+      </w:r>
+    </w:p>
+    <w:p>
+      <w:pPr>
+        <w:spacing w:after="0" w:line="240" w:lineRule="auto"/>
+        <w:rPr>
+          <w:rFonts w:ascii="Times New Roman" w:eastAsia="Times New Roman" w:hAnsi="Times New Roman" w:cs="Times New Roman"/>
+          <w:sz w:val="24"/>
+          <w:szCs w:val="24"/>
+          <w:lang w:val="en-US" w:eastAsia="da-DK"/>
+        </w:rPr>
+      </w:pPr>
+      <w:r>
+        <w:rPr>
+          <w:rFonts w:eastAsia="Times New Roman" w:cs="Arial"/>
+          <w:color w:val="000000"/>
+          <w:lang w:val="en-US" w:eastAsia="da-DK"/>
+        </w:rPr>
+        <w:lastRenderedPageBreak/>
+        <w:t>Explain (write down your answer so you won’t forget) the meaning of the first digit in the 3-digit Status Codes you have seen so far.</w:t>
+      </w:r>
+    </w:p>
+    <w:p>
+      <w:pPr>
+        <w:spacing w:before="320" w:after="0" w:line="240" w:lineRule="auto"/>
+        <w:outlineLvl w:val="2"/>
+        <w:rPr>
+          <w:rFonts w:ascii="Times New Roman" w:eastAsia="Times New Roman" w:hAnsi="Times New Roman" w:cs="Times New Roman"/>
+          <w:b/>
+          <w:bCs/>
+          <w:sz w:val="27"/>
+          <w:szCs w:val="27"/>
+          <w:lang w:val="en-US" w:eastAsia="da-DK"/>
+        </w:rPr>
+      </w:pPr>
+      <w:r>
+        <w:rPr>
+          <w:rFonts w:eastAsia="Times New Roman" w:cs="Arial"/>
+          <w:color w:val="434343"/>
+          <w:sz w:val="28"/>
+          <w:szCs w:val="28"/>
+          <w:lang w:val="en-US" w:eastAsia="da-DK"/>
+        </w:rPr>
         <w:t>5) Get HTTP Request Headers on the Server</w:t>
       </w:r>
     </w:p>
@@ -1471,7 +1791,7 @@
       </w:pPr>
       <w:r>
         <w:rPr>
-          <w:rFonts w:ascii="Arial" w:eastAsia="Times New Roman" w:hAnsi="Arial" w:cs="Arial"/>
+          <w:rFonts w:eastAsia="Times New Roman" w:cs="Arial"/>
           <w:color w:val="000000"/>
           <w:lang w:val="en-US" w:eastAsia="da-DK"/>
         </w:rPr>
@@ -1480,7 +1800,7 @@
     </w:p>
     <w:p>
       <w:pPr>
-        <w:spacing w:after="200" w:line="240" w:lineRule="auto"/>
+        <w:spacing w:after="0" w:line="240" w:lineRule="auto"/>
         <w:rPr>
           <w:rFonts w:ascii="Times New Roman" w:eastAsia="Times New Roman" w:hAnsi="Times New Roman" w:cs="Times New Roman"/>
           <w:sz w:val="24"/>
@@ -1514,7 +1834,7 @@
                     </pic:cNvPicPr>
                   </pic:nvPicPr>
                   <pic:blipFill>
-                    <a:blip r:embed="rId6">
+                    <a:blip r:embed="rId7">
                       <a:extLst>
                         <a:ext uri="{28A0092B-C50C-407E-A947-70E740481C1C}">
                           <a14:useLocalDpi xmlns:a14="http://schemas.microsoft.com/office/drawing/2010/main" val="0"/>
@@ -1548,17 +1868,17 @@
     </w:p>
     <w:p>
       <w:pPr>
-        <w:spacing w:after="200" w:line="240" w:lineRule="auto"/>
-        <w:rPr>
-          <w:rFonts w:ascii="Times New Roman" w:eastAsia="Times New Roman" w:hAnsi="Times New Roman" w:cs="Times New Roman"/>
-          <w:sz w:val="24"/>
-          <w:szCs w:val="24"/>
-          <w:lang w:val="en-US" w:eastAsia="da-DK"/>
-        </w:rPr>
-      </w:pPr>
-      <w:r>
-        <w:rPr>
-          <w:rFonts w:ascii="Arial" w:eastAsia="Times New Roman" w:hAnsi="Arial" w:cs="Arial"/>
+        <w:spacing w:after="0" w:line="240" w:lineRule="auto"/>
+        <w:rPr>
+          <w:rFonts w:ascii="Times New Roman" w:eastAsia="Times New Roman" w:hAnsi="Times New Roman" w:cs="Times New Roman"/>
+          <w:sz w:val="24"/>
+          <w:szCs w:val="24"/>
+          <w:lang w:val="en-US" w:eastAsia="da-DK"/>
+        </w:rPr>
+      </w:pPr>
+      <w:r>
+        <w:rPr>
+          <w:rFonts w:eastAsia="Times New Roman" w:cs="Arial"/>
           <w:color w:val="000000"/>
           <w:lang w:val="en-US" w:eastAsia="da-DK"/>
         </w:rPr>
@@ -1567,7 +1887,7 @@
       <w:proofErr w:type="gramStart"/>
       <w:r>
         <w:rPr>
-          <w:rFonts w:ascii="Arial" w:eastAsia="Times New Roman" w:hAnsi="Arial" w:cs="Arial"/>
+          <w:rFonts w:eastAsia="Times New Roman" w:cs="Arial"/>
           <w:color w:val="000000"/>
           <w:lang w:val="en-US" w:eastAsia="da-DK"/>
         </w:rPr>
@@ -1576,24 +1896,15 @@
       <w:proofErr w:type="gramEnd"/>
       <w:r>
         <w:rPr>
-          <w:rFonts w:ascii="Arial" w:eastAsia="Times New Roman" w:hAnsi="Arial" w:cs="Arial"/>
-          <w:color w:val="000000"/>
-          <w:lang w:val="en-US" w:eastAsia="da-DK"/>
-        </w:rPr>
-        <w:t xml:space="preserve"> the request object. Create a Servlet, which should output this information in a table as sketched </w:t>
-      </w:r>
-      <w:r>
-        <w:rPr>
-          <w:rFonts w:ascii="Arial" w:eastAsia="Times New Roman" w:hAnsi="Arial" w:cs="Arial"/>
-          <w:color w:val="000000"/>
-          <w:lang w:val="en-US" w:eastAsia="da-DK"/>
-        </w:rPr>
-        <w:lastRenderedPageBreak/>
-        <w:t xml:space="preserve">in this figure (or in any way you like, but </w:t>
-      </w:r>
-      <w:r>
-        <w:rPr>
-          <w:rFonts w:ascii="Arial" w:eastAsia="Times New Roman" w:hAnsi="Arial" w:cs="Arial"/>
+          <w:rFonts w:eastAsia="Times New Roman" w:cs="Arial"/>
+          <w:color w:val="000000"/>
+          <w:lang w:val="en-US" w:eastAsia="da-DK"/>
+        </w:rPr>
+        <w:t xml:space="preserve"> the request object. Create a Servlet, which should output this information in a table as sketched in this figure (or in any way you like, but </w:t>
+      </w:r>
+      <w:r>
+        <w:rPr>
+          <w:rFonts w:eastAsia="Times New Roman" w:cs="Arial"/>
           <w:color w:val="000000"/>
           <w:u w:val="single"/>
           <w:lang w:val="en-US" w:eastAsia="da-DK"/>
@@ -1602,7 +1913,7 @@
       </w:r>
       <w:r>
         <w:rPr>
-          <w:rFonts w:ascii="Arial" w:eastAsia="Times New Roman" w:hAnsi="Arial" w:cs="Arial"/>
+          <w:rFonts w:eastAsia="Times New Roman" w:cs="Arial"/>
           <w:color w:val="000000"/>
           <w:lang w:val="en-US" w:eastAsia="da-DK"/>
         </w:rPr>
@@ -1635,7 +1946,7 @@
                     </pic:cNvPicPr>
                   </pic:nvPicPr>
                   <pic:blipFill>
-                    <a:blip r:embed="rId7">
+                    <a:blip r:embed="rId8">
                       <a:extLst>
                         <a:ext uri="{28A0092B-C50C-407E-A947-70E740481C1C}">
                           <a14:useLocalDpi xmlns:a14="http://schemas.microsoft.com/office/drawing/2010/main" val="0"/>
@@ -1680,17 +1991,17 @@
     </w:p>
     <w:p>
       <w:pPr>
-        <w:spacing w:after="200" w:line="240" w:lineRule="auto"/>
-        <w:rPr>
-          <w:rFonts w:ascii="Times New Roman" w:eastAsia="Times New Roman" w:hAnsi="Times New Roman" w:cs="Times New Roman"/>
-          <w:sz w:val="24"/>
-          <w:szCs w:val="24"/>
-          <w:lang w:val="en-US" w:eastAsia="da-DK"/>
-        </w:rPr>
-      </w:pPr>
-      <w:r>
-        <w:rPr>
-          <w:rFonts w:ascii="Arial" w:eastAsia="Times New Roman" w:hAnsi="Arial" w:cs="Arial"/>
+        <w:spacing w:after="0" w:line="240" w:lineRule="auto"/>
+        <w:rPr>
+          <w:rFonts w:ascii="Times New Roman" w:eastAsia="Times New Roman" w:hAnsi="Times New Roman" w:cs="Times New Roman"/>
+          <w:sz w:val="24"/>
+          <w:szCs w:val="24"/>
+          <w:lang w:val="en-US" w:eastAsia="da-DK"/>
+        </w:rPr>
+      </w:pPr>
+      <w:r>
+        <w:rPr>
+          <w:rFonts w:eastAsia="Times New Roman" w:cs="Arial"/>
           <w:i/>
           <w:iCs/>
           <w:color w:val="000000"/>
@@ -1701,7 +2012,7 @@
       <w:proofErr w:type="spellStart"/>
       <w:r>
         <w:rPr>
-          <w:rFonts w:ascii="Arial" w:eastAsia="Times New Roman" w:hAnsi="Arial" w:cs="Arial"/>
+          <w:rFonts w:eastAsia="Times New Roman" w:cs="Arial"/>
           <w:i/>
           <w:iCs/>
           <w:color w:val="000000"/>
@@ -1712,7 +2023,7 @@
       <w:proofErr w:type="spellEnd"/>
       <w:r>
         <w:rPr>
-          <w:rFonts w:ascii="Arial" w:eastAsia="Times New Roman" w:hAnsi="Arial" w:cs="Arial"/>
+          <w:rFonts w:eastAsia="Times New Roman" w:cs="Arial"/>
           <w:i/>
           <w:iCs/>
           <w:color w:val="000000"/>
@@ -1736,7 +2047,7 @@
       </w:pPr>
       <w:r>
         <w:rPr>
-          <w:rFonts w:ascii="Arial" w:eastAsia="Times New Roman" w:hAnsi="Arial" w:cs="Arial"/>
+          <w:rFonts w:eastAsia="Times New Roman" w:cs="Arial"/>
           <w:color w:val="434343"/>
           <w:sz w:val="28"/>
           <w:szCs w:val="28"/>
@@ -1757,7 +2068,7 @@
       </w:pPr>
       <w:r>
         <w:rPr>
-          <w:rFonts w:ascii="Arial" w:eastAsia="Times New Roman" w:hAnsi="Arial" w:cs="Arial"/>
+          <w:rFonts w:eastAsia="Times New Roman" w:cs="Arial"/>
           <w:color w:val="000000"/>
           <w:lang w:val="en-US" w:eastAsia="da-DK"/>
         </w:rPr>
@@ -1790,7 +2101,7 @@
                     </pic:cNvPicPr>
                   </pic:nvPicPr>
                   <pic:blipFill>
-                    <a:blip r:embed="rId8">
+                    <a:blip r:embed="rId9">
                       <a:extLst>
                         <a:ext uri="{28A0092B-C50C-407E-A947-70E740481C1C}">
                           <a14:useLocalDpi xmlns:a14="http://schemas.microsoft.com/office/drawing/2010/main" val="0"/>
@@ -1834,7 +2145,7 @@
       </w:pPr>
       <w:r>
         <w:rPr>
-          <w:rFonts w:ascii="Arial" w:eastAsia="Times New Roman" w:hAnsi="Arial" w:cs="Arial"/>
+          <w:rFonts w:eastAsia="Times New Roman" w:cs="Arial"/>
           <w:color w:val="000000"/>
           <w:lang w:val="en-US" w:eastAsia="da-DK"/>
         </w:rPr>
@@ -1843,28 +2154,28 @@
     </w:p>
     <w:p>
       <w:pPr>
-        <w:spacing w:after="240" w:line="240" w:lineRule="auto"/>
-        <w:rPr>
-          <w:rFonts w:ascii="Times New Roman" w:eastAsia="Times New Roman" w:hAnsi="Times New Roman" w:cs="Times New Roman"/>
-          <w:sz w:val="24"/>
-          <w:szCs w:val="24"/>
-          <w:lang w:val="en-US" w:eastAsia="da-DK"/>
-        </w:rPr>
-      </w:pPr>
-    </w:p>
-    <w:p>
-      <w:pPr>
-        <w:spacing w:after="0" w:line="240" w:lineRule="auto"/>
-        <w:rPr>
-          <w:rFonts w:ascii="Times New Roman" w:eastAsia="Times New Roman" w:hAnsi="Times New Roman" w:cs="Times New Roman"/>
-          <w:sz w:val="24"/>
-          <w:szCs w:val="24"/>
-          <w:lang w:val="en-US" w:eastAsia="da-DK"/>
-        </w:rPr>
-      </w:pPr>
-      <w:r>
-        <w:rPr>
-          <w:rFonts w:ascii="Arial" w:eastAsia="Times New Roman" w:hAnsi="Arial" w:cs="Arial"/>
+        <w:spacing w:after="0" w:line="240" w:lineRule="auto"/>
+        <w:rPr>
+          <w:rFonts w:ascii="Times New Roman" w:eastAsia="Times New Roman" w:hAnsi="Times New Roman" w:cs="Times New Roman"/>
+          <w:sz w:val="24"/>
+          <w:szCs w:val="24"/>
+          <w:lang w:val="en-US" w:eastAsia="da-DK"/>
+        </w:rPr>
+      </w:pPr>
+    </w:p>
+    <w:p>
+      <w:pPr>
+        <w:spacing w:after="0" w:line="240" w:lineRule="auto"/>
+        <w:rPr>
+          <w:rFonts w:ascii="Times New Roman" w:eastAsia="Times New Roman" w:hAnsi="Times New Roman" w:cs="Times New Roman"/>
+          <w:sz w:val="24"/>
+          <w:szCs w:val="24"/>
+          <w:lang w:val="en-US" w:eastAsia="da-DK"/>
+        </w:rPr>
+      </w:pPr>
+      <w:r>
+        <w:rPr>
+          <w:rFonts w:eastAsia="Times New Roman" w:cs="Arial"/>
           <w:color w:val="000000"/>
           <w:lang w:val="en-US" w:eastAsia="da-DK"/>
         </w:rPr>
@@ -1873,7 +2184,7 @@
       <w:proofErr w:type="gramStart"/>
       <w:r>
         <w:rPr>
-          <w:rFonts w:ascii="Arial" w:eastAsia="Times New Roman" w:hAnsi="Arial" w:cs="Arial"/>
+          <w:rFonts w:eastAsia="Times New Roman" w:cs="Arial"/>
           <w:color w:val="000000"/>
           <w:lang w:val="en-US" w:eastAsia="da-DK"/>
         </w:rPr>
@@ -1882,7 +2193,7 @@
       <w:proofErr w:type="gramEnd"/>
       <w:r>
         <w:rPr>
-          <w:rFonts w:ascii="Arial" w:eastAsia="Times New Roman" w:hAnsi="Arial" w:cs="Arial"/>
+          <w:rFonts w:eastAsia="Times New Roman" w:cs="Arial"/>
           <w:color w:val="000000"/>
           <w:lang w:val="en-US" w:eastAsia="da-DK"/>
         </w:rPr>
@@ -1912,7 +2223,7 @@
       </w:pPr>
       <w:r>
         <w:rPr>
-          <w:rFonts w:ascii="Arial" w:eastAsia="Times New Roman" w:hAnsi="Arial" w:cs="Arial"/>
+          <w:rFonts w:eastAsia="Times New Roman" w:cs="Arial"/>
           <w:color w:val="000000"/>
           <w:lang w:val="en-US" w:eastAsia="da-DK"/>
         </w:rPr>
@@ -1942,7 +2253,7 @@
       </w:pPr>
       <w:r>
         <w:rPr>
-          <w:rFonts w:ascii="Arial" w:eastAsia="Times New Roman" w:hAnsi="Arial" w:cs="Arial"/>
+          <w:rFonts w:eastAsia="Times New Roman" w:cs="Arial"/>
           <w:color w:val="000000"/>
           <w:lang w:val="en-US" w:eastAsia="da-DK"/>
         </w:rPr>
@@ -1951,7 +2262,7 @@
       <w:proofErr w:type="gramStart"/>
       <w:r>
         <w:rPr>
-          <w:rFonts w:ascii="Arial" w:eastAsia="Times New Roman" w:hAnsi="Arial" w:cs="Arial"/>
+          <w:rFonts w:eastAsia="Times New Roman" w:cs="Arial"/>
           <w:color w:val="000000"/>
           <w:lang w:val="en-US" w:eastAsia="da-DK"/>
         </w:rPr>
@@ -1960,7 +2271,7 @@
       <w:proofErr w:type="gramEnd"/>
       <w:r>
         <w:rPr>
-          <w:rFonts w:ascii="Arial" w:eastAsia="Times New Roman" w:hAnsi="Arial" w:cs="Arial"/>
+          <w:rFonts w:eastAsia="Times New Roman" w:cs="Arial"/>
           <w:color w:val="000000"/>
           <w:lang w:val="en-US" w:eastAsia="da-DK"/>
         </w:rPr>
@@ -1990,7 +2301,7 @@
       </w:pPr>
       <w:r>
         <w:rPr>
-          <w:rFonts w:ascii="Arial" w:eastAsia="Times New Roman" w:hAnsi="Arial" w:cs="Arial"/>
+          <w:rFonts w:eastAsia="Times New Roman" w:cs="Arial"/>
           <w:color w:val="000000"/>
           <w:lang w:val="en-US" w:eastAsia="da-DK"/>
         </w:rPr>
@@ -2020,7 +2331,7 @@
       </w:pPr>
       <w:r>
         <w:rPr>
-          <w:rFonts w:ascii="Arial" w:eastAsia="Times New Roman" w:hAnsi="Arial" w:cs="Arial"/>
+          <w:rFonts w:eastAsia="Times New Roman" w:cs="Arial"/>
           <w:color w:val="000000"/>
           <w:sz w:val="28"/>
           <w:szCs w:val="28"/>
@@ -2045,7 +2356,7 @@
       </w:pPr>
       <w:r>
         <w:rPr>
-          <w:rFonts w:ascii="Arial" w:eastAsia="Times New Roman" w:hAnsi="Arial" w:cs="Arial"/>
+          <w:rFonts w:eastAsia="Times New Roman" w:cs="Arial"/>
           <w:color w:val="000000"/>
           <w:sz w:val="32"/>
           <w:szCs w:val="32"/>
@@ -2077,7 +2388,7 @@
       </w:pPr>
       <w:r>
         <w:rPr>
-          <w:rFonts w:ascii="Arial" w:eastAsia="Times New Roman" w:hAnsi="Arial" w:cs="Arial"/>
+          <w:rFonts w:eastAsia="Times New Roman" w:cs="Arial"/>
           <w:i/>
           <w:iCs/>
           <w:color w:val="000000"/>
@@ -2101,7 +2412,7 @@
       </w:pPr>
       <w:r>
         <w:rPr>
-          <w:rFonts w:ascii="Arial" w:eastAsia="Times New Roman" w:hAnsi="Arial" w:cs="Arial"/>
+          <w:rFonts w:eastAsia="Times New Roman" w:cs="Arial"/>
           <w:color w:val="434343"/>
           <w:sz w:val="28"/>
           <w:szCs w:val="28"/>
@@ -2111,7 +2422,7 @@
       </w:r>
       <w:r>
         <w:rPr>
-          <w:rFonts w:ascii="Arial" w:eastAsia="Times New Roman" w:hAnsi="Arial" w:cs="Arial"/>
+          <w:rFonts w:eastAsia="Times New Roman" w:cs="Arial"/>
           <w:color w:val="434343"/>
           <w:sz w:val="28"/>
           <w:szCs w:val="28"/>
@@ -2122,7 +2433,7 @@
       </w:r>
       <w:r>
         <w:rPr>
-          <w:rFonts w:ascii="Arial" w:eastAsia="Times New Roman" w:hAnsi="Arial" w:cs="Arial"/>
+          <w:rFonts w:eastAsia="Times New Roman" w:cs="Arial"/>
           <w:color w:val="434343"/>
           <w:sz w:val="28"/>
           <w:szCs w:val="28"/>
@@ -2133,17 +2444,17 @@
     </w:p>
     <w:p>
       <w:pPr>
-        <w:spacing w:before="200" w:after="200" w:line="240" w:lineRule="auto"/>
-        <w:rPr>
-          <w:rFonts w:ascii="Times New Roman" w:eastAsia="Times New Roman" w:hAnsi="Times New Roman" w:cs="Times New Roman"/>
-          <w:sz w:val="24"/>
-          <w:szCs w:val="24"/>
-          <w:lang w:val="en-US" w:eastAsia="da-DK"/>
-        </w:rPr>
-      </w:pPr>
-      <w:r>
-        <w:rPr>
-          <w:rFonts w:ascii="Arial" w:eastAsia="Times New Roman" w:hAnsi="Arial" w:cs="Arial"/>
+        <w:spacing w:before="200" w:after="0" w:line="240" w:lineRule="auto"/>
+        <w:rPr>
+          <w:rFonts w:ascii="Times New Roman" w:eastAsia="Times New Roman" w:hAnsi="Times New Roman" w:cs="Times New Roman"/>
+          <w:sz w:val="24"/>
+          <w:szCs w:val="24"/>
+          <w:lang w:val="en-US" w:eastAsia="da-DK"/>
+        </w:rPr>
+      </w:pPr>
+      <w:r>
+        <w:rPr>
+          <w:rFonts w:eastAsia="Times New Roman" w:cs="Arial"/>
           <w:color w:val="000000"/>
           <w:lang w:val="en-US" w:eastAsia="da-DK"/>
         </w:rPr>
@@ -2152,7 +2463,7 @@
       <w:proofErr w:type="gramStart"/>
       <w:r>
         <w:rPr>
-          <w:rFonts w:ascii="Arial" w:eastAsia="Times New Roman" w:hAnsi="Arial" w:cs="Arial"/>
+          <w:rFonts w:eastAsia="Times New Roman" w:cs="Arial"/>
           <w:color w:val="000000"/>
           <w:lang w:val="en-US" w:eastAsia="da-DK"/>
         </w:rPr>
@@ -2161,7 +2472,7 @@
       <w:proofErr w:type="gramEnd"/>
       <w:r>
         <w:rPr>
-          <w:rFonts w:ascii="Arial" w:eastAsia="Times New Roman" w:hAnsi="Arial" w:cs="Arial"/>
+          <w:rFonts w:eastAsia="Times New Roman" w:cs="Arial"/>
           <w:color w:val="000000"/>
           <w:lang w:val="en-US" w:eastAsia="da-DK"/>
         </w:rPr>
@@ -2178,14 +2489,14 @@
         <w:ind w:left="360"/>
         <w:textAlignment w:val="baseline"/>
         <w:rPr>
-          <w:rFonts w:ascii="Arial" w:eastAsia="Times New Roman" w:hAnsi="Arial" w:cs="Arial"/>
-          <w:color w:val="000000"/>
-          <w:lang w:val="en-US" w:eastAsia="da-DK"/>
-        </w:rPr>
-      </w:pPr>
-      <w:r>
-        <w:rPr>
-          <w:rFonts w:ascii="Arial" w:eastAsia="Times New Roman" w:hAnsi="Arial" w:cs="Arial"/>
+          <w:rFonts w:eastAsia="Times New Roman" w:cs="Arial"/>
+          <w:color w:val="000000"/>
+          <w:lang w:val="en-US" w:eastAsia="da-DK"/>
+        </w:rPr>
+      </w:pPr>
+      <w:r>
+        <w:rPr>
+          <w:rFonts w:eastAsia="Times New Roman" w:cs="Arial"/>
           <w:color w:val="000000"/>
           <w:lang w:val="en-US" w:eastAsia="da-DK"/>
         </w:rPr>
@@ -2194,7 +2505,7 @@
       <w:proofErr w:type="spellStart"/>
       <w:r>
         <w:rPr>
-          <w:rFonts w:ascii="Arial" w:eastAsia="Times New Roman" w:hAnsi="Arial" w:cs="Arial"/>
+          <w:rFonts w:eastAsia="Times New Roman" w:cs="Arial"/>
           <w:b/>
           <w:bCs/>
           <w:i/>
@@ -2207,7 +2518,7 @@
       <w:proofErr w:type="spellEnd"/>
       <w:r>
         <w:rPr>
-          <w:rFonts w:ascii="Arial" w:eastAsia="Times New Roman" w:hAnsi="Arial" w:cs="Arial"/>
+          <w:rFonts w:eastAsia="Times New Roman" w:cs="Arial"/>
           <w:b/>
           <w:bCs/>
           <w:color w:val="000000"/>
@@ -2217,7 +2528,7 @@
       </w:r>
       <w:r>
         <w:rPr>
-          <w:rFonts w:ascii="Arial" w:eastAsia="Times New Roman" w:hAnsi="Arial" w:cs="Arial"/>
+          <w:rFonts w:eastAsia="Times New Roman" w:cs="Arial"/>
           <w:color w:val="000000"/>
           <w:lang w:val="en-US" w:eastAsia="da-DK"/>
         </w:rPr>
@@ -2225,7 +2536,7 @@
       </w:r>
       <w:r>
         <w:rPr>
-          <w:rFonts w:ascii="Arial" w:eastAsia="Times New Roman" w:hAnsi="Arial" w:cs="Arial"/>
+          <w:rFonts w:eastAsia="Times New Roman" w:cs="Arial"/>
           <w:i/>
           <w:iCs/>
           <w:color w:val="000000"/>
@@ -2235,7 +2546,7 @@
       </w:r>
       <w:r>
         <w:rPr>
-          <w:rFonts w:ascii="Arial" w:eastAsia="Times New Roman" w:hAnsi="Arial" w:cs="Arial"/>
+          <w:rFonts w:eastAsia="Times New Roman" w:cs="Arial"/>
           <w:color w:val="000000"/>
           <w:lang w:val="en-US" w:eastAsia="da-DK"/>
         </w:rPr>
@@ -2252,14 +2563,14 @@
         <w:ind w:left="360"/>
         <w:textAlignment w:val="baseline"/>
         <w:rPr>
-          <w:rFonts w:ascii="Arial" w:eastAsia="Times New Roman" w:hAnsi="Arial" w:cs="Arial"/>
-          <w:color w:val="000000"/>
-          <w:lang w:val="en-US" w:eastAsia="da-DK"/>
-        </w:rPr>
-      </w:pPr>
-      <w:r>
-        <w:rPr>
-          <w:rFonts w:ascii="Arial" w:eastAsia="Times New Roman" w:hAnsi="Arial" w:cs="Arial"/>
+          <w:rFonts w:eastAsia="Times New Roman" w:cs="Arial"/>
+          <w:color w:val="000000"/>
+          <w:lang w:val="en-US" w:eastAsia="da-DK"/>
+        </w:rPr>
+      </w:pPr>
+      <w:r>
+        <w:rPr>
+          <w:rFonts w:eastAsia="Times New Roman" w:cs="Arial"/>
           <w:color w:val="000000"/>
           <w:lang w:val="en-US" w:eastAsia="da-DK"/>
         </w:rPr>
@@ -2276,14 +2587,14 @@
         <w:ind w:left="360"/>
         <w:textAlignment w:val="baseline"/>
         <w:rPr>
-          <w:rFonts w:ascii="Arial" w:eastAsia="Times New Roman" w:hAnsi="Arial" w:cs="Arial"/>
-          <w:color w:val="000000"/>
-          <w:lang w:val="en-US" w:eastAsia="da-DK"/>
-        </w:rPr>
-      </w:pPr>
-      <w:r>
-        <w:rPr>
-          <w:rFonts w:ascii="Arial" w:eastAsia="Times New Roman" w:hAnsi="Arial" w:cs="Arial"/>
+          <w:rFonts w:eastAsia="Times New Roman" w:cs="Arial"/>
+          <w:color w:val="000000"/>
+          <w:lang w:val="en-US" w:eastAsia="da-DK"/>
+        </w:rPr>
+      </w:pPr>
+      <w:r>
+        <w:rPr>
+          <w:rFonts w:eastAsia="Times New Roman" w:cs="Arial"/>
           <w:color w:val="000000"/>
           <w:lang w:val="en-US" w:eastAsia="da-DK"/>
         </w:rPr>
@@ -2292,7 +2603,7 @@
       <w:proofErr w:type="spellStart"/>
       <w:r>
         <w:rPr>
-          <w:rFonts w:ascii="Arial" w:eastAsia="Times New Roman" w:hAnsi="Arial" w:cs="Arial"/>
+          <w:rFonts w:eastAsia="Times New Roman" w:cs="Arial"/>
           <w:color w:val="000000"/>
           <w:lang w:val="en-US" w:eastAsia="da-DK"/>
         </w:rPr>
@@ -2301,7 +2612,7 @@
       <w:proofErr w:type="spellEnd"/>
       <w:r>
         <w:rPr>
-          <w:rFonts w:ascii="Arial" w:eastAsia="Times New Roman" w:hAnsi="Arial" w:cs="Arial"/>
+          <w:rFonts w:eastAsia="Times New Roman" w:cs="Arial"/>
           <w:color w:val="000000"/>
           <w:lang w:val="en-US" w:eastAsia="da-DK"/>
         </w:rPr>
@@ -2430,7 +2741,6 @@
           <w:szCs w:val="20"/>
           <w:lang w:val="en-US" w:eastAsia="da-DK"/>
         </w:rPr>
-        <w:lastRenderedPageBreak/>
         <w:t>                              </w:t>
       </w:r>
       <w:proofErr w:type="spellStart"/>
@@ -5607,7 +5917,7 @@
       </w:pPr>
       <w:r>
         <w:rPr>
-          <w:rFonts w:ascii="Arial" w:eastAsia="Times New Roman" w:hAnsi="Arial" w:cs="Arial"/>
+          <w:rFonts w:eastAsia="Times New Roman" w:cs="Arial"/>
           <w:color w:val="434343"/>
           <w:sz w:val="28"/>
           <w:szCs w:val="28"/>
@@ -5617,7 +5927,7 @@
       </w:r>
       <w:r>
         <w:rPr>
-          <w:rFonts w:ascii="Arial" w:eastAsia="Times New Roman" w:hAnsi="Arial" w:cs="Arial"/>
+          <w:rFonts w:eastAsia="Times New Roman" w:cs="Arial"/>
           <w:color w:val="434343"/>
           <w:sz w:val="28"/>
           <w:szCs w:val="28"/>
@@ -5628,7 +5938,7 @@
       </w:r>
       <w:r>
         <w:rPr>
-          <w:rFonts w:ascii="Arial" w:eastAsia="Times New Roman" w:hAnsi="Arial" w:cs="Arial"/>
+          <w:rFonts w:eastAsia="Times New Roman" w:cs="Arial"/>
           <w:color w:val="434343"/>
           <w:sz w:val="28"/>
           <w:szCs w:val="28"/>
@@ -5657,14 +5967,14 @@
         <w:spacing w:after="0" w:line="240" w:lineRule="auto"/>
         <w:textAlignment w:val="baseline"/>
         <w:rPr>
-          <w:rFonts w:ascii="Arial" w:eastAsia="Times New Roman" w:hAnsi="Arial" w:cs="Arial"/>
-          <w:color w:val="000000"/>
-          <w:lang w:val="en-US" w:eastAsia="da-DK"/>
-        </w:rPr>
-      </w:pPr>
-      <w:r>
-        <w:rPr>
-          <w:rFonts w:ascii="Arial" w:eastAsia="Times New Roman" w:hAnsi="Arial" w:cs="Arial"/>
+          <w:rFonts w:eastAsia="Times New Roman" w:cs="Arial"/>
+          <w:color w:val="000000"/>
+          <w:lang w:val="en-US" w:eastAsia="da-DK"/>
+        </w:rPr>
+      </w:pPr>
+      <w:r>
+        <w:rPr>
+          <w:rFonts w:eastAsia="Times New Roman" w:cs="Arial"/>
           <w:color w:val="000000"/>
           <w:lang w:val="en-US" w:eastAsia="da-DK"/>
         </w:rPr>
@@ -5680,23 +5990,24 @@
         <w:spacing w:after="0" w:line="240" w:lineRule="auto"/>
         <w:textAlignment w:val="baseline"/>
         <w:rPr>
-          <w:rFonts w:ascii="Arial" w:eastAsia="Times New Roman" w:hAnsi="Arial" w:cs="Arial"/>
-          <w:color w:val="000000"/>
-          <w:lang w:val="en-US" w:eastAsia="da-DK"/>
-        </w:rPr>
-      </w:pPr>
-      <w:r>
-        <w:rPr>
-          <w:rFonts w:ascii="Arial" w:eastAsia="Times New Roman" w:hAnsi="Arial" w:cs="Arial"/>
-          <w:color w:val="000000"/>
-          <w:lang w:val="en-US" w:eastAsia="da-DK"/>
-        </w:rPr>
+          <w:rFonts w:eastAsia="Times New Roman" w:cs="Arial"/>
+          <w:color w:val="000000"/>
+          <w:lang w:val="en-US" w:eastAsia="da-DK"/>
+        </w:rPr>
+      </w:pPr>
+      <w:r>
+        <w:rPr>
+          <w:rFonts w:eastAsia="Times New Roman" w:cs="Arial"/>
+          <w:color w:val="000000"/>
+          <w:lang w:val="en-US" w:eastAsia="da-DK"/>
+        </w:rPr>
+        <w:lastRenderedPageBreak/>
         <w:t xml:space="preserve">Enter </w:t>
       </w:r>
       <w:proofErr w:type="spellStart"/>
       <w:r>
         <w:rPr>
-          <w:rFonts w:ascii="Arial" w:eastAsia="Times New Roman" w:hAnsi="Arial" w:cs="Arial"/>
+          <w:rFonts w:eastAsia="Times New Roman" w:cs="Arial"/>
           <w:i/>
           <w:iCs/>
           <w:color w:val="000000"/>
@@ -5707,7 +6018,7 @@
       <w:proofErr w:type="spellEnd"/>
       <w:r>
         <w:rPr>
-          <w:rFonts w:ascii="Arial" w:eastAsia="Times New Roman" w:hAnsi="Arial" w:cs="Arial"/>
+          <w:rFonts w:eastAsia="Times New Roman" w:cs="Arial"/>
           <w:color w:val="000000"/>
           <w:lang w:val="en-US" w:eastAsia="da-DK"/>
         </w:rPr>
@@ -5715,7 +6026,7 @@
       </w:r>
       <w:r>
         <w:rPr>
-          <w:rFonts w:ascii="Arial" w:eastAsia="Times New Roman" w:hAnsi="Arial" w:cs="Arial"/>
+          <w:rFonts w:eastAsia="Times New Roman" w:cs="Arial"/>
           <w:i/>
           <w:iCs/>
           <w:color w:val="000000"/>
@@ -5725,7 +6036,7 @@
       </w:r>
       <w:r>
         <w:rPr>
-          <w:rFonts w:ascii="Arial" w:eastAsia="Times New Roman" w:hAnsi="Arial" w:cs="Arial"/>
+          <w:rFonts w:eastAsia="Times New Roman" w:cs="Arial"/>
           <w:color w:val="000000"/>
           <w:lang w:val="en-US" w:eastAsia="da-DK"/>
         </w:rPr>
@@ -5741,14 +6052,14 @@
         <w:spacing w:after="0" w:line="240" w:lineRule="auto"/>
         <w:textAlignment w:val="baseline"/>
         <w:rPr>
-          <w:rFonts w:ascii="Arial" w:eastAsia="Times New Roman" w:hAnsi="Arial" w:cs="Arial"/>
-          <w:color w:val="000000"/>
-          <w:lang w:val="en-US" w:eastAsia="da-DK"/>
-        </w:rPr>
-      </w:pPr>
-      <w:r>
-        <w:rPr>
-          <w:rFonts w:ascii="Arial" w:eastAsia="Times New Roman" w:hAnsi="Arial" w:cs="Arial"/>
+          <w:rFonts w:eastAsia="Times New Roman" w:cs="Arial"/>
+          <w:color w:val="000000"/>
+          <w:lang w:val="en-US" w:eastAsia="da-DK"/>
+        </w:rPr>
+      </w:pPr>
+      <w:r>
+        <w:rPr>
+          <w:rFonts w:eastAsia="Times New Roman" w:cs="Arial"/>
           <w:color w:val="000000"/>
           <w:lang w:val="en-US" w:eastAsia="da-DK"/>
         </w:rPr>
@@ -5757,7 +6068,7 @@
       <w:proofErr w:type="spellStart"/>
       <w:r>
         <w:rPr>
-          <w:rFonts w:ascii="Arial" w:eastAsia="Times New Roman" w:hAnsi="Arial" w:cs="Arial"/>
+          <w:rFonts w:eastAsia="Times New Roman" w:cs="Arial"/>
           <w:color w:val="000000"/>
           <w:lang w:val="en-US" w:eastAsia="da-DK"/>
         </w:rPr>
@@ -5766,7 +6077,7 @@
       <w:proofErr w:type="spellEnd"/>
       <w:r>
         <w:rPr>
-          <w:rFonts w:ascii="Arial" w:eastAsia="Times New Roman" w:hAnsi="Arial" w:cs="Arial"/>
+          <w:rFonts w:eastAsia="Times New Roman" w:cs="Arial"/>
           <w:color w:val="000000"/>
           <w:lang w:val="en-US" w:eastAsia="da-DK"/>
         </w:rPr>
@@ -6872,7 +7183,6 @@
           <w:shd w:val="clear" w:color="auto" w:fill="FFFF00"/>
           <w:lang w:val="en-US" w:eastAsia="da-DK"/>
         </w:rPr>
-        <w:lastRenderedPageBreak/>
         <w:t>if</w:t>
       </w:r>
       <w:r>
@@ -9290,8 +9600,6 @@
         </w:rPr>
         <w:t>}</w:t>
       </w:r>
-      <w:bookmarkStart w:id="0" w:name="_GoBack"/>
-      <w:bookmarkEnd w:id="0"/>
     </w:p>
     <w:p>
       <w:pPr>
@@ -9339,14 +9647,14 @@
         <w:ind w:left="360"/>
         <w:textAlignment w:val="baseline"/>
         <w:rPr>
-          <w:rFonts w:ascii="Arial" w:eastAsia="Times New Roman" w:hAnsi="Arial" w:cs="Arial"/>
-          <w:color w:val="000000"/>
-          <w:lang w:val="en-US" w:eastAsia="da-DK"/>
-        </w:rPr>
-      </w:pPr>
-      <w:r>
-        <w:rPr>
-          <w:rFonts w:ascii="Arial" w:eastAsia="Times New Roman" w:hAnsi="Arial" w:cs="Arial"/>
+          <w:rFonts w:eastAsia="Times New Roman" w:cs="Arial"/>
+          <w:color w:val="000000"/>
+          <w:lang w:val="en-US" w:eastAsia="da-DK"/>
+        </w:rPr>
+      </w:pPr>
+      <w:r>
+        <w:rPr>
+          <w:rFonts w:eastAsia="Times New Roman" w:cs="Arial"/>
           <w:color w:val="000000"/>
           <w:lang w:val="en-US" w:eastAsia="da-DK"/>
         </w:rPr>
@@ -9362,14 +9670,14 @@
         <w:spacing w:after="0" w:line="240" w:lineRule="auto"/>
         <w:textAlignment w:val="baseline"/>
         <w:rPr>
-          <w:rFonts w:ascii="Arial" w:eastAsia="Times New Roman" w:hAnsi="Arial" w:cs="Arial"/>
-          <w:color w:val="000000"/>
-          <w:lang w:val="en-US" w:eastAsia="da-DK"/>
-        </w:rPr>
-      </w:pPr>
-      <w:r>
-        <w:rPr>
-          <w:rFonts w:ascii="Arial" w:eastAsia="Times New Roman" w:hAnsi="Arial" w:cs="Arial"/>
+          <w:rFonts w:eastAsia="Times New Roman" w:cs="Arial"/>
+          <w:color w:val="000000"/>
+          <w:lang w:val="en-US" w:eastAsia="da-DK"/>
+        </w:rPr>
+      </w:pPr>
+      <w:r>
+        <w:rPr>
+          <w:rFonts w:eastAsia="Times New Roman" w:cs="Arial"/>
           <w:color w:val="000000"/>
           <w:lang w:val="en-US" w:eastAsia="da-DK"/>
         </w:rPr>
@@ -9378,7 +9686,7 @@
       <w:proofErr w:type="gramStart"/>
       <w:r>
         <w:rPr>
-          <w:rFonts w:ascii="Arial" w:eastAsia="Times New Roman" w:hAnsi="Arial" w:cs="Arial"/>
+          <w:rFonts w:eastAsia="Times New Roman" w:cs="Arial"/>
           <w:color w:val="000000"/>
           <w:lang w:val="en-US" w:eastAsia="da-DK"/>
         </w:rPr>
@@ -9387,7 +9695,7 @@
       <w:proofErr w:type="gramEnd"/>
       <w:r>
         <w:rPr>
-          <w:rFonts w:ascii="Arial" w:eastAsia="Times New Roman" w:hAnsi="Arial" w:cs="Arial"/>
+          <w:rFonts w:eastAsia="Times New Roman" w:cs="Arial"/>
           <w:color w:val="000000"/>
           <w:lang w:val="en-US" w:eastAsia="da-DK"/>
         </w:rPr>
@@ -9403,14 +9711,14 @@
         <w:spacing w:after="0" w:line="240" w:lineRule="auto"/>
         <w:textAlignment w:val="baseline"/>
         <w:rPr>
-          <w:rFonts w:ascii="Arial" w:eastAsia="Times New Roman" w:hAnsi="Arial" w:cs="Arial"/>
-          <w:color w:val="000000"/>
-          <w:lang w:val="en-US" w:eastAsia="da-DK"/>
-        </w:rPr>
-      </w:pPr>
-      <w:r>
-        <w:rPr>
-          <w:rFonts w:ascii="Arial" w:eastAsia="Times New Roman" w:hAnsi="Arial" w:cs="Arial"/>
+          <w:rFonts w:eastAsia="Times New Roman" w:cs="Arial"/>
+          <w:color w:val="000000"/>
+          <w:lang w:val="en-US" w:eastAsia="da-DK"/>
+        </w:rPr>
+      </w:pPr>
+      <w:r>
+        <w:rPr>
+          <w:rFonts w:eastAsia="Times New Roman" w:cs="Arial"/>
           <w:color w:val="000000"/>
           <w:lang w:val="en-US" w:eastAsia="da-DK"/>
         </w:rPr>
@@ -9426,16 +9734,16 @@
         <w:spacing w:after="0" w:line="240" w:lineRule="auto"/>
         <w:textAlignment w:val="baseline"/>
         <w:rPr>
-          <w:rFonts w:ascii="Arial" w:eastAsia="Times New Roman" w:hAnsi="Arial" w:cs="Arial"/>
-          <w:b/>
-          <w:bCs/>
-          <w:color w:val="000000"/>
-          <w:lang w:val="en-US" w:eastAsia="da-DK"/>
-        </w:rPr>
-      </w:pPr>
-      <w:r>
-        <w:rPr>
-          <w:rFonts w:ascii="Arial" w:eastAsia="Times New Roman" w:hAnsi="Arial" w:cs="Arial"/>
+          <w:rFonts w:eastAsia="Times New Roman" w:cs="Arial"/>
+          <w:b/>
+          <w:bCs/>
+          <w:color w:val="000000"/>
+          <w:lang w:val="en-US" w:eastAsia="da-DK"/>
+        </w:rPr>
+      </w:pPr>
+      <w:r>
+        <w:rPr>
+          <w:rFonts w:eastAsia="Times New Roman" w:cs="Arial"/>
           <w:b/>
           <w:bCs/>
           <w:color w:val="000000"/>
@@ -9457,7 +9765,7 @@
       </w:pPr>
       <w:r>
         <w:rPr>
-          <w:rFonts w:ascii="Arial" w:eastAsia="Times New Roman" w:hAnsi="Arial" w:cs="Arial"/>
+          <w:rFonts w:eastAsia="Times New Roman" w:cs="Arial"/>
           <w:color w:val="000000"/>
           <w:lang w:val="en-US" w:eastAsia="da-DK"/>
         </w:rPr>
@@ -9466,7 +9774,7 @@
       <w:proofErr w:type="gramStart"/>
       <w:r>
         <w:rPr>
-          <w:rFonts w:ascii="Arial" w:eastAsia="Times New Roman" w:hAnsi="Arial" w:cs="Arial"/>
+          <w:rFonts w:eastAsia="Times New Roman" w:cs="Arial"/>
           <w:color w:val="000000"/>
           <w:lang w:val="en-US" w:eastAsia="da-DK"/>
         </w:rPr>
@@ -9475,7 +9783,7 @@
       <w:proofErr w:type="gramEnd"/>
       <w:r>
         <w:rPr>
-          <w:rFonts w:ascii="Arial" w:eastAsia="Times New Roman" w:hAnsi="Arial" w:cs="Arial"/>
+          <w:rFonts w:eastAsia="Times New Roman" w:cs="Arial"/>
           <w:color w:val="000000"/>
           <w:lang w:val="en-US" w:eastAsia="da-DK"/>
         </w:rPr>
@@ -9505,7 +9813,7 @@
       </w:pPr>
       <w:r>
         <w:rPr>
-          <w:rFonts w:ascii="Arial" w:eastAsia="Times New Roman" w:hAnsi="Arial" w:cs="Arial"/>
+          <w:rFonts w:eastAsia="Times New Roman" w:cs="Arial"/>
           <w:color w:val="000000"/>
           <w:u w:val="single"/>
           <w:lang w:eastAsia="da-DK"/>
@@ -9515,7 +9823,7 @@
       <w:proofErr w:type="spellStart"/>
       <w:r>
         <w:rPr>
-          <w:rFonts w:ascii="Arial" w:eastAsia="Times New Roman" w:hAnsi="Arial" w:cs="Arial"/>
+          <w:rFonts w:eastAsia="Times New Roman" w:cs="Arial"/>
           <w:color w:val="000000"/>
           <w:u w:val="single"/>
           <w:lang w:eastAsia="da-DK"/>
@@ -9525,7 +9833,7 @@
       <w:proofErr w:type="spellEnd"/>
       <w:r>
         <w:rPr>
-          <w:rFonts w:ascii="Arial" w:eastAsia="Times New Roman" w:hAnsi="Arial" w:cs="Arial"/>
+          <w:rFonts w:eastAsia="Times New Roman" w:cs="Arial"/>
           <w:color w:val="000000"/>
           <w:u w:val="single"/>
           <w:lang w:eastAsia="da-DK"/>
@@ -9535,7 +9843,7 @@
       <w:proofErr w:type="spellStart"/>
       <w:r>
         <w:rPr>
-          <w:rFonts w:ascii="Arial" w:eastAsia="Times New Roman" w:hAnsi="Arial" w:cs="Arial"/>
+          <w:rFonts w:eastAsia="Times New Roman" w:cs="Arial"/>
           <w:color w:val="000000"/>
           <w:u w:val="single"/>
           <w:lang w:eastAsia="da-DK"/>
@@ -9545,7 +9853,7 @@
       <w:proofErr w:type="spellEnd"/>
       <w:r>
         <w:rPr>
-          <w:rFonts w:ascii="Arial" w:eastAsia="Times New Roman" w:hAnsi="Arial" w:cs="Arial"/>
+          <w:rFonts w:eastAsia="Times New Roman" w:cs="Arial"/>
           <w:color w:val="000000"/>
           <w:u w:val="single"/>
           <w:lang w:eastAsia="da-DK"/>
@@ -9553,7 +9861,11 @@
         <w:t xml:space="preserve"> observations</w:t>
       </w:r>
     </w:p>
-    <w:p/>
+    <w:p>
+      <w:pPr>
+        <w:spacing w:after="0"/>
+      </w:pPr>
+    </w:p>
     <w:sectPr>
       <w:pgSz w:w="11906" w:h="16838"/>
       <w:pgMar w:top="1440" w:right="1440" w:bottom="1440" w:left="1440" w:header="708" w:footer="708" w:gutter="0"/>
@@ -9942,6 +10254,119 @@
     </w:lvl>
   </w:abstractNum>
   <w:abstractNum w:abstractNumId="3" w15:restartNumberingAfterBreak="0">
+    <w:nsid w:val="3F061104"/>
+    <w:multiLevelType w:val="hybridMultilevel"/>
+    <w:tmpl w:val="F5FE9BB6"/>
+    <w:lvl w:ilvl="0" w:tplc="04060001">
+      <w:start w:val="1"/>
+      <w:numFmt w:val="bullet"/>
+      <w:lvlText w:val=""/>
+      <w:lvlJc w:val="left"/>
+      <w:pPr>
+        <w:ind w:left="720" w:hanging="360"/>
+      </w:pPr>
+      <w:rPr>
+        <w:rFonts w:ascii="Symbol" w:hAnsi="Symbol" w:hint="default"/>
+      </w:rPr>
+    </w:lvl>
+    <w:lvl w:ilvl="1" w:tplc="04060003" w:tentative="1">
+      <w:start w:val="1"/>
+      <w:numFmt w:val="bullet"/>
+      <w:lvlText w:val="o"/>
+      <w:lvlJc w:val="left"/>
+      <w:pPr>
+        <w:ind w:left="1440" w:hanging="360"/>
+      </w:pPr>
+      <w:rPr>
+        <w:rFonts w:ascii="Courier New" w:hAnsi="Courier New" w:cs="Courier New" w:hint="default"/>
+      </w:rPr>
+    </w:lvl>
+    <w:lvl w:ilvl="2" w:tplc="04060005" w:tentative="1">
+      <w:start w:val="1"/>
+      <w:numFmt w:val="bullet"/>
+      <w:lvlText w:val=""/>
+      <w:lvlJc w:val="left"/>
+      <w:pPr>
+        <w:ind w:left="2160" w:hanging="360"/>
+      </w:pPr>
+      <w:rPr>
+        <w:rFonts w:ascii="Wingdings" w:hAnsi="Wingdings" w:hint="default"/>
+      </w:rPr>
+    </w:lvl>
+    <w:lvl w:ilvl="3" w:tplc="04060001" w:tentative="1">
+      <w:start w:val="1"/>
+      <w:numFmt w:val="bullet"/>
+      <w:lvlText w:val=""/>
+      <w:lvlJc w:val="left"/>
+      <w:pPr>
+        <w:ind w:left="2880" w:hanging="360"/>
+      </w:pPr>
+      <w:rPr>
+        <w:rFonts w:ascii="Symbol" w:hAnsi="Symbol" w:hint="default"/>
+      </w:rPr>
+    </w:lvl>
+    <w:lvl w:ilvl="4" w:tplc="04060003" w:tentative="1">
+      <w:start w:val="1"/>
+      <w:numFmt w:val="bullet"/>
+      <w:lvlText w:val="o"/>
+      <w:lvlJc w:val="left"/>
+      <w:pPr>
+        <w:ind w:left="3600" w:hanging="360"/>
+      </w:pPr>
+      <w:rPr>
+        <w:rFonts w:ascii="Courier New" w:hAnsi="Courier New" w:cs="Courier New" w:hint="default"/>
+      </w:rPr>
+    </w:lvl>
+    <w:lvl w:ilvl="5" w:tplc="04060005" w:tentative="1">
+      <w:start w:val="1"/>
+      <w:numFmt w:val="bullet"/>
+      <w:lvlText w:val=""/>
+      <w:lvlJc w:val="left"/>
+      <w:pPr>
+        <w:ind w:left="4320" w:hanging="360"/>
+      </w:pPr>
+      <w:rPr>
+        <w:rFonts w:ascii="Wingdings" w:hAnsi="Wingdings" w:hint="default"/>
+      </w:rPr>
+    </w:lvl>
+    <w:lvl w:ilvl="6" w:tplc="04060001" w:tentative="1">
+      <w:start w:val="1"/>
+      <w:numFmt w:val="bullet"/>
+      <w:lvlText w:val=""/>
+      <w:lvlJc w:val="left"/>
+      <w:pPr>
+        <w:ind w:left="5040" w:hanging="360"/>
+      </w:pPr>
+      <w:rPr>
+        <w:rFonts w:ascii="Symbol" w:hAnsi="Symbol" w:hint="default"/>
+      </w:rPr>
+    </w:lvl>
+    <w:lvl w:ilvl="7" w:tplc="04060003" w:tentative="1">
+      <w:start w:val="1"/>
+      <w:numFmt w:val="bullet"/>
+      <w:lvlText w:val="o"/>
+      <w:lvlJc w:val="left"/>
+      <w:pPr>
+        <w:ind w:left="5760" w:hanging="360"/>
+      </w:pPr>
+      <w:rPr>
+        <w:rFonts w:ascii="Courier New" w:hAnsi="Courier New" w:cs="Courier New" w:hint="default"/>
+      </w:rPr>
+    </w:lvl>
+    <w:lvl w:ilvl="8" w:tplc="04060005" w:tentative="1">
+      <w:start w:val="1"/>
+      <w:numFmt w:val="bullet"/>
+      <w:lvlText w:val=""/>
+      <w:lvlJc w:val="left"/>
+      <w:pPr>
+        <w:ind w:left="6480" w:hanging="360"/>
+      </w:pPr>
+      <w:rPr>
+        <w:rFonts w:ascii="Wingdings" w:hAnsi="Wingdings" w:hint="default"/>
+      </w:rPr>
+    </w:lvl>
+  </w:abstractNum>
+  <w:abstractNum w:abstractNumId="4" w15:restartNumberingAfterBreak="0">
     <w:nsid w:val="5B3C5051"/>
     <w:multiLevelType w:val="multilevel"/>
     <w:tmpl w:val="D0E434AA"/>
@@ -10054,7 +10479,7 @@
       </w:pPr>
     </w:lvl>
   </w:abstractNum>
-  <w:abstractNum w:abstractNumId="4" w15:restartNumberingAfterBreak="0">
+  <w:abstractNum w:abstractNumId="5" w15:restartNumberingAfterBreak="0">
     <w:nsid w:val="65066C9E"/>
     <w:multiLevelType w:val="multilevel"/>
     <w:tmpl w:val="6270B736"/>
@@ -10171,7 +10596,7 @@
     <w:abstractNumId w:val="0"/>
   </w:num>
   <w:num w:numId="2">
-    <w:abstractNumId w:val="4"/>
+    <w:abstractNumId w:val="5"/>
     <w:lvlOverride w:ilvl="0">
       <w:lvl w:ilvl="0">
         <w:numFmt w:val="lowerLetter"/>
@@ -10204,7 +10629,7 @@
     </w:lvlOverride>
   </w:num>
   <w:num w:numId="6">
-    <w:abstractNumId w:val="3"/>
+    <w:abstractNumId w:val="4"/>
     <w:lvlOverride w:ilvl="0">
       <w:lvl w:ilvl="0">
         <w:numFmt w:val="lowerLetter"/>
@@ -10245,6 +10670,9 @@
         <w:lvlJc w:val="left"/>
       </w:lvl>
     </w:lvlOverride>
+  </w:num>
+  <w:num w:numId="11">
+    <w:abstractNumId w:val="3"/>
   </w:num>
 </w:numbering>
 </file>
@@ -10646,6 +11074,10 @@
   <w:style w:type="paragraph" w:default="1" w:styleId="Normal">
     <w:name w:val="Normal"/>
     <w:qFormat/>
+    <w:rsid w:val="009B5A37"/>
+    <w:rPr>
+      <w:rFonts w:ascii="Arial" w:hAnsi="Arial"/>
+    </w:rPr>
   </w:style>
   <w:style w:type="paragraph" w:styleId="Overskrift2">
     <w:name w:val="heading 2"/>
@@ -10802,6 +11234,17 @@
       <w:sz w:val="18"/>
       <w:szCs w:val="18"/>
     </w:rPr>
+  </w:style>
+  <w:style w:type="paragraph" w:styleId="Listeafsnit">
+    <w:name w:val="List Paragraph"/>
+    <w:basedOn w:val="Normal"/>
+    <w:uiPriority w:val="34"/>
+    <w:qFormat/>
+    <w:rsid w:val="009B5A37"/>
+    <w:pPr>
+      <w:ind w:left="720"/>
+      <w:contextualSpacing/>
+    </w:pPr>
   </w:style>
 </w:styles>
 </file>

</xml_diff>

<commit_message>
Wednesday Exercise 03 done.
</commit_message>
<xml_diff>
--- a/Week-35/02-wednesday-exercises/Wednesday Exercise.docx
+++ b/Week-35/02-wednesday-exercises/Wednesday Exercise.docx
@@ -4,7 +4,7 @@
   <w:body>
     <w:p>
       <w:pPr>
-        <w:spacing w:after="0" w:line="240" w:lineRule="auto"/>
+        <w:spacing w:line="240" w:lineRule="auto"/>
         <w:rPr>
           <w:rFonts w:ascii="Times New Roman" w:eastAsia="Times New Roman" w:hAnsi="Times New Roman" w:cs="Times New Roman"/>
           <w:sz w:val="24"/>
@@ -25,18 +25,18 @@
     </w:p>
     <w:p>
       <w:pPr>
-        <w:spacing w:after="0" w:line="240" w:lineRule="auto"/>
-        <w:rPr>
-          <w:rFonts w:ascii="Times New Roman" w:eastAsia="Times New Roman" w:hAnsi="Times New Roman" w:cs="Times New Roman"/>
-          <w:sz w:val="24"/>
-          <w:szCs w:val="24"/>
-          <w:lang w:val="en-US" w:eastAsia="da-DK"/>
-        </w:rPr>
-      </w:pPr>
-    </w:p>
-    <w:p>
-      <w:pPr>
-        <w:spacing w:after="0" w:line="240" w:lineRule="auto"/>
+        <w:spacing w:line="240" w:lineRule="auto"/>
+        <w:rPr>
+          <w:rFonts w:ascii="Times New Roman" w:eastAsia="Times New Roman" w:hAnsi="Times New Roman" w:cs="Times New Roman"/>
+          <w:sz w:val="24"/>
+          <w:szCs w:val="24"/>
+          <w:lang w:val="en-US" w:eastAsia="da-DK"/>
+        </w:rPr>
+      </w:pPr>
+    </w:p>
+    <w:p>
+      <w:pPr>
+        <w:spacing w:line="240" w:lineRule="auto"/>
         <w:rPr>
           <w:rFonts w:ascii="Times New Roman" w:eastAsia="Times New Roman" w:hAnsi="Times New Roman" w:cs="Times New Roman"/>
           <w:sz w:val="24"/>
@@ -57,7 +57,7 @@
     </w:p>
     <w:p>
       <w:pPr>
-        <w:spacing w:before="360" w:after="0" w:line="240" w:lineRule="auto"/>
+        <w:spacing w:before="360" w:line="240" w:lineRule="auto"/>
         <w:outlineLvl w:val="1"/>
         <w:rPr>
           <w:rFonts w:ascii="Times New Roman" w:eastAsia="Times New Roman" w:hAnsi="Times New Roman" w:cs="Times New Roman"/>
@@ -81,7 +81,7 @@
     </w:p>
     <w:p>
       <w:pPr>
-        <w:spacing w:after="0" w:line="240" w:lineRule="auto"/>
+        <w:spacing w:line="240" w:lineRule="auto"/>
         <w:rPr>
           <w:rFonts w:ascii="Times New Roman" w:eastAsia="Times New Roman" w:hAnsi="Times New Roman" w:cs="Times New Roman"/>
           <w:sz w:val="24"/>
@@ -100,7 +100,7 @@
     </w:p>
     <w:p>
       <w:pPr>
-        <w:spacing w:after="0" w:line="240" w:lineRule="auto"/>
+        <w:spacing w:line="240" w:lineRule="auto"/>
         <w:rPr>
           <w:rFonts w:ascii="Times New Roman" w:eastAsia="Times New Roman" w:hAnsi="Times New Roman" w:cs="Times New Roman"/>
           <w:sz w:val="24"/>
@@ -119,18 +119,18 @@
     </w:p>
     <w:p>
       <w:pPr>
-        <w:spacing w:after="0" w:line="240" w:lineRule="auto"/>
-        <w:rPr>
-          <w:rFonts w:ascii="Times New Roman" w:eastAsia="Times New Roman" w:hAnsi="Times New Roman" w:cs="Times New Roman"/>
-          <w:sz w:val="24"/>
-          <w:szCs w:val="24"/>
-          <w:lang w:val="en-US" w:eastAsia="da-DK"/>
-        </w:rPr>
-      </w:pPr>
-    </w:p>
-    <w:p>
-      <w:pPr>
-        <w:spacing w:after="0" w:line="240" w:lineRule="auto"/>
+        <w:spacing w:line="240" w:lineRule="auto"/>
+        <w:rPr>
+          <w:rFonts w:ascii="Times New Roman" w:eastAsia="Times New Roman" w:hAnsi="Times New Roman" w:cs="Times New Roman"/>
+          <w:sz w:val="24"/>
+          <w:szCs w:val="24"/>
+          <w:lang w:val="en-US" w:eastAsia="da-DK"/>
+        </w:rPr>
+      </w:pPr>
+    </w:p>
+    <w:p>
+      <w:pPr>
+        <w:spacing w:line="240" w:lineRule="auto"/>
         <w:rPr>
           <w:rFonts w:ascii="Times New Roman" w:eastAsia="Times New Roman" w:hAnsi="Times New Roman" w:cs="Times New Roman"/>
           <w:sz w:val="24"/>
@@ -149,18 +149,18 @@
     </w:p>
     <w:p>
       <w:pPr>
-        <w:spacing w:after="0" w:line="240" w:lineRule="auto"/>
-        <w:rPr>
-          <w:rFonts w:ascii="Times New Roman" w:eastAsia="Times New Roman" w:hAnsi="Times New Roman" w:cs="Times New Roman"/>
-          <w:sz w:val="24"/>
-          <w:szCs w:val="24"/>
-          <w:lang w:val="en-US" w:eastAsia="da-DK"/>
-        </w:rPr>
-      </w:pPr>
-    </w:p>
-    <w:p>
-      <w:pPr>
-        <w:spacing w:after="0" w:line="240" w:lineRule="auto"/>
+        <w:spacing w:line="240" w:lineRule="auto"/>
+        <w:rPr>
+          <w:rFonts w:ascii="Times New Roman" w:eastAsia="Times New Roman" w:hAnsi="Times New Roman" w:cs="Times New Roman"/>
+          <w:sz w:val="24"/>
+          <w:szCs w:val="24"/>
+          <w:lang w:val="en-US" w:eastAsia="da-DK"/>
+        </w:rPr>
+      </w:pPr>
+    </w:p>
+    <w:p>
+      <w:pPr>
+        <w:spacing w:line="240" w:lineRule="auto"/>
         <w:rPr>
           <w:rFonts w:eastAsia="Times New Roman" w:cs="Arial"/>
           <w:color w:val="000000"/>
@@ -178,17 +178,17 @@
     </w:p>
     <w:p>
       <w:pPr>
-        <w:spacing w:after="0" w:line="240" w:lineRule="auto"/>
-        <w:rPr>
-          <w:rFonts w:eastAsia="Times New Roman" w:cs="Arial"/>
-          <w:color w:val="000000"/>
-          <w:lang w:val="en-US" w:eastAsia="da-DK"/>
-        </w:rPr>
-      </w:pPr>
-    </w:p>
-    <w:p>
-      <w:pPr>
-        <w:spacing w:after="0" w:line="240" w:lineRule="auto"/>
+        <w:spacing w:line="240" w:lineRule="auto"/>
+        <w:rPr>
+          <w:rFonts w:eastAsia="Times New Roman" w:cs="Arial"/>
+          <w:color w:val="000000"/>
+          <w:lang w:val="en-US" w:eastAsia="da-DK"/>
+        </w:rPr>
+      </w:pPr>
+    </w:p>
+    <w:p>
+      <w:pPr>
+        <w:spacing w:line="240" w:lineRule="auto"/>
         <w:rPr>
           <w:rFonts w:eastAsia="Times New Roman" w:cs="Arial"/>
           <w:color w:val="000000"/>
@@ -214,7 +214,7 @@
     </w:p>
     <w:p>
       <w:pPr>
-        <w:spacing w:after="0" w:line="240" w:lineRule="auto"/>
+        <w:spacing w:line="240" w:lineRule="auto"/>
         <w:rPr>
           <w:rFonts w:eastAsia="Times New Roman" w:cs="Arial"/>
           <w:color w:val="000000"/>
@@ -232,17 +232,17 @@
     </w:p>
     <w:p>
       <w:pPr>
-        <w:spacing w:after="0" w:line="240" w:lineRule="auto"/>
-        <w:rPr>
-          <w:rFonts w:eastAsia="Times New Roman" w:cs="Arial"/>
-          <w:color w:val="000000"/>
-          <w:lang w:val="en-US" w:eastAsia="da-DK"/>
-        </w:rPr>
-      </w:pPr>
-    </w:p>
-    <w:p>
-      <w:pPr>
-        <w:spacing w:after="0" w:line="240" w:lineRule="auto"/>
+        <w:spacing w:line="240" w:lineRule="auto"/>
+        <w:rPr>
+          <w:rFonts w:eastAsia="Times New Roman" w:cs="Arial"/>
+          <w:color w:val="000000"/>
+          <w:lang w:val="en-US" w:eastAsia="da-DK"/>
+        </w:rPr>
+      </w:pPr>
+    </w:p>
+    <w:p>
+      <w:pPr>
+        <w:spacing w:line="240" w:lineRule="auto"/>
         <w:rPr>
           <w:rFonts w:ascii="Times New Roman" w:eastAsia="Times New Roman" w:hAnsi="Times New Roman" w:cs="Times New Roman"/>
           <w:sz w:val="24"/>
@@ -261,18 +261,18 @@
     </w:p>
     <w:p>
       <w:pPr>
-        <w:spacing w:after="0" w:line="240" w:lineRule="auto"/>
-        <w:rPr>
-          <w:rFonts w:ascii="Times New Roman" w:eastAsia="Times New Roman" w:hAnsi="Times New Roman" w:cs="Times New Roman"/>
-          <w:sz w:val="24"/>
-          <w:szCs w:val="24"/>
-          <w:lang w:val="en-US" w:eastAsia="da-DK"/>
-        </w:rPr>
-      </w:pPr>
-    </w:p>
-    <w:p>
-      <w:pPr>
-        <w:spacing w:after="0" w:line="240" w:lineRule="auto"/>
+        <w:spacing w:line="240" w:lineRule="auto"/>
+        <w:rPr>
+          <w:rFonts w:ascii="Times New Roman" w:eastAsia="Times New Roman" w:hAnsi="Times New Roman" w:cs="Times New Roman"/>
+          <w:sz w:val="24"/>
+          <w:szCs w:val="24"/>
+          <w:lang w:val="en-US" w:eastAsia="da-DK"/>
+        </w:rPr>
+      </w:pPr>
+    </w:p>
+    <w:p>
+      <w:pPr>
+        <w:spacing w:line="240" w:lineRule="auto"/>
         <w:rPr>
           <w:rFonts w:ascii="Times New Roman" w:eastAsia="Times New Roman" w:hAnsi="Times New Roman" w:cs="Times New Roman"/>
           <w:sz w:val="24"/>
@@ -291,18 +291,18 @@
     </w:p>
     <w:p>
       <w:pPr>
-        <w:spacing w:after="0" w:line="240" w:lineRule="auto"/>
-        <w:rPr>
-          <w:rFonts w:ascii="Times New Roman" w:eastAsia="Times New Roman" w:hAnsi="Times New Roman" w:cs="Times New Roman"/>
-          <w:sz w:val="24"/>
-          <w:szCs w:val="24"/>
-          <w:lang w:val="en-US" w:eastAsia="da-DK"/>
-        </w:rPr>
-      </w:pPr>
-    </w:p>
-    <w:p>
-      <w:pPr>
-        <w:spacing w:after="0" w:line="240" w:lineRule="auto"/>
+        <w:spacing w:line="240" w:lineRule="auto"/>
+        <w:rPr>
+          <w:rFonts w:ascii="Times New Roman" w:eastAsia="Times New Roman" w:hAnsi="Times New Roman" w:cs="Times New Roman"/>
+          <w:sz w:val="24"/>
+          <w:szCs w:val="24"/>
+          <w:lang w:val="en-US" w:eastAsia="da-DK"/>
+        </w:rPr>
+      </w:pPr>
+    </w:p>
+    <w:p>
+      <w:pPr>
+        <w:spacing w:line="240" w:lineRule="auto"/>
         <w:rPr>
           <w:rFonts w:ascii="Times New Roman" w:eastAsia="Times New Roman" w:hAnsi="Times New Roman" w:cs="Times New Roman"/>
           <w:sz w:val="24"/>
@@ -321,7 +321,7 @@
     </w:p>
     <w:p>
       <w:pPr>
-        <w:spacing w:after="0" w:line="240" w:lineRule="auto"/>
+        <w:spacing w:line="240" w:lineRule="auto"/>
         <w:rPr>
           <w:rFonts w:ascii="Times New Roman" w:eastAsia="Times New Roman" w:hAnsi="Times New Roman" w:cs="Times New Roman"/>
           <w:sz w:val="24"/>
@@ -358,7 +358,7 @@
     </w:p>
     <w:p>
       <w:pPr>
-        <w:spacing w:after="0" w:line="240" w:lineRule="auto"/>
+        <w:spacing w:line="240" w:lineRule="auto"/>
         <w:rPr>
           <w:rFonts w:ascii="Times New Roman" w:eastAsia="Times New Roman" w:hAnsi="Times New Roman" w:cs="Times New Roman"/>
           <w:sz w:val="24"/>
@@ -377,7 +377,7 @@
     </w:p>
     <w:p>
       <w:pPr>
-        <w:spacing w:after="0" w:line="240" w:lineRule="auto"/>
+        <w:spacing w:line="240" w:lineRule="auto"/>
         <w:rPr>
           <w:rFonts w:ascii="Times New Roman" w:eastAsia="Times New Roman" w:hAnsi="Times New Roman" w:cs="Times New Roman"/>
           <w:sz w:val="24"/>
@@ -396,7 +396,7 @@
     </w:p>
     <w:p>
       <w:pPr>
-        <w:spacing w:after="0" w:line="240" w:lineRule="auto"/>
+        <w:spacing w:line="240" w:lineRule="auto"/>
         <w:rPr>
           <w:rFonts w:eastAsia="Times New Roman" w:cs="Arial"/>
           <w:color w:val="000000"/>
@@ -414,17 +414,17 @@
     </w:p>
     <w:p>
       <w:pPr>
-        <w:spacing w:after="0" w:line="240" w:lineRule="auto"/>
-        <w:rPr>
-          <w:rFonts w:eastAsia="Times New Roman" w:cs="Arial"/>
-          <w:color w:val="000000"/>
-          <w:lang w:val="en-US" w:eastAsia="da-DK"/>
-        </w:rPr>
-      </w:pPr>
-    </w:p>
-    <w:p>
-      <w:pPr>
-        <w:spacing w:after="0" w:line="240" w:lineRule="auto"/>
+        <w:spacing w:line="240" w:lineRule="auto"/>
+        <w:rPr>
+          <w:rFonts w:eastAsia="Times New Roman" w:cs="Arial"/>
+          <w:color w:val="000000"/>
+          <w:lang w:val="en-US" w:eastAsia="da-DK"/>
+        </w:rPr>
+      </w:pPr>
+    </w:p>
+    <w:p>
+      <w:pPr>
+        <w:spacing w:line="240" w:lineRule="auto"/>
         <w:rPr>
           <w:rFonts w:eastAsia="Times New Roman" w:cs="Arial"/>
           <w:color w:val="000000"/>
@@ -442,7 +442,7 @@
     </w:p>
     <w:p>
       <w:pPr>
-        <w:spacing w:after="0" w:line="240" w:lineRule="auto"/>
+        <w:spacing w:line="240" w:lineRule="auto"/>
         <w:rPr>
           <w:rFonts w:ascii="Times New Roman" w:eastAsia="Times New Roman" w:hAnsi="Times New Roman" w:cs="Times New Roman"/>
           <w:sz w:val="24"/>
@@ -497,7 +497,7 @@
     </w:p>
     <w:p>
       <w:pPr>
-        <w:spacing w:before="320" w:after="0" w:line="240" w:lineRule="auto"/>
+        <w:spacing w:before="320" w:line="240" w:lineRule="auto"/>
         <w:outlineLvl w:val="2"/>
         <w:rPr>
           <w:rFonts w:ascii="Times New Roman" w:eastAsia="Times New Roman" w:hAnsi="Times New Roman" w:cs="Times New Roman"/>
@@ -521,18 +521,18 @@
     </w:p>
     <w:p>
       <w:pPr>
-        <w:spacing w:after="0" w:line="240" w:lineRule="auto"/>
-        <w:rPr>
-          <w:rFonts w:ascii="Times New Roman" w:eastAsia="Times New Roman" w:hAnsi="Times New Roman" w:cs="Times New Roman"/>
-          <w:sz w:val="24"/>
-          <w:szCs w:val="24"/>
-          <w:lang w:val="en-US" w:eastAsia="da-DK"/>
-        </w:rPr>
-      </w:pPr>
-    </w:p>
-    <w:p>
-      <w:pPr>
-        <w:spacing w:after="0" w:line="240" w:lineRule="auto"/>
+        <w:spacing w:line="240" w:lineRule="auto"/>
+        <w:rPr>
+          <w:rFonts w:ascii="Times New Roman" w:eastAsia="Times New Roman" w:hAnsi="Times New Roman" w:cs="Times New Roman"/>
+          <w:sz w:val="24"/>
+          <w:szCs w:val="24"/>
+          <w:lang w:val="en-US" w:eastAsia="da-DK"/>
+        </w:rPr>
+      </w:pPr>
+    </w:p>
+    <w:p>
+      <w:pPr>
+        <w:spacing w:line="240" w:lineRule="auto"/>
         <w:rPr>
           <w:rFonts w:ascii="Times New Roman" w:eastAsia="Times New Roman" w:hAnsi="Times New Roman" w:cs="Times New Roman"/>
           <w:sz w:val="24"/>
@@ -551,7 +551,7 @@
     </w:p>
     <w:p>
       <w:pPr>
-        <w:spacing w:after="0" w:line="240" w:lineRule="auto"/>
+        <w:spacing w:line="240" w:lineRule="auto"/>
         <w:rPr>
           <w:rFonts w:ascii="Times New Roman" w:eastAsia="Times New Roman" w:hAnsi="Times New Roman" w:cs="Times New Roman"/>
           <w:sz w:val="24"/>
@@ -656,7 +656,7 @@
     </w:p>
     <w:p>
       <w:pPr>
-        <w:spacing w:after="0" w:line="240" w:lineRule="auto"/>
+        <w:spacing w:line="240" w:lineRule="auto"/>
         <w:rPr>
           <w:rFonts w:eastAsia="Times New Roman" w:cs="Arial"/>
           <w:color w:val="000000"/>
@@ -674,17 +674,17 @@
     </w:p>
     <w:p>
       <w:pPr>
-        <w:spacing w:after="0" w:line="240" w:lineRule="auto"/>
-        <w:rPr>
-          <w:rFonts w:eastAsia="Times New Roman" w:cs="Arial"/>
-          <w:color w:val="000000"/>
-          <w:lang w:val="en-US" w:eastAsia="da-DK"/>
-        </w:rPr>
-      </w:pPr>
-    </w:p>
-    <w:p>
-      <w:pPr>
-        <w:spacing w:after="0" w:line="240" w:lineRule="auto"/>
+        <w:spacing w:line="240" w:lineRule="auto"/>
+        <w:rPr>
+          <w:rFonts w:eastAsia="Times New Roman" w:cs="Arial"/>
+          <w:color w:val="000000"/>
+          <w:lang w:val="en-US" w:eastAsia="da-DK"/>
+        </w:rPr>
+      </w:pPr>
+    </w:p>
+    <w:p>
+      <w:pPr>
+        <w:spacing w:line="240" w:lineRule="auto"/>
         <w:rPr>
           <w:lang w:val="en-US"/>
         </w:rPr>
@@ -713,7 +713,7 @@
     </w:p>
     <w:p>
       <w:pPr>
-        <w:spacing w:after="0" w:line="240" w:lineRule="auto"/>
+        <w:spacing w:line="240" w:lineRule="auto"/>
         <w:rPr>
           <w:lang w:val="en-US"/>
         </w:rPr>
@@ -721,7 +721,7 @@
     </w:p>
     <w:p>
       <w:pPr>
-        <w:spacing w:after="0" w:line="240" w:lineRule="auto"/>
+        <w:spacing w:line="240" w:lineRule="auto"/>
         <w:rPr>
           <w:rFonts w:ascii="Times New Roman" w:eastAsia="Times New Roman" w:hAnsi="Times New Roman" w:cs="Times New Roman"/>
           <w:sz w:val="24"/>
@@ -769,14 +769,26 @@
         <w:rPr>
           <w:lang w:val="en-US"/>
         </w:rPr>
-        <w:t xml:space="preserve">” slots free. So you don’t have to handshake for each request. </w:t>
-      </w:r>
-      <w:bookmarkStart w:id="0" w:name="_GoBack"/>
-      <w:bookmarkEnd w:id="0"/>
-    </w:p>
-    <w:p>
-      <w:pPr>
-        <w:spacing w:before="320" w:after="0" w:line="240" w:lineRule="auto"/>
+        <w:t xml:space="preserve">” slots free. </w:t>
+      </w:r>
+      <w:proofErr w:type="gramStart"/>
+      <w:r>
+        <w:rPr>
+          <w:lang w:val="en-US"/>
+        </w:rPr>
+        <w:t>So</w:t>
+      </w:r>
+      <w:proofErr w:type="gramEnd"/>
+      <w:r>
+        <w:rPr>
+          <w:lang w:val="en-US"/>
+        </w:rPr>
+        <w:t xml:space="preserve"> you don’t have to handshake for each request. </w:t>
+      </w:r>
+    </w:p>
+    <w:p>
+      <w:pPr>
+        <w:spacing w:before="320" w:line="240" w:lineRule="auto"/>
         <w:outlineLvl w:val="2"/>
         <w:rPr>
           <w:rFonts w:ascii="Times New Roman" w:eastAsia="Times New Roman" w:hAnsi="Times New Roman" w:cs="Times New Roman"/>
@@ -822,7 +834,7 @@
     </w:p>
     <w:p>
       <w:pPr>
-        <w:spacing w:after="0" w:line="240" w:lineRule="auto"/>
+        <w:spacing w:line="240" w:lineRule="auto"/>
         <w:rPr>
           <w:rFonts w:ascii="Times New Roman" w:eastAsia="Times New Roman" w:hAnsi="Times New Roman" w:cs="Times New Roman"/>
           <w:sz w:val="24"/>
@@ -878,18 +890,18 @@
     </w:p>
     <w:p>
       <w:pPr>
-        <w:spacing w:after="0" w:line="240" w:lineRule="auto"/>
-        <w:rPr>
-          <w:rFonts w:ascii="Times New Roman" w:eastAsia="Times New Roman" w:hAnsi="Times New Roman" w:cs="Times New Roman"/>
-          <w:sz w:val="24"/>
-          <w:szCs w:val="24"/>
-          <w:lang w:val="en-US" w:eastAsia="da-DK"/>
-        </w:rPr>
-      </w:pPr>
-    </w:p>
-    <w:p>
-      <w:pPr>
-        <w:spacing w:after="0" w:line="240" w:lineRule="auto"/>
+        <w:spacing w:line="240" w:lineRule="auto"/>
+        <w:rPr>
+          <w:rFonts w:ascii="Times New Roman" w:eastAsia="Times New Roman" w:hAnsi="Times New Roman" w:cs="Times New Roman"/>
+          <w:sz w:val="24"/>
+          <w:szCs w:val="24"/>
+          <w:lang w:val="en-US" w:eastAsia="da-DK"/>
+        </w:rPr>
+      </w:pPr>
+    </w:p>
+    <w:p>
+      <w:pPr>
+        <w:spacing w:line="240" w:lineRule="auto"/>
         <w:rPr>
           <w:rFonts w:ascii="Times New Roman" w:eastAsia="Times New Roman" w:hAnsi="Times New Roman" w:cs="Times New Roman"/>
           <w:sz w:val="24"/>
@@ -908,18 +920,18 @@
     </w:p>
     <w:p>
       <w:pPr>
-        <w:spacing w:after="0" w:line="240" w:lineRule="auto"/>
-        <w:rPr>
-          <w:rFonts w:ascii="Times New Roman" w:eastAsia="Times New Roman" w:hAnsi="Times New Roman" w:cs="Times New Roman"/>
-          <w:sz w:val="24"/>
-          <w:szCs w:val="24"/>
-          <w:lang w:val="en-US" w:eastAsia="da-DK"/>
-        </w:rPr>
-      </w:pPr>
-    </w:p>
-    <w:p>
-      <w:pPr>
-        <w:spacing w:after="0" w:line="240" w:lineRule="auto"/>
+        <w:spacing w:line="240" w:lineRule="auto"/>
+        <w:rPr>
+          <w:rFonts w:ascii="Times New Roman" w:eastAsia="Times New Roman" w:hAnsi="Times New Roman" w:cs="Times New Roman"/>
+          <w:sz w:val="24"/>
+          <w:szCs w:val="24"/>
+          <w:lang w:val="en-US" w:eastAsia="da-DK"/>
+        </w:rPr>
+      </w:pPr>
+    </w:p>
+    <w:p>
+      <w:pPr>
+        <w:spacing w:line="240" w:lineRule="auto"/>
         <w:rPr>
           <w:rFonts w:ascii="Times New Roman" w:eastAsia="Times New Roman" w:hAnsi="Times New Roman" w:cs="Times New Roman"/>
           <w:sz w:val="24"/>
@@ -982,7 +994,7 @@
     </w:p>
     <w:p>
       <w:pPr>
-        <w:spacing w:after="0" w:line="240" w:lineRule="auto"/>
+        <w:spacing w:line="240" w:lineRule="auto"/>
         <w:rPr>
           <w:rFonts w:ascii="Times New Roman" w:eastAsia="Times New Roman" w:hAnsi="Times New Roman" w:cs="Times New Roman"/>
           <w:sz w:val="24"/>
@@ -1081,18 +1093,18 @@
     </w:p>
     <w:p>
       <w:pPr>
-        <w:spacing w:after="0" w:line="240" w:lineRule="auto"/>
-        <w:rPr>
-          <w:rFonts w:ascii="Times New Roman" w:eastAsia="Times New Roman" w:hAnsi="Times New Roman" w:cs="Times New Roman"/>
-          <w:sz w:val="24"/>
-          <w:szCs w:val="24"/>
-          <w:lang w:val="en-US" w:eastAsia="da-DK"/>
-        </w:rPr>
-      </w:pPr>
-    </w:p>
-    <w:p>
-      <w:pPr>
-        <w:spacing w:after="0" w:line="240" w:lineRule="auto"/>
+        <w:spacing w:line="240" w:lineRule="auto"/>
+        <w:rPr>
+          <w:rFonts w:ascii="Times New Roman" w:eastAsia="Times New Roman" w:hAnsi="Times New Roman" w:cs="Times New Roman"/>
+          <w:sz w:val="24"/>
+          <w:szCs w:val="24"/>
+          <w:lang w:val="en-US" w:eastAsia="da-DK"/>
+        </w:rPr>
+      </w:pPr>
+    </w:p>
+    <w:p>
+      <w:pPr>
+        <w:spacing w:line="240" w:lineRule="auto"/>
         <w:rPr>
           <w:rFonts w:ascii="Times New Roman" w:eastAsia="Times New Roman" w:hAnsi="Times New Roman" w:cs="Times New Roman"/>
           <w:sz w:val="24"/>
@@ -1111,18 +1123,18 @@
     </w:p>
     <w:p>
       <w:pPr>
-        <w:spacing w:after="0" w:line="240" w:lineRule="auto"/>
-        <w:rPr>
-          <w:rFonts w:ascii="Times New Roman" w:eastAsia="Times New Roman" w:hAnsi="Times New Roman" w:cs="Times New Roman"/>
-          <w:sz w:val="24"/>
-          <w:szCs w:val="24"/>
-          <w:lang w:val="en-US" w:eastAsia="da-DK"/>
-        </w:rPr>
-      </w:pPr>
-    </w:p>
-    <w:p>
-      <w:pPr>
-        <w:spacing w:after="0" w:line="240" w:lineRule="auto"/>
+        <w:spacing w:line="240" w:lineRule="auto"/>
+        <w:rPr>
+          <w:rFonts w:ascii="Times New Roman" w:eastAsia="Times New Roman" w:hAnsi="Times New Roman" w:cs="Times New Roman"/>
+          <w:sz w:val="24"/>
+          <w:szCs w:val="24"/>
+          <w:lang w:val="en-US" w:eastAsia="da-DK"/>
+        </w:rPr>
+      </w:pPr>
+    </w:p>
+    <w:p>
+      <w:pPr>
+        <w:spacing w:line="240" w:lineRule="auto"/>
         <w:rPr>
           <w:rFonts w:ascii="Times New Roman" w:eastAsia="Times New Roman" w:hAnsi="Times New Roman" w:cs="Times New Roman"/>
           <w:sz w:val="24"/>
@@ -1163,7 +1175,7 @@
           <w:ilvl w:val="0"/>
           <w:numId w:val="1"/>
         </w:numPr>
-        <w:spacing w:after="0" w:line="240" w:lineRule="auto"/>
+        <w:spacing w:line="240" w:lineRule="auto"/>
         <w:textAlignment w:val="baseline"/>
         <w:rPr>
           <w:rFonts w:eastAsia="Times New Roman" w:cs="Arial"/>
@@ -1178,6 +1190,76 @@
           <w:lang w:val="en-US" w:eastAsia="da-DK"/>
         </w:rPr>
         <w:t>The two HTTP-request you see</w:t>
+      </w:r>
+    </w:p>
+    <w:p>
+      <w:pPr>
+        <w:numPr>
+          <w:ilvl w:val="1"/>
+          <w:numId w:val="1"/>
+        </w:numPr>
+        <w:spacing w:line="240" w:lineRule="auto"/>
+        <w:textAlignment w:val="baseline"/>
+        <w:rPr>
+          <w:rFonts w:eastAsia="Times New Roman" w:cs="Arial"/>
+          <w:color w:val="000000"/>
+          <w:lang w:val="en-US" w:eastAsia="da-DK"/>
+        </w:rPr>
+      </w:pPr>
+      <w:r>
+        <w:rPr>
+          <w:rFonts w:eastAsia="Times New Roman" w:cs="Arial"/>
+          <w:color w:val="000000"/>
+          <w:lang w:val="en-US" w:eastAsia="da-DK"/>
+        </w:rPr>
+        <w:t>200 – Success (Loaded r.html)</w:t>
+      </w:r>
+    </w:p>
+    <w:p>
+      <w:pPr>
+        <w:numPr>
+          <w:ilvl w:val="1"/>
+          <w:numId w:val="1"/>
+        </w:numPr>
+        <w:spacing w:line="240" w:lineRule="auto"/>
+        <w:textAlignment w:val="baseline"/>
+        <w:rPr>
+          <w:rFonts w:eastAsia="Times New Roman" w:cs="Arial"/>
+          <w:color w:val="000000"/>
+          <w:lang w:val="en-US" w:eastAsia="da-DK"/>
+        </w:rPr>
+      </w:pPr>
+      <w:r>
+        <w:rPr>
+          <w:rFonts w:eastAsia="Times New Roman" w:cs="Arial"/>
+          <w:color w:val="000000"/>
+          <w:lang w:val="en-US" w:eastAsia="da-DK"/>
+        </w:rPr>
+        <w:t xml:space="preserve">302 – </w:t>
+      </w:r>
+      <w:r>
+        <w:rPr>
+          <w:rFonts w:eastAsia="Times New Roman" w:cs="Arial"/>
+          <w:color w:val="000000"/>
+          <w:lang w:val="en-US" w:eastAsia="da-DK"/>
+        </w:rPr>
+        <w:t xml:space="preserve">Found - </w:t>
+      </w:r>
+      <w:r>
+        <w:rPr>
+          <w:rFonts w:eastAsia="Times New Roman" w:cs="Arial"/>
+          <w:color w:val="000000"/>
+          <w:lang w:val="en-US" w:eastAsia="da-DK"/>
+        </w:rPr>
+        <w:t>This response code means that the URI of requested resource has been changed temporarily. New changes in the URI might be made in the future. Therefore, this same URI should be used by the client in future requests.</w:t>
+      </w:r>
+      <w:r>
+        <w:rPr>
+          <w:rFonts w:eastAsia="Times New Roman" w:cs="Arial"/>
+          <w:color w:val="000000"/>
+          <w:lang w:val="en-US" w:eastAsia="da-DK"/>
+        </w:rPr>
+        <w:t xml:space="preserve"> </w:t>
       </w:r>
     </w:p>
     <w:p>
@@ -1186,7 +1268,7 @@
           <w:ilvl w:val="0"/>
           <w:numId w:val="1"/>
         </w:numPr>
-        <w:spacing w:after="0" w:line="240" w:lineRule="auto"/>
+        <w:spacing w:line="240" w:lineRule="auto"/>
         <w:textAlignment w:val="baseline"/>
         <w:rPr>
           <w:rFonts w:eastAsia="Times New Roman" w:cs="Arial"/>
@@ -1205,7 +1287,160 @@
     </w:p>
     <w:p>
       <w:pPr>
-        <w:spacing w:before="320" w:after="0" w:line="240" w:lineRule="auto"/>
+        <w:numPr>
+          <w:ilvl w:val="1"/>
+          <w:numId w:val="1"/>
+        </w:numPr>
+        <w:spacing w:line="240" w:lineRule="auto"/>
+        <w:textAlignment w:val="baseline"/>
+        <w:rPr>
+          <w:rFonts w:eastAsia="Times New Roman" w:cs="Arial"/>
+          <w:color w:val="000000"/>
+          <w:lang w:val="en-US" w:eastAsia="da-DK"/>
+        </w:rPr>
+      </w:pPr>
+      <w:r>
+        <w:rPr>
+          <w:rFonts w:eastAsia="Times New Roman" w:cs="Arial"/>
+          <w:color w:val="000000"/>
+          <w:lang w:val="en-US" w:eastAsia="da-DK"/>
+        </w:rPr>
+        <w:t xml:space="preserve">In the web.xml we have this mapping: </w:t>
+      </w:r>
+      <w:r>
+        <w:rPr>
+          <w:rFonts w:eastAsia="Times New Roman" w:cs="Arial"/>
+          <w:color w:val="000000"/>
+          <w:lang w:val="en-US" w:eastAsia="da-DK"/>
+        </w:rPr>
+        <w:drawing>
+          <wp:inline distT="0" distB="0" distL="0" distR="0" wp14:anchorId="48DE677D" wp14:editId="17350EB7">
+            <wp:extent cx="2560542" cy="533446"/>
+            <wp:effectExtent l="0" t="0" r="0" b="0"/>
+            <wp:docPr id="4" name="Billede 4"/>
+            <wp:cNvGraphicFramePr>
+              <a:graphicFrameLocks xmlns:a="http://schemas.openxmlformats.org/drawingml/2006/main" noChangeAspect="1"/>
+            </wp:cNvGraphicFramePr>
+            <a:graphic xmlns:a="http://schemas.openxmlformats.org/drawingml/2006/main">
+              <a:graphicData uri="http://schemas.openxmlformats.org/drawingml/2006/picture">
+                <pic:pic xmlns:pic="http://schemas.openxmlformats.org/drawingml/2006/picture">
+                  <pic:nvPicPr>
+                    <pic:cNvPr id="1" name=""/>
+                    <pic:cNvPicPr/>
+                  </pic:nvPicPr>
+                  <pic:blipFill>
+                    <a:blip r:embed="rId6"/>
+                    <a:stretch>
+                      <a:fillRect/>
+                    </a:stretch>
+                  </pic:blipFill>
+                  <pic:spPr>
+                    <a:xfrm>
+                      <a:off x="0" y="0"/>
+                      <a:ext cx="2560542" cy="533446"/>
+                    </a:xfrm>
+                    <a:prstGeom prst="rect">
+                      <a:avLst/>
+                    </a:prstGeom>
+                  </pic:spPr>
+                </pic:pic>
+              </a:graphicData>
+            </a:graphic>
+          </wp:inline>
+        </w:drawing>
+      </w:r>
+    </w:p>
+    <w:p>
+      <w:pPr>
+        <w:numPr>
+          <w:ilvl w:val="1"/>
+          <w:numId w:val="1"/>
+        </w:numPr>
+        <w:spacing w:line="240" w:lineRule="auto"/>
+        <w:textAlignment w:val="baseline"/>
+        <w:rPr>
+          <w:rFonts w:eastAsia="Times New Roman" w:cs="Arial"/>
+          <w:color w:val="000000"/>
+          <w:lang w:val="en-US" w:eastAsia="da-DK"/>
+        </w:rPr>
+      </w:pPr>
+      <w:r>
+        <w:rPr>
+          <w:rFonts w:eastAsia="Times New Roman" w:cs="Arial"/>
+          <w:color w:val="000000"/>
+          <w:lang w:val="en-US" w:eastAsia="da-DK"/>
+        </w:rPr>
+        <w:t xml:space="preserve">That sends us to redirect servlet. </w:t>
+      </w:r>
+      <w:r>
+        <w:rPr>
+          <w:rFonts w:eastAsia="Times New Roman" w:cs="Arial"/>
+          <w:color w:val="000000"/>
+          <w:lang w:val="en-US" w:eastAsia="da-DK"/>
+        </w:rPr>
+        <w:drawing>
+          <wp:inline distT="0" distB="0" distL="0" distR="0" wp14:anchorId="042AD872" wp14:editId="7ABE50B2">
+            <wp:extent cx="4801016" cy="685859"/>
+            <wp:effectExtent l="0" t="0" r="0" b="0"/>
+            <wp:docPr id="5" name="Billede 5"/>
+            <wp:cNvGraphicFramePr>
+              <a:graphicFrameLocks xmlns:a="http://schemas.openxmlformats.org/drawingml/2006/main" noChangeAspect="1"/>
+            </wp:cNvGraphicFramePr>
+            <a:graphic xmlns:a="http://schemas.openxmlformats.org/drawingml/2006/main">
+              <a:graphicData uri="http://schemas.openxmlformats.org/drawingml/2006/picture">
+                <pic:pic xmlns:pic="http://schemas.openxmlformats.org/drawingml/2006/picture">
+                  <pic:nvPicPr>
+                    <pic:cNvPr id="1" name=""/>
+                    <pic:cNvPicPr/>
+                  </pic:nvPicPr>
+                  <pic:blipFill>
+                    <a:blip r:embed="rId7"/>
+                    <a:stretch>
+                      <a:fillRect/>
+                    </a:stretch>
+                  </pic:blipFill>
+                  <pic:spPr>
+                    <a:xfrm>
+                      <a:off x="0" y="0"/>
+                      <a:ext cx="4801016" cy="685859"/>
+                    </a:xfrm>
+                    <a:prstGeom prst="rect">
+                      <a:avLst/>
+                    </a:prstGeom>
+                  </pic:spPr>
+                </pic:pic>
+              </a:graphicData>
+            </a:graphic>
+          </wp:inline>
+        </w:drawing>
+      </w:r>
+    </w:p>
+    <w:p>
+      <w:pPr>
+        <w:numPr>
+          <w:ilvl w:val="1"/>
+          <w:numId w:val="1"/>
+        </w:numPr>
+        <w:spacing w:line="240" w:lineRule="auto"/>
+        <w:textAlignment w:val="baseline"/>
+        <w:rPr>
+          <w:rFonts w:eastAsia="Times New Roman" w:cs="Arial"/>
+          <w:color w:val="000000"/>
+          <w:lang w:val="en-US" w:eastAsia="da-DK"/>
+        </w:rPr>
+      </w:pPr>
+      <w:r>
+        <w:rPr>
+          <w:rFonts w:eastAsia="Times New Roman" w:cs="Arial"/>
+          <w:color w:val="000000"/>
+          <w:lang w:val="en-US" w:eastAsia="da-DK"/>
+        </w:rPr>
+        <w:t xml:space="preserve">That sends back a redirect response to r.html. </w:t>
+      </w:r>
+    </w:p>
+    <w:p>
+      <w:pPr>
+        <w:spacing w:before="320" w:line="240" w:lineRule="auto"/>
         <w:outlineLvl w:val="2"/>
         <w:rPr>
           <w:rFonts w:ascii="Times New Roman" w:eastAsia="Times New Roman" w:hAnsi="Times New Roman" w:cs="Times New Roman"/>
@@ -1229,18 +1464,18 @@
     </w:p>
     <w:p>
       <w:pPr>
-        <w:spacing w:after="0" w:line="240" w:lineRule="auto"/>
-        <w:rPr>
-          <w:rFonts w:ascii="Times New Roman" w:eastAsia="Times New Roman" w:hAnsi="Times New Roman" w:cs="Times New Roman"/>
-          <w:sz w:val="24"/>
-          <w:szCs w:val="24"/>
-          <w:lang w:val="en-US" w:eastAsia="da-DK"/>
-        </w:rPr>
-      </w:pPr>
-    </w:p>
-    <w:p>
-      <w:pPr>
-        <w:spacing w:after="0" w:line="240" w:lineRule="auto"/>
+        <w:spacing w:line="240" w:lineRule="auto"/>
+        <w:rPr>
+          <w:rFonts w:ascii="Times New Roman" w:eastAsia="Times New Roman" w:hAnsi="Times New Roman" w:cs="Times New Roman"/>
+          <w:sz w:val="24"/>
+          <w:szCs w:val="24"/>
+          <w:lang w:val="en-US" w:eastAsia="da-DK"/>
+        </w:rPr>
+      </w:pPr>
+    </w:p>
+    <w:p>
+      <w:pPr>
+        <w:spacing w:line="240" w:lineRule="auto"/>
         <w:rPr>
           <w:rFonts w:ascii="Times New Roman" w:eastAsia="Times New Roman" w:hAnsi="Times New Roman" w:cs="Times New Roman"/>
           <w:sz w:val="24"/>
@@ -1256,7 +1491,7 @@
         </w:rPr>
         <w:t xml:space="preserve">In Chrome enter this address (with the developer window + the network-tab open), and exactly as it is spelt: </w:t>
       </w:r>
-      <w:hyperlink r:id="rId6" w:history="1">
+      <w:hyperlink r:id="rId8" w:history="1">
         <w:r>
           <w:rPr>
             <w:rFonts w:eastAsia="Times New Roman" w:cs="Arial"/>
@@ -1272,18 +1507,18 @@
     </w:p>
     <w:p>
       <w:pPr>
-        <w:spacing w:after="0" w:line="240" w:lineRule="auto"/>
-        <w:rPr>
-          <w:rFonts w:ascii="Times New Roman" w:eastAsia="Times New Roman" w:hAnsi="Times New Roman" w:cs="Times New Roman"/>
-          <w:sz w:val="24"/>
-          <w:szCs w:val="24"/>
-          <w:lang w:val="en-US" w:eastAsia="da-DK"/>
-        </w:rPr>
-      </w:pPr>
-    </w:p>
-    <w:p>
-      <w:pPr>
-        <w:spacing w:after="0" w:line="240" w:lineRule="auto"/>
+        <w:spacing w:line="240" w:lineRule="auto"/>
+        <w:rPr>
+          <w:rFonts w:ascii="Times New Roman" w:eastAsia="Times New Roman" w:hAnsi="Times New Roman" w:cs="Times New Roman"/>
+          <w:sz w:val="24"/>
+          <w:szCs w:val="24"/>
+          <w:lang w:val="en-US" w:eastAsia="da-DK"/>
+        </w:rPr>
+      </w:pPr>
+    </w:p>
+    <w:p>
+      <w:pPr>
+        <w:spacing w:line="240" w:lineRule="auto"/>
         <w:rPr>
           <w:rFonts w:ascii="Times New Roman" w:eastAsia="Times New Roman" w:hAnsi="Times New Roman" w:cs="Times New Roman"/>
           <w:sz w:val="24"/>
@@ -1320,18 +1555,83 @@
     </w:p>
     <w:p>
       <w:pPr>
-        <w:spacing w:after="0" w:line="240" w:lineRule="auto"/>
-        <w:rPr>
-          <w:rFonts w:ascii="Times New Roman" w:eastAsia="Times New Roman" w:hAnsi="Times New Roman" w:cs="Times New Roman"/>
-          <w:sz w:val="24"/>
-          <w:szCs w:val="24"/>
-          <w:lang w:val="en-US" w:eastAsia="da-DK"/>
-        </w:rPr>
-      </w:pPr>
-    </w:p>
-    <w:p>
-      <w:pPr>
-        <w:spacing w:after="0" w:line="240" w:lineRule="auto"/>
+        <w:spacing w:line="240" w:lineRule="auto"/>
+        <w:rPr>
+          <w:rFonts w:ascii="Times New Roman" w:eastAsia="Times New Roman" w:hAnsi="Times New Roman" w:cs="Times New Roman"/>
+          <w:sz w:val="24"/>
+          <w:szCs w:val="24"/>
+          <w:lang w:val="en-US" w:eastAsia="da-DK"/>
+        </w:rPr>
+      </w:pPr>
+    </w:p>
+    <w:p>
+      <w:pPr>
+        <w:rPr>
+          <w:lang w:val="en-US" w:eastAsia="da-DK"/>
+        </w:rPr>
+      </w:pPr>
+      <w:r>
+        <w:rPr>
+          <w:lang w:val="en-US" w:eastAsia="da-DK"/>
+        </w:rPr>
+        <w:t xml:space="preserve">I requested </w:t>
+      </w:r>
+      <w:hyperlink r:id="rId9" w:history="1">
+        <w:r>
+          <w:rPr>
+            <w:rStyle w:val="Hyperlink"/>
+            <w:lang w:val="en-US" w:eastAsia="da-DK"/>
+          </w:rPr>
+          <w:t>http://studypoints.info</w:t>
+        </w:r>
+      </w:hyperlink>
+      <w:r>
+        <w:rPr>
+          <w:lang w:val="en-US" w:eastAsia="da-DK"/>
+        </w:rPr>
+        <w:t>.</w:t>
+      </w:r>
+    </w:p>
+    <w:p>
+      <w:pPr>
+        <w:rPr>
+          <w:lang w:val="en-US" w:eastAsia="da-DK"/>
+        </w:rPr>
+      </w:pPr>
+      <w:r>
+        <w:rPr>
+          <w:lang w:val="en-US" w:eastAsia="da-DK"/>
+        </w:rPr>
+        <w:t xml:space="preserve">That has been moved permanently (301) and so we get a redirect response to </w:t>
+      </w:r>
+      <w:hyperlink r:id="rId10" w:history="1">
+        <w:r>
+          <w:rPr>
+            <w:rStyle w:val="Hyperlink"/>
+            <w:lang w:val="en-US" w:eastAsia="da-DK"/>
+          </w:rPr>
+          <w:t>https://studypoints.info</w:t>
+        </w:r>
+      </w:hyperlink>
+      <w:r>
+        <w:rPr>
+          <w:lang w:val="en-US" w:eastAsia="da-DK"/>
+        </w:rPr>
+        <w:t xml:space="preserve">. </w:t>
+      </w:r>
+    </w:p>
+    <w:p>
+      <w:pPr>
+        <w:rPr>
+          <w:lang w:val="en-US" w:eastAsia="da-DK"/>
+        </w:rPr>
+      </w:pPr>
+      <w:bookmarkStart w:id="0" w:name="_GoBack"/>
+      <w:bookmarkEnd w:id="0"/>
+    </w:p>
+    <w:p>
+      <w:pPr>
+        <w:spacing w:line="240" w:lineRule="auto"/>
         <w:rPr>
           <w:rFonts w:ascii="Times New Roman" w:eastAsia="Times New Roman" w:hAnsi="Times New Roman" w:cs="Times New Roman"/>
           <w:sz w:val="24"/>
@@ -1350,7 +1650,7 @@
     </w:p>
     <w:p>
       <w:pPr>
-        <w:spacing w:before="320" w:after="0" w:line="240" w:lineRule="auto"/>
+        <w:spacing w:before="320" w:line="240" w:lineRule="auto"/>
         <w:outlineLvl w:val="2"/>
         <w:rPr>
           <w:rFonts w:ascii="Times New Roman" w:eastAsia="Times New Roman" w:hAnsi="Times New Roman" w:cs="Times New Roman"/>
@@ -1374,7 +1674,7 @@
     </w:p>
     <w:p>
       <w:pPr>
-        <w:spacing w:after="0" w:line="240" w:lineRule="auto"/>
+        <w:spacing w:line="240" w:lineRule="auto"/>
         <w:rPr>
           <w:rFonts w:ascii="Times New Roman" w:eastAsia="Times New Roman" w:hAnsi="Times New Roman" w:cs="Times New Roman"/>
           <w:sz w:val="24"/>
@@ -1403,7 +1703,7 @@
     </w:p>
     <w:p>
       <w:pPr>
-        <w:spacing w:after="0" w:line="240" w:lineRule="auto"/>
+        <w:spacing w:line="240" w:lineRule="auto"/>
         <w:rPr>
           <w:rFonts w:ascii="Times New Roman" w:eastAsia="Times New Roman" w:hAnsi="Times New Roman" w:cs="Times New Roman"/>
           <w:sz w:val="24"/>
@@ -1466,7 +1766,7 @@
     </w:p>
     <w:p>
       <w:pPr>
-        <w:spacing w:after="0" w:line="240" w:lineRule="auto"/>
+        <w:spacing w:line="240" w:lineRule="auto"/>
         <w:rPr>
           <w:rFonts w:ascii="Times New Roman" w:eastAsia="Times New Roman" w:hAnsi="Times New Roman" w:cs="Times New Roman"/>
           <w:sz w:val="24"/>
@@ -1486,18 +1786,18 @@
     </w:p>
     <w:p>
       <w:pPr>
-        <w:spacing w:after="0" w:line="240" w:lineRule="auto"/>
-        <w:rPr>
-          <w:rFonts w:ascii="Times New Roman" w:eastAsia="Times New Roman" w:hAnsi="Times New Roman" w:cs="Times New Roman"/>
-          <w:sz w:val="24"/>
-          <w:szCs w:val="24"/>
-          <w:lang w:val="en-US" w:eastAsia="da-DK"/>
-        </w:rPr>
-      </w:pPr>
-    </w:p>
-    <w:p>
-      <w:pPr>
-        <w:spacing w:after="0" w:line="240" w:lineRule="auto"/>
+        <w:spacing w:line="240" w:lineRule="auto"/>
+        <w:rPr>
+          <w:rFonts w:ascii="Times New Roman" w:eastAsia="Times New Roman" w:hAnsi="Times New Roman" w:cs="Times New Roman"/>
+          <w:sz w:val="24"/>
+          <w:szCs w:val="24"/>
+          <w:lang w:val="en-US" w:eastAsia="da-DK"/>
+        </w:rPr>
+      </w:pPr>
+    </w:p>
+    <w:p>
+      <w:pPr>
+        <w:spacing w:line="240" w:lineRule="auto"/>
         <w:rPr>
           <w:rFonts w:ascii="Times New Roman" w:eastAsia="Times New Roman" w:hAnsi="Times New Roman" w:cs="Times New Roman"/>
           <w:sz w:val="24"/>
@@ -1516,7 +1816,7 @@
     </w:p>
     <w:p>
       <w:pPr>
-        <w:spacing w:after="0" w:line="240" w:lineRule="auto"/>
+        <w:spacing w:line="240" w:lineRule="auto"/>
         <w:rPr>
           <w:rFonts w:ascii="Times New Roman" w:eastAsia="Times New Roman" w:hAnsi="Times New Roman" w:cs="Times New Roman"/>
           <w:sz w:val="24"/>
@@ -1535,7 +1835,7 @@
     </w:p>
     <w:p>
       <w:pPr>
-        <w:spacing w:before="320" w:after="0" w:line="240" w:lineRule="auto"/>
+        <w:spacing w:before="320" w:line="240" w:lineRule="auto"/>
         <w:outlineLvl w:val="2"/>
         <w:rPr>
           <w:rFonts w:ascii="Times New Roman" w:eastAsia="Times New Roman" w:hAnsi="Times New Roman" w:cs="Times New Roman"/>
@@ -1559,7 +1859,7 @@
     </w:p>
     <w:p>
       <w:pPr>
-        <w:spacing w:after="0" w:line="240" w:lineRule="auto"/>
+        <w:spacing w:line="240" w:lineRule="auto"/>
         <w:rPr>
           <w:rFonts w:ascii="Times New Roman" w:eastAsia="Times New Roman" w:hAnsi="Times New Roman" w:cs="Times New Roman"/>
           <w:sz w:val="24"/>
@@ -1588,18 +1888,18 @@
     </w:p>
     <w:p>
       <w:pPr>
-        <w:spacing w:after="0" w:line="240" w:lineRule="auto"/>
-        <w:rPr>
-          <w:rFonts w:ascii="Times New Roman" w:eastAsia="Times New Roman" w:hAnsi="Times New Roman" w:cs="Times New Roman"/>
-          <w:sz w:val="24"/>
-          <w:szCs w:val="24"/>
-          <w:lang w:val="en-US" w:eastAsia="da-DK"/>
-        </w:rPr>
-      </w:pPr>
-    </w:p>
-    <w:p>
-      <w:pPr>
-        <w:spacing w:after="0" w:line="240" w:lineRule="auto"/>
+        <w:spacing w:line="240" w:lineRule="auto"/>
+        <w:rPr>
+          <w:rFonts w:ascii="Times New Roman" w:eastAsia="Times New Roman" w:hAnsi="Times New Roman" w:cs="Times New Roman"/>
+          <w:sz w:val="24"/>
+          <w:szCs w:val="24"/>
+          <w:lang w:val="en-US" w:eastAsia="da-DK"/>
+        </w:rPr>
+      </w:pPr>
+    </w:p>
+    <w:p>
+      <w:pPr>
+        <w:spacing w:line="240" w:lineRule="auto"/>
         <w:rPr>
           <w:rFonts w:ascii="Times New Roman" w:eastAsia="Times New Roman" w:hAnsi="Times New Roman" w:cs="Times New Roman"/>
           <w:sz w:val="24"/>
@@ -1618,7 +1918,7 @@
     </w:p>
     <w:p>
       <w:pPr>
-        <w:spacing w:before="320" w:after="0" w:line="240" w:lineRule="auto"/>
+        <w:spacing w:before="320" w:line="240" w:lineRule="auto"/>
         <w:outlineLvl w:val="2"/>
         <w:rPr>
           <w:rFonts w:eastAsia="Times New Roman" w:cs="Arial"/>
@@ -1661,15 +1961,13 @@
     </w:p>
     <w:p>
       <w:pPr>
-        <w:spacing w:after="0"/>
-        <w:rPr>
-          <w:lang w:val="en-US" w:eastAsia="da-DK"/>
-        </w:rPr>
-      </w:pPr>
-    </w:p>
-    <w:p>
-      <w:pPr>
-        <w:spacing w:after="0"/>
+        <w:rPr>
+          <w:lang w:val="en-US" w:eastAsia="da-DK"/>
+        </w:rPr>
+      </w:pPr>
+    </w:p>
+    <w:p>
+      <w:pPr>
         <w:rPr>
           <w:lang w:val="en-US" w:eastAsia="da-DK"/>
         </w:rPr>
@@ -1688,26 +1986,25 @@
           <w:ilvl w:val="0"/>
           <w:numId w:val="11"/>
         </w:numPr>
-        <w:spacing w:after="0"/>
-        <w:rPr>
-          <w:lang w:val="en-US" w:eastAsia="da-DK"/>
-        </w:rPr>
-      </w:pPr>
-    </w:p>
-    <w:p>
-      <w:pPr>
-        <w:spacing w:after="0" w:line="240" w:lineRule="auto"/>
-        <w:rPr>
-          <w:rFonts w:ascii="Times New Roman" w:eastAsia="Times New Roman" w:hAnsi="Times New Roman" w:cs="Times New Roman"/>
-          <w:sz w:val="24"/>
-          <w:szCs w:val="24"/>
-          <w:lang w:val="en-US" w:eastAsia="da-DK"/>
-        </w:rPr>
-      </w:pPr>
-    </w:p>
-    <w:p>
-      <w:pPr>
-        <w:spacing w:after="0" w:line="240" w:lineRule="auto"/>
+        <w:rPr>
+          <w:lang w:val="en-US" w:eastAsia="da-DK"/>
+        </w:rPr>
+      </w:pPr>
+    </w:p>
+    <w:p>
+      <w:pPr>
+        <w:spacing w:line="240" w:lineRule="auto"/>
+        <w:rPr>
+          <w:rFonts w:ascii="Times New Roman" w:eastAsia="Times New Roman" w:hAnsi="Times New Roman" w:cs="Times New Roman"/>
+          <w:sz w:val="24"/>
+          <w:szCs w:val="24"/>
+          <w:lang w:val="en-US" w:eastAsia="da-DK"/>
+        </w:rPr>
+      </w:pPr>
+    </w:p>
+    <w:p>
+      <w:pPr>
+        <w:spacing w:line="240" w:lineRule="auto"/>
         <w:rPr>
           <w:rFonts w:ascii="Times New Roman" w:eastAsia="Times New Roman" w:hAnsi="Times New Roman" w:cs="Times New Roman"/>
           <w:sz w:val="24"/>
@@ -1726,27 +2023,26 @@
     </w:p>
     <w:p>
       <w:pPr>
-        <w:spacing w:after="0" w:line="240" w:lineRule="auto"/>
-        <w:rPr>
-          <w:rFonts w:ascii="Times New Roman" w:eastAsia="Times New Roman" w:hAnsi="Times New Roman" w:cs="Times New Roman"/>
-          <w:sz w:val="24"/>
-          <w:szCs w:val="24"/>
-          <w:lang w:val="en-US" w:eastAsia="da-DK"/>
-        </w:rPr>
-      </w:pPr>
-      <w:r>
-        <w:rPr>
-          <w:rFonts w:eastAsia="Times New Roman" w:cs="Arial"/>
-          <w:color w:val="000000"/>
-          <w:lang w:val="en-US" w:eastAsia="da-DK"/>
-        </w:rPr>
-        <w:lastRenderedPageBreak/>
+        <w:spacing w:line="240" w:lineRule="auto"/>
+        <w:rPr>
+          <w:rFonts w:ascii="Times New Roman" w:eastAsia="Times New Roman" w:hAnsi="Times New Roman" w:cs="Times New Roman"/>
+          <w:sz w:val="24"/>
+          <w:szCs w:val="24"/>
+          <w:lang w:val="en-US" w:eastAsia="da-DK"/>
+        </w:rPr>
+      </w:pPr>
+      <w:r>
+        <w:rPr>
+          <w:rFonts w:eastAsia="Times New Roman" w:cs="Arial"/>
+          <w:color w:val="000000"/>
+          <w:lang w:val="en-US" w:eastAsia="da-DK"/>
+        </w:rPr>
         <w:t>Explain (write down your answer so you won’t forget) the meaning of the first digit in the 3-digit Status Codes you have seen so far.</w:t>
       </w:r>
     </w:p>
     <w:p>
       <w:pPr>
-        <w:spacing w:before="320" w:after="0" w:line="240" w:lineRule="auto"/>
+        <w:spacing w:before="320" w:line="240" w:lineRule="auto"/>
         <w:outlineLvl w:val="2"/>
         <w:rPr>
           <w:rFonts w:ascii="Times New Roman" w:eastAsia="Times New Roman" w:hAnsi="Times New Roman" w:cs="Times New Roman"/>
@@ -1770,18 +2066,18 @@
     </w:p>
     <w:p>
       <w:pPr>
-        <w:spacing w:after="0" w:line="240" w:lineRule="auto"/>
-        <w:rPr>
-          <w:rFonts w:ascii="Times New Roman" w:eastAsia="Times New Roman" w:hAnsi="Times New Roman" w:cs="Times New Roman"/>
-          <w:sz w:val="24"/>
-          <w:szCs w:val="24"/>
-          <w:lang w:val="en-US" w:eastAsia="da-DK"/>
-        </w:rPr>
-      </w:pPr>
-    </w:p>
-    <w:p>
-      <w:pPr>
-        <w:spacing w:after="0" w:line="240" w:lineRule="auto"/>
+        <w:spacing w:line="240" w:lineRule="auto"/>
+        <w:rPr>
+          <w:rFonts w:ascii="Times New Roman" w:eastAsia="Times New Roman" w:hAnsi="Times New Roman" w:cs="Times New Roman"/>
+          <w:sz w:val="24"/>
+          <w:szCs w:val="24"/>
+          <w:lang w:val="en-US" w:eastAsia="da-DK"/>
+        </w:rPr>
+      </w:pPr>
+    </w:p>
+    <w:p>
+      <w:pPr>
+        <w:spacing w:line="240" w:lineRule="auto"/>
         <w:rPr>
           <w:rFonts w:ascii="Times New Roman" w:eastAsia="Times New Roman" w:hAnsi="Times New Roman" w:cs="Times New Roman"/>
           <w:sz w:val="24"/>
@@ -1800,7 +2096,7 @@
     </w:p>
     <w:p>
       <w:pPr>
-        <w:spacing w:after="0" w:line="240" w:lineRule="auto"/>
+        <w:spacing w:line="240" w:lineRule="auto"/>
         <w:rPr>
           <w:rFonts w:ascii="Times New Roman" w:eastAsia="Times New Roman" w:hAnsi="Times New Roman" w:cs="Times New Roman"/>
           <w:sz w:val="24"/>
@@ -1834,7 +2130,7 @@
                     </pic:cNvPicPr>
                   </pic:nvPicPr>
                   <pic:blipFill>
-                    <a:blip r:embed="rId7">
+                    <a:blip r:embed="rId11">
                       <a:extLst>
                         <a:ext uri="{28A0092B-C50C-407E-A947-70E740481C1C}">
                           <a14:useLocalDpi xmlns:a14="http://schemas.microsoft.com/office/drawing/2010/main" val="0"/>
@@ -1868,7 +2164,7 @@
     </w:p>
     <w:p>
       <w:pPr>
-        <w:spacing w:after="0" w:line="240" w:lineRule="auto"/>
+        <w:spacing w:line="240" w:lineRule="auto"/>
         <w:rPr>
           <w:rFonts w:ascii="Times New Roman" w:eastAsia="Times New Roman" w:hAnsi="Times New Roman" w:cs="Times New Roman"/>
           <w:sz w:val="24"/>
@@ -1946,7 +2242,7 @@
                     </pic:cNvPicPr>
                   </pic:nvPicPr>
                   <pic:blipFill>
-                    <a:blip r:embed="rId8">
+                    <a:blip r:embed="rId12">
                       <a:extLst>
                         <a:ext uri="{28A0092B-C50C-407E-A947-70E740481C1C}">
                           <a14:useLocalDpi xmlns:a14="http://schemas.microsoft.com/office/drawing/2010/main" val="0"/>
@@ -1980,18 +2276,18 @@
     </w:p>
     <w:p>
       <w:pPr>
-        <w:spacing w:after="0" w:line="240" w:lineRule="auto"/>
-        <w:rPr>
-          <w:rFonts w:ascii="Times New Roman" w:eastAsia="Times New Roman" w:hAnsi="Times New Roman" w:cs="Times New Roman"/>
-          <w:sz w:val="24"/>
-          <w:szCs w:val="24"/>
-          <w:lang w:val="en-US" w:eastAsia="da-DK"/>
-        </w:rPr>
-      </w:pPr>
-    </w:p>
-    <w:p>
-      <w:pPr>
-        <w:spacing w:after="0" w:line="240" w:lineRule="auto"/>
+        <w:spacing w:line="240" w:lineRule="auto"/>
+        <w:rPr>
+          <w:rFonts w:ascii="Times New Roman" w:eastAsia="Times New Roman" w:hAnsi="Times New Roman" w:cs="Times New Roman"/>
+          <w:sz w:val="24"/>
+          <w:szCs w:val="24"/>
+          <w:lang w:val="en-US" w:eastAsia="da-DK"/>
+        </w:rPr>
+      </w:pPr>
+    </w:p>
+    <w:p>
+      <w:pPr>
+        <w:spacing w:line="240" w:lineRule="auto"/>
         <w:rPr>
           <w:rFonts w:ascii="Times New Roman" w:eastAsia="Times New Roman" w:hAnsi="Times New Roman" w:cs="Times New Roman"/>
           <w:sz w:val="24"/>
@@ -2034,7 +2330,7 @@
     </w:p>
     <w:p>
       <w:pPr>
-        <w:spacing w:before="200" w:after="0" w:line="240" w:lineRule="auto"/>
+        <w:spacing w:before="200" w:line="240" w:lineRule="auto"/>
         <w:outlineLvl w:val="2"/>
         <w:rPr>
           <w:rFonts w:ascii="Times New Roman" w:eastAsia="Times New Roman" w:hAnsi="Times New Roman" w:cs="Times New Roman"/>
@@ -2058,20 +2354,21 @@
     </w:p>
     <w:p>
       <w:pPr>
-        <w:spacing w:after="0" w:line="240" w:lineRule="auto"/>
-        <w:rPr>
-          <w:rFonts w:ascii="Times New Roman" w:eastAsia="Times New Roman" w:hAnsi="Times New Roman" w:cs="Times New Roman"/>
-          <w:sz w:val="24"/>
-          <w:szCs w:val="24"/>
-          <w:lang w:val="en-US" w:eastAsia="da-DK"/>
-        </w:rPr>
-      </w:pPr>
-      <w:r>
-        <w:rPr>
-          <w:rFonts w:eastAsia="Times New Roman" w:cs="Arial"/>
-          <w:color w:val="000000"/>
-          <w:lang w:val="en-US" w:eastAsia="da-DK"/>
-        </w:rPr>
+        <w:spacing w:line="240" w:lineRule="auto"/>
+        <w:rPr>
+          <w:rFonts w:ascii="Times New Roman" w:eastAsia="Times New Roman" w:hAnsi="Times New Roman" w:cs="Times New Roman"/>
+          <w:sz w:val="24"/>
+          <w:szCs w:val="24"/>
+          <w:lang w:val="en-US" w:eastAsia="da-DK"/>
+        </w:rPr>
+      </w:pPr>
+      <w:r>
+        <w:rPr>
+          <w:rFonts w:eastAsia="Times New Roman" w:cs="Arial"/>
+          <w:color w:val="000000"/>
+          <w:lang w:val="en-US" w:eastAsia="da-DK"/>
+        </w:rPr>
+        <w:lastRenderedPageBreak/>
         <w:t>Create a new HTML-file in the web-project made in exercise 1.</w:t>
       </w:r>
       <w:r>
@@ -2101,7 +2398,7 @@
                     </pic:cNvPicPr>
                   </pic:nvPicPr>
                   <pic:blipFill>
-                    <a:blip r:embed="rId9">
+                    <a:blip r:embed="rId13">
                       <a:extLst>
                         <a:ext uri="{28A0092B-C50C-407E-A947-70E740481C1C}">
                           <a14:useLocalDpi xmlns:a14="http://schemas.microsoft.com/office/drawing/2010/main" val="0"/>
@@ -2135,7 +2432,7 @@
     </w:p>
     <w:p>
       <w:pPr>
-        <w:spacing w:after="0" w:line="240" w:lineRule="auto"/>
+        <w:spacing w:line="240" w:lineRule="auto"/>
         <w:rPr>
           <w:rFonts w:ascii="Times New Roman" w:eastAsia="Times New Roman" w:hAnsi="Times New Roman" w:cs="Times New Roman"/>
           <w:sz w:val="24"/>
@@ -2154,18 +2451,18 @@
     </w:p>
     <w:p>
       <w:pPr>
-        <w:spacing w:after="0" w:line="240" w:lineRule="auto"/>
-        <w:rPr>
-          <w:rFonts w:ascii="Times New Roman" w:eastAsia="Times New Roman" w:hAnsi="Times New Roman" w:cs="Times New Roman"/>
-          <w:sz w:val="24"/>
-          <w:szCs w:val="24"/>
-          <w:lang w:val="en-US" w:eastAsia="da-DK"/>
-        </w:rPr>
-      </w:pPr>
-    </w:p>
-    <w:p>
-      <w:pPr>
-        <w:spacing w:after="0" w:line="240" w:lineRule="auto"/>
+        <w:spacing w:line="240" w:lineRule="auto"/>
+        <w:rPr>
+          <w:rFonts w:ascii="Times New Roman" w:eastAsia="Times New Roman" w:hAnsi="Times New Roman" w:cs="Times New Roman"/>
+          <w:sz w:val="24"/>
+          <w:szCs w:val="24"/>
+          <w:lang w:val="en-US" w:eastAsia="da-DK"/>
+        </w:rPr>
+      </w:pPr>
+    </w:p>
+    <w:p>
+      <w:pPr>
+        <w:spacing w:line="240" w:lineRule="auto"/>
         <w:rPr>
           <w:rFonts w:ascii="Times New Roman" w:eastAsia="Times New Roman" w:hAnsi="Times New Roman" w:cs="Times New Roman"/>
           <w:sz w:val="24"/>
@@ -2202,18 +2499,18 @@
     </w:p>
     <w:p>
       <w:pPr>
-        <w:spacing w:after="0" w:line="240" w:lineRule="auto"/>
-        <w:rPr>
-          <w:rFonts w:ascii="Times New Roman" w:eastAsia="Times New Roman" w:hAnsi="Times New Roman" w:cs="Times New Roman"/>
-          <w:sz w:val="24"/>
-          <w:szCs w:val="24"/>
-          <w:lang w:val="en-US" w:eastAsia="da-DK"/>
-        </w:rPr>
-      </w:pPr>
-    </w:p>
-    <w:p>
-      <w:pPr>
-        <w:spacing w:after="0" w:line="240" w:lineRule="auto"/>
+        <w:spacing w:line="240" w:lineRule="auto"/>
+        <w:rPr>
+          <w:rFonts w:ascii="Times New Roman" w:eastAsia="Times New Roman" w:hAnsi="Times New Roman" w:cs="Times New Roman"/>
+          <w:sz w:val="24"/>
+          <w:szCs w:val="24"/>
+          <w:lang w:val="en-US" w:eastAsia="da-DK"/>
+        </w:rPr>
+      </w:pPr>
+    </w:p>
+    <w:p>
+      <w:pPr>
+        <w:spacing w:line="240" w:lineRule="auto"/>
         <w:rPr>
           <w:rFonts w:ascii="Times New Roman" w:eastAsia="Times New Roman" w:hAnsi="Times New Roman" w:cs="Times New Roman"/>
           <w:sz w:val="24"/>
@@ -2232,18 +2529,18 @@
     </w:p>
     <w:p>
       <w:pPr>
-        <w:spacing w:after="0" w:line="240" w:lineRule="auto"/>
-        <w:rPr>
-          <w:rFonts w:ascii="Times New Roman" w:eastAsia="Times New Roman" w:hAnsi="Times New Roman" w:cs="Times New Roman"/>
-          <w:sz w:val="24"/>
-          <w:szCs w:val="24"/>
-          <w:lang w:val="en-US" w:eastAsia="da-DK"/>
-        </w:rPr>
-      </w:pPr>
-    </w:p>
-    <w:p>
-      <w:pPr>
-        <w:spacing w:after="0" w:line="240" w:lineRule="auto"/>
+        <w:spacing w:line="240" w:lineRule="auto"/>
+        <w:rPr>
+          <w:rFonts w:ascii="Times New Roman" w:eastAsia="Times New Roman" w:hAnsi="Times New Roman" w:cs="Times New Roman"/>
+          <w:sz w:val="24"/>
+          <w:szCs w:val="24"/>
+          <w:lang w:val="en-US" w:eastAsia="da-DK"/>
+        </w:rPr>
+      </w:pPr>
+    </w:p>
+    <w:p>
+      <w:pPr>
+        <w:spacing w:line="240" w:lineRule="auto"/>
         <w:rPr>
           <w:rFonts w:ascii="Times New Roman" w:eastAsia="Times New Roman" w:hAnsi="Times New Roman" w:cs="Times New Roman"/>
           <w:sz w:val="24"/>
@@ -2280,18 +2577,18 @@
     </w:p>
     <w:p>
       <w:pPr>
-        <w:spacing w:after="0" w:line="240" w:lineRule="auto"/>
-        <w:rPr>
-          <w:rFonts w:ascii="Times New Roman" w:eastAsia="Times New Roman" w:hAnsi="Times New Roman" w:cs="Times New Roman"/>
-          <w:sz w:val="24"/>
-          <w:szCs w:val="24"/>
-          <w:lang w:val="en-US" w:eastAsia="da-DK"/>
-        </w:rPr>
-      </w:pPr>
-    </w:p>
-    <w:p>
-      <w:pPr>
-        <w:spacing w:after="0" w:line="240" w:lineRule="auto"/>
+        <w:spacing w:line="240" w:lineRule="auto"/>
+        <w:rPr>
+          <w:rFonts w:ascii="Times New Roman" w:eastAsia="Times New Roman" w:hAnsi="Times New Roman" w:cs="Times New Roman"/>
+          <w:sz w:val="24"/>
+          <w:szCs w:val="24"/>
+          <w:lang w:val="en-US" w:eastAsia="da-DK"/>
+        </w:rPr>
+      </w:pPr>
+    </w:p>
+    <w:p>
+      <w:pPr>
+        <w:spacing w:line="240" w:lineRule="auto"/>
         <w:rPr>
           <w:rFonts w:ascii="Times New Roman" w:eastAsia="Times New Roman" w:hAnsi="Times New Roman" w:cs="Times New Roman"/>
           <w:sz w:val="24"/>
@@ -2310,18 +2607,18 @@
     </w:p>
     <w:p>
       <w:pPr>
-        <w:spacing w:after="0" w:line="240" w:lineRule="auto"/>
-        <w:rPr>
-          <w:rFonts w:ascii="Times New Roman" w:eastAsia="Times New Roman" w:hAnsi="Times New Roman" w:cs="Times New Roman"/>
-          <w:sz w:val="24"/>
-          <w:szCs w:val="24"/>
-          <w:lang w:val="en-US" w:eastAsia="da-DK"/>
-        </w:rPr>
-      </w:pPr>
-    </w:p>
-    <w:p>
-      <w:pPr>
-        <w:spacing w:after="0" w:line="240" w:lineRule="auto"/>
+        <w:spacing w:line="240" w:lineRule="auto"/>
+        <w:rPr>
+          <w:rFonts w:ascii="Times New Roman" w:eastAsia="Times New Roman" w:hAnsi="Times New Roman" w:cs="Times New Roman"/>
+          <w:sz w:val="24"/>
+          <w:szCs w:val="24"/>
+          <w:lang w:val="en-US" w:eastAsia="da-DK"/>
+        </w:rPr>
+      </w:pPr>
+    </w:p>
+    <w:p>
+      <w:pPr>
+        <w:spacing w:line="240" w:lineRule="auto"/>
         <w:rPr>
           <w:rFonts w:ascii="Times New Roman" w:eastAsia="Times New Roman" w:hAnsi="Times New Roman" w:cs="Times New Roman"/>
           <w:sz w:val="24"/>
@@ -2343,7 +2640,7 @@
     </w:p>
     <w:p>
       <w:pPr>
-        <w:spacing w:before="200" w:after="0" w:line="240" w:lineRule="auto"/>
+        <w:spacing w:before="200" w:line="240" w:lineRule="auto"/>
         <w:outlineLvl w:val="1"/>
         <w:rPr>
           <w:rFonts w:ascii="Times New Roman" w:eastAsia="Times New Roman" w:hAnsi="Times New Roman" w:cs="Times New Roman"/>
@@ -2367,18 +2664,18 @@
     </w:p>
     <w:p>
       <w:pPr>
-        <w:spacing w:after="0" w:line="240" w:lineRule="auto"/>
-        <w:rPr>
-          <w:rFonts w:ascii="Times New Roman" w:eastAsia="Times New Roman" w:hAnsi="Times New Roman" w:cs="Times New Roman"/>
-          <w:sz w:val="24"/>
-          <w:szCs w:val="24"/>
-          <w:lang w:val="en-US" w:eastAsia="da-DK"/>
-        </w:rPr>
-      </w:pPr>
-    </w:p>
-    <w:p>
-      <w:pPr>
-        <w:spacing w:after="0" w:line="240" w:lineRule="auto"/>
+        <w:spacing w:line="240" w:lineRule="auto"/>
+        <w:rPr>
+          <w:rFonts w:ascii="Times New Roman" w:eastAsia="Times New Roman" w:hAnsi="Times New Roman" w:cs="Times New Roman"/>
+          <w:sz w:val="24"/>
+          <w:szCs w:val="24"/>
+          <w:lang w:val="en-US" w:eastAsia="da-DK"/>
+        </w:rPr>
+      </w:pPr>
+    </w:p>
+    <w:p>
+      <w:pPr>
+        <w:spacing w:line="240" w:lineRule="auto"/>
         <w:rPr>
           <w:rFonts w:ascii="Times New Roman" w:eastAsia="Times New Roman" w:hAnsi="Times New Roman" w:cs="Times New Roman"/>
           <w:sz w:val="24"/>
@@ -2399,7 +2696,7 @@
     </w:p>
     <w:p>
       <w:pPr>
-        <w:spacing w:before="200" w:after="0" w:line="240" w:lineRule="auto"/>
+        <w:spacing w:before="200" w:line="240" w:lineRule="auto"/>
         <w:outlineLvl w:val="2"/>
         <w:rPr>
           <w:rFonts w:ascii="Times New Roman" w:eastAsia="Times New Roman" w:hAnsi="Times New Roman" w:cs="Times New Roman"/>
@@ -2444,7 +2741,7 @@
     </w:p>
     <w:p>
       <w:pPr>
-        <w:spacing w:before="200" w:after="0" w:line="240" w:lineRule="auto"/>
+        <w:spacing w:before="200" w:line="240" w:lineRule="auto"/>
         <w:rPr>
           <w:rFonts w:ascii="Times New Roman" w:eastAsia="Times New Roman" w:hAnsi="Times New Roman" w:cs="Times New Roman"/>
           <w:sz w:val="24"/>
@@ -2485,7 +2782,7 @@
           <w:ilvl w:val="0"/>
           <w:numId w:val="2"/>
         </w:numPr>
-        <w:spacing w:after="0" w:line="240" w:lineRule="auto"/>
+        <w:spacing w:line="240" w:lineRule="auto"/>
         <w:ind w:left="360"/>
         <w:textAlignment w:val="baseline"/>
         <w:rPr>
@@ -2559,7 +2856,7 @@
           <w:ilvl w:val="0"/>
           <w:numId w:val="2"/>
         </w:numPr>
-        <w:spacing w:after="0" w:line="240" w:lineRule="auto"/>
+        <w:spacing w:line="240" w:lineRule="auto"/>
         <w:ind w:left="360"/>
         <w:textAlignment w:val="baseline"/>
         <w:rPr>
@@ -2583,7 +2880,7 @@
           <w:ilvl w:val="0"/>
           <w:numId w:val="2"/>
         </w:numPr>
-        <w:spacing w:after="0" w:line="240" w:lineRule="auto"/>
+        <w:spacing w:line="240" w:lineRule="auto"/>
         <w:ind w:left="360"/>
         <w:textAlignment w:val="baseline"/>
         <w:rPr>
@@ -2621,7 +2918,7 @@
     </w:p>
     <w:p>
       <w:pPr>
-        <w:spacing w:after="0" w:line="240" w:lineRule="auto"/>
+        <w:spacing w:line="240" w:lineRule="auto"/>
         <w:rPr>
           <w:rFonts w:ascii="Times New Roman" w:eastAsia="Times New Roman" w:hAnsi="Times New Roman" w:cs="Times New Roman"/>
           <w:sz w:val="24"/>
@@ -2633,7 +2930,7 @@
     <w:p>
       <w:pPr>
         <w:shd w:val="clear" w:color="auto" w:fill="FFFFFF"/>
-        <w:spacing w:after="0" w:line="240" w:lineRule="auto"/>
+        <w:spacing w:line="240" w:lineRule="auto"/>
         <w:rPr>
           <w:rFonts w:ascii="Times New Roman" w:eastAsia="Times New Roman" w:hAnsi="Times New Roman" w:cs="Times New Roman"/>
           <w:sz w:val="24"/>
@@ -2725,7 +3022,7 @@
     <w:p>
       <w:pPr>
         <w:shd w:val="clear" w:color="auto" w:fill="FFFFFF"/>
-        <w:spacing w:after="0" w:line="240" w:lineRule="auto"/>
+        <w:spacing w:line="240" w:lineRule="auto"/>
         <w:rPr>
           <w:rFonts w:ascii="Times New Roman" w:eastAsia="Times New Roman" w:hAnsi="Times New Roman" w:cs="Times New Roman"/>
           <w:sz w:val="24"/>
@@ -2781,7 +3078,7 @@
     <w:p>
       <w:pPr>
         <w:shd w:val="clear" w:color="auto" w:fill="FFFFFF"/>
-        <w:spacing w:after="0" w:line="240" w:lineRule="auto"/>
+        <w:spacing w:line="240" w:lineRule="auto"/>
         <w:rPr>
           <w:rFonts w:ascii="Times New Roman" w:eastAsia="Times New Roman" w:hAnsi="Times New Roman" w:cs="Times New Roman"/>
           <w:sz w:val="24"/>
@@ -2893,7 +3190,7 @@
     <w:p>
       <w:pPr>
         <w:shd w:val="clear" w:color="auto" w:fill="FFFFFF"/>
-        <w:spacing w:after="0" w:line="240" w:lineRule="auto"/>
+        <w:spacing w:line="240" w:lineRule="auto"/>
         <w:rPr>
           <w:rFonts w:ascii="Times New Roman" w:eastAsia="Times New Roman" w:hAnsi="Times New Roman" w:cs="Times New Roman"/>
           <w:sz w:val="24"/>
@@ -3026,7 +3323,7 @@
     <w:p>
       <w:pPr>
         <w:shd w:val="clear" w:color="auto" w:fill="FFFFFF"/>
-        <w:spacing w:after="0" w:line="240" w:lineRule="auto"/>
+        <w:spacing w:line="240" w:lineRule="auto"/>
         <w:rPr>
           <w:rFonts w:ascii="Times New Roman" w:eastAsia="Times New Roman" w:hAnsi="Times New Roman" w:cs="Times New Roman"/>
           <w:sz w:val="24"/>
@@ -3173,7 +3470,7 @@
     <w:p>
       <w:pPr>
         <w:shd w:val="clear" w:color="auto" w:fill="FFFFFF"/>
-        <w:spacing w:after="0" w:line="240" w:lineRule="auto"/>
+        <w:spacing w:line="240" w:lineRule="auto"/>
         <w:rPr>
           <w:rFonts w:ascii="Times New Roman" w:eastAsia="Times New Roman" w:hAnsi="Times New Roman" w:cs="Times New Roman"/>
           <w:sz w:val="24"/>
@@ -3322,7 +3619,7 @@
     <w:p>
       <w:pPr>
         <w:shd w:val="clear" w:color="auto" w:fill="FFFFFF"/>
-        <w:spacing w:after="0" w:line="240" w:lineRule="auto"/>
+        <w:spacing w:line="240" w:lineRule="auto"/>
         <w:rPr>
           <w:rFonts w:ascii="Times New Roman" w:eastAsia="Times New Roman" w:hAnsi="Times New Roman" w:cs="Times New Roman"/>
           <w:sz w:val="24"/>
@@ -3406,7 +3703,7 @@
     <w:p>
       <w:pPr>
         <w:shd w:val="clear" w:color="auto" w:fill="FFFFFF"/>
-        <w:spacing w:after="0" w:line="240" w:lineRule="auto"/>
+        <w:spacing w:line="240" w:lineRule="auto"/>
         <w:rPr>
           <w:rFonts w:ascii="Times New Roman" w:eastAsia="Times New Roman" w:hAnsi="Times New Roman" w:cs="Times New Roman"/>
           <w:sz w:val="24"/>
@@ -3603,7 +3900,7 @@
     <w:p>
       <w:pPr>
         <w:shd w:val="clear" w:color="auto" w:fill="FFFFFF"/>
-        <w:spacing w:after="0" w:line="240" w:lineRule="auto"/>
+        <w:spacing w:line="240" w:lineRule="auto"/>
         <w:rPr>
           <w:rFonts w:ascii="Times New Roman" w:eastAsia="Times New Roman" w:hAnsi="Times New Roman" w:cs="Times New Roman"/>
           <w:sz w:val="24"/>
@@ -3639,7 +3936,7 @@
     <w:p>
       <w:pPr>
         <w:shd w:val="clear" w:color="auto" w:fill="FFFFFF"/>
-        <w:spacing w:after="0" w:line="240" w:lineRule="auto"/>
+        <w:spacing w:line="240" w:lineRule="auto"/>
         <w:rPr>
           <w:rFonts w:ascii="Times New Roman" w:eastAsia="Times New Roman" w:hAnsi="Times New Roman" w:cs="Times New Roman"/>
           <w:sz w:val="24"/>
@@ -3753,7 +4050,7 @@
     <w:p>
       <w:pPr>
         <w:shd w:val="clear" w:color="auto" w:fill="FFFFFF"/>
-        <w:spacing w:after="0" w:line="240" w:lineRule="auto"/>
+        <w:spacing w:line="240" w:lineRule="auto"/>
         <w:rPr>
           <w:rFonts w:ascii="Times New Roman" w:eastAsia="Times New Roman" w:hAnsi="Times New Roman" w:cs="Times New Roman"/>
           <w:sz w:val="24"/>
@@ -3923,7 +4220,7 @@
     <w:p>
       <w:pPr>
         <w:shd w:val="clear" w:color="auto" w:fill="FFFFFF"/>
-        <w:spacing w:after="0" w:line="240" w:lineRule="auto"/>
+        <w:spacing w:line="240" w:lineRule="auto"/>
         <w:rPr>
           <w:rFonts w:ascii="Times New Roman" w:eastAsia="Times New Roman" w:hAnsi="Times New Roman" w:cs="Times New Roman"/>
           <w:sz w:val="24"/>
@@ -4015,7 +4312,7 @@
     <w:p>
       <w:pPr>
         <w:shd w:val="clear" w:color="auto" w:fill="FFFFFF"/>
-        <w:spacing w:after="0" w:line="240" w:lineRule="auto"/>
+        <w:spacing w:line="240" w:lineRule="auto"/>
         <w:rPr>
           <w:rFonts w:ascii="Times New Roman" w:eastAsia="Times New Roman" w:hAnsi="Times New Roman" w:cs="Times New Roman"/>
           <w:sz w:val="24"/>
@@ -4107,7 +4404,7 @@
     <w:p>
       <w:pPr>
         <w:shd w:val="clear" w:color="auto" w:fill="FFFFFF"/>
-        <w:spacing w:after="0" w:line="240" w:lineRule="auto"/>
+        <w:spacing w:line="240" w:lineRule="auto"/>
         <w:rPr>
           <w:rFonts w:ascii="Times New Roman" w:eastAsia="Times New Roman" w:hAnsi="Times New Roman" w:cs="Times New Roman"/>
           <w:sz w:val="24"/>
@@ -4199,7 +4496,7 @@
     <w:p>
       <w:pPr>
         <w:shd w:val="clear" w:color="auto" w:fill="FFFFFF"/>
-        <w:spacing w:after="0" w:line="240" w:lineRule="auto"/>
+        <w:spacing w:line="240" w:lineRule="auto"/>
         <w:rPr>
           <w:rFonts w:ascii="Times New Roman" w:eastAsia="Times New Roman" w:hAnsi="Times New Roman" w:cs="Times New Roman"/>
           <w:sz w:val="24"/>
@@ -4313,7 +4610,7 @@
     <w:p>
       <w:pPr>
         <w:shd w:val="clear" w:color="auto" w:fill="FFFFFF"/>
-        <w:spacing w:after="0" w:line="240" w:lineRule="auto"/>
+        <w:spacing w:line="240" w:lineRule="auto"/>
         <w:rPr>
           <w:rFonts w:ascii="Times New Roman" w:eastAsia="Times New Roman" w:hAnsi="Times New Roman" w:cs="Times New Roman"/>
           <w:sz w:val="24"/>
@@ -4405,7 +4702,7 @@
     <w:p>
       <w:pPr>
         <w:shd w:val="clear" w:color="auto" w:fill="FFFFFF"/>
-        <w:spacing w:after="0" w:line="240" w:lineRule="auto"/>
+        <w:spacing w:line="240" w:lineRule="auto"/>
         <w:rPr>
           <w:rFonts w:ascii="Times New Roman" w:eastAsia="Times New Roman" w:hAnsi="Times New Roman" w:cs="Times New Roman"/>
           <w:sz w:val="24"/>
@@ -4497,7 +4794,7 @@
     <w:p>
       <w:pPr>
         <w:shd w:val="clear" w:color="auto" w:fill="FFFFFF"/>
-        <w:spacing w:after="0" w:line="240" w:lineRule="auto"/>
+        <w:spacing w:line="240" w:lineRule="auto"/>
         <w:rPr>
           <w:rFonts w:ascii="Times New Roman" w:eastAsia="Times New Roman" w:hAnsi="Times New Roman" w:cs="Times New Roman"/>
           <w:sz w:val="24"/>
@@ -4643,7 +4940,7 @@
     <w:p>
       <w:pPr>
         <w:shd w:val="clear" w:color="auto" w:fill="FFFFFF"/>
-        <w:spacing w:after="0" w:line="240" w:lineRule="auto"/>
+        <w:spacing w:line="240" w:lineRule="auto"/>
         <w:rPr>
           <w:rFonts w:ascii="Times New Roman" w:eastAsia="Times New Roman" w:hAnsi="Times New Roman" w:cs="Times New Roman"/>
           <w:sz w:val="24"/>
@@ -4829,7 +5126,7 @@
     <w:p>
       <w:pPr>
         <w:shd w:val="clear" w:color="auto" w:fill="FFFFFF"/>
-        <w:spacing w:after="0" w:line="240" w:lineRule="auto"/>
+        <w:spacing w:line="240" w:lineRule="auto"/>
         <w:rPr>
           <w:rFonts w:ascii="Times New Roman" w:eastAsia="Times New Roman" w:hAnsi="Times New Roman" w:cs="Times New Roman"/>
           <w:sz w:val="24"/>
@@ -4976,7 +5273,7 @@
     <w:p>
       <w:pPr>
         <w:shd w:val="clear" w:color="auto" w:fill="FFFFFF"/>
-        <w:spacing w:after="0" w:line="240" w:lineRule="auto"/>
+        <w:spacing w:line="240" w:lineRule="auto"/>
         <w:rPr>
           <w:rFonts w:ascii="Times New Roman" w:eastAsia="Times New Roman" w:hAnsi="Times New Roman" w:cs="Times New Roman"/>
           <w:sz w:val="24"/>
@@ -5060,23 +5357,24 @@
     <w:p>
       <w:pPr>
         <w:shd w:val="clear" w:color="auto" w:fill="FFFFFF"/>
-        <w:spacing w:after="0" w:line="240" w:lineRule="auto"/>
-        <w:rPr>
-          <w:rFonts w:ascii="Times New Roman" w:eastAsia="Times New Roman" w:hAnsi="Times New Roman" w:cs="Times New Roman"/>
-          <w:sz w:val="24"/>
-          <w:szCs w:val="24"/>
-          <w:lang w:val="en-US" w:eastAsia="da-DK"/>
-        </w:rPr>
-      </w:pPr>
-      <w:r>
-        <w:rPr>
-          <w:rFonts w:ascii="Calibri" w:eastAsia="Times New Roman" w:hAnsi="Calibri" w:cs="Calibri"/>
-          <w:color w:val="000000"/>
-          <w:sz w:val="20"/>
-          <w:szCs w:val="20"/>
-          <w:shd w:val="clear" w:color="auto" w:fill="FFFF00"/>
-          <w:lang w:val="en-US" w:eastAsia="da-DK"/>
-        </w:rPr>
+        <w:spacing w:line="240" w:lineRule="auto"/>
+        <w:rPr>
+          <w:rFonts w:ascii="Times New Roman" w:eastAsia="Times New Roman" w:hAnsi="Times New Roman" w:cs="Times New Roman"/>
+          <w:sz w:val="24"/>
+          <w:szCs w:val="24"/>
+          <w:lang w:val="en-US" w:eastAsia="da-DK"/>
+        </w:rPr>
+      </w:pPr>
+      <w:r>
+        <w:rPr>
+          <w:rFonts w:ascii="Calibri" w:eastAsia="Times New Roman" w:hAnsi="Calibri" w:cs="Calibri"/>
+          <w:color w:val="000000"/>
+          <w:sz w:val="20"/>
+          <w:szCs w:val="20"/>
+          <w:shd w:val="clear" w:color="auto" w:fill="FFFF00"/>
+          <w:lang w:val="en-US" w:eastAsia="da-DK"/>
+        </w:rPr>
+        <w:lastRenderedPageBreak/>
         <w:t>        </w:t>
       </w:r>
       <w:proofErr w:type="spellStart"/>
@@ -5159,7 +5457,7 @@
     <w:p>
       <w:pPr>
         <w:shd w:val="clear" w:color="auto" w:fill="FFFFFF"/>
-        <w:spacing w:after="0" w:line="240" w:lineRule="auto"/>
+        <w:spacing w:line="240" w:lineRule="auto"/>
         <w:rPr>
           <w:rFonts w:ascii="Times New Roman" w:eastAsia="Times New Roman" w:hAnsi="Times New Roman" w:cs="Times New Roman"/>
           <w:sz w:val="24"/>
@@ -5282,7 +5580,7 @@
     <w:p>
       <w:pPr>
         <w:shd w:val="clear" w:color="auto" w:fill="FFFFFF"/>
-        <w:spacing w:after="0" w:line="240" w:lineRule="auto"/>
+        <w:spacing w:line="240" w:lineRule="auto"/>
         <w:rPr>
           <w:rFonts w:ascii="Times New Roman" w:eastAsia="Times New Roman" w:hAnsi="Times New Roman" w:cs="Times New Roman"/>
           <w:sz w:val="24"/>
@@ -5381,7 +5679,7 @@
     <w:p>
       <w:pPr>
         <w:shd w:val="clear" w:color="auto" w:fill="FFFFFF"/>
-        <w:spacing w:after="0" w:line="240" w:lineRule="auto"/>
+        <w:spacing w:line="240" w:lineRule="auto"/>
         <w:rPr>
           <w:rFonts w:ascii="Times New Roman" w:eastAsia="Times New Roman" w:hAnsi="Times New Roman" w:cs="Times New Roman"/>
           <w:sz w:val="24"/>
@@ -5480,7 +5778,7 @@
     <w:p>
       <w:pPr>
         <w:shd w:val="clear" w:color="auto" w:fill="FFFFFF"/>
-        <w:spacing w:after="0" w:line="240" w:lineRule="auto"/>
+        <w:spacing w:line="240" w:lineRule="auto"/>
         <w:rPr>
           <w:rFonts w:ascii="Times New Roman" w:eastAsia="Times New Roman" w:hAnsi="Times New Roman" w:cs="Times New Roman"/>
           <w:sz w:val="24"/>
@@ -5516,7 +5814,7 @@
     <w:p>
       <w:pPr>
         <w:shd w:val="clear" w:color="auto" w:fill="FFFFFF"/>
-        <w:spacing w:after="0" w:line="240" w:lineRule="auto"/>
+        <w:spacing w:line="240" w:lineRule="auto"/>
         <w:rPr>
           <w:rFonts w:ascii="Times New Roman" w:eastAsia="Times New Roman" w:hAnsi="Times New Roman" w:cs="Times New Roman"/>
           <w:sz w:val="24"/>
@@ -5608,7 +5906,7 @@
     <w:p>
       <w:pPr>
         <w:shd w:val="clear" w:color="auto" w:fill="FFFFFF"/>
-        <w:spacing w:after="0" w:line="240" w:lineRule="auto"/>
+        <w:spacing w:line="240" w:lineRule="auto"/>
         <w:rPr>
           <w:rFonts w:ascii="Times New Roman" w:eastAsia="Times New Roman" w:hAnsi="Times New Roman" w:cs="Times New Roman"/>
           <w:sz w:val="24"/>
@@ -5700,7 +5998,7 @@
     <w:p>
       <w:pPr>
         <w:shd w:val="clear" w:color="auto" w:fill="FFFFFF"/>
-        <w:spacing w:after="0" w:line="240" w:lineRule="auto"/>
+        <w:spacing w:line="240" w:lineRule="auto"/>
         <w:rPr>
           <w:rFonts w:ascii="Times New Roman" w:eastAsia="Times New Roman" w:hAnsi="Times New Roman" w:cs="Times New Roman"/>
           <w:sz w:val="24"/>
@@ -5734,7 +6032,7 @@
     <w:p>
       <w:pPr>
         <w:shd w:val="clear" w:color="auto" w:fill="FFFFFF"/>
-        <w:spacing w:after="0" w:line="240" w:lineRule="auto"/>
+        <w:spacing w:line="240" w:lineRule="auto"/>
         <w:rPr>
           <w:rFonts w:ascii="Times New Roman" w:eastAsia="Times New Roman" w:hAnsi="Times New Roman" w:cs="Times New Roman"/>
           <w:sz w:val="24"/>
@@ -5767,7 +6065,7 @@
     </w:p>
     <w:p>
       <w:pPr>
-        <w:spacing w:after="0" w:line="240" w:lineRule="auto"/>
+        <w:spacing w:line="240" w:lineRule="auto"/>
         <w:rPr>
           <w:rFonts w:ascii="Times New Roman" w:eastAsia="Times New Roman" w:hAnsi="Times New Roman" w:cs="Times New Roman"/>
           <w:sz w:val="24"/>
@@ -5782,7 +6080,7 @@
           <w:ilvl w:val="0"/>
           <w:numId w:val="3"/>
         </w:numPr>
-        <w:spacing w:after="0" w:line="240" w:lineRule="auto"/>
+        <w:spacing w:line="240" w:lineRule="auto"/>
         <w:ind w:left="360"/>
         <w:textAlignment w:val="baseline"/>
         <w:rPr>
@@ -5806,7 +6104,7 @@
           <w:ilvl w:val="0"/>
           <w:numId w:val="4"/>
         </w:numPr>
-        <w:spacing w:after="0" w:line="240" w:lineRule="auto"/>
+        <w:spacing w:line="240" w:lineRule="auto"/>
         <w:textAlignment w:val="baseline"/>
         <w:rPr>
           <w:rFonts w:ascii="Calibri" w:eastAsia="Times New Roman" w:hAnsi="Calibri" w:cs="Calibri"/>
@@ -5829,7 +6127,7 @@
           <w:ilvl w:val="0"/>
           <w:numId w:val="5"/>
         </w:numPr>
-        <w:spacing w:after="0" w:line="240" w:lineRule="auto"/>
+        <w:spacing w:line="240" w:lineRule="auto"/>
         <w:ind w:left="360"/>
         <w:textAlignment w:val="baseline"/>
         <w:rPr>
@@ -5853,7 +6151,7 @@
     </w:p>
     <w:p>
       <w:pPr>
-        <w:spacing w:after="0" w:line="240" w:lineRule="auto"/>
+        <w:spacing w:line="240" w:lineRule="auto"/>
         <w:ind w:left="360"/>
         <w:rPr>
           <w:rFonts w:ascii="Times New Roman" w:eastAsia="Times New Roman" w:hAnsi="Times New Roman" w:cs="Times New Roman"/>
@@ -5873,18 +6171,18 @@
     </w:p>
     <w:p>
       <w:pPr>
-        <w:spacing w:after="0" w:line="240" w:lineRule="auto"/>
-        <w:rPr>
-          <w:rFonts w:ascii="Times New Roman" w:eastAsia="Times New Roman" w:hAnsi="Times New Roman" w:cs="Times New Roman"/>
-          <w:sz w:val="24"/>
-          <w:szCs w:val="24"/>
-          <w:lang w:val="en-US" w:eastAsia="da-DK"/>
-        </w:rPr>
-      </w:pPr>
-    </w:p>
-    <w:p>
-      <w:pPr>
-        <w:spacing w:after="0" w:line="240" w:lineRule="auto"/>
+        <w:spacing w:line="240" w:lineRule="auto"/>
+        <w:rPr>
+          <w:rFonts w:ascii="Times New Roman" w:eastAsia="Times New Roman" w:hAnsi="Times New Roman" w:cs="Times New Roman"/>
+          <w:sz w:val="24"/>
+          <w:szCs w:val="24"/>
+          <w:lang w:val="en-US" w:eastAsia="da-DK"/>
+        </w:rPr>
+      </w:pPr>
+    </w:p>
+    <w:p>
+      <w:pPr>
+        <w:spacing w:line="240" w:lineRule="auto"/>
         <w:rPr>
           <w:rFonts w:ascii="Times New Roman" w:eastAsia="Times New Roman" w:hAnsi="Times New Roman" w:cs="Times New Roman"/>
           <w:sz w:val="24"/>
@@ -5904,7 +6202,7 @@
     </w:p>
     <w:p>
       <w:pPr>
-        <w:spacing w:before="200" w:after="0" w:line="240" w:lineRule="auto"/>
+        <w:spacing w:before="200" w:line="240" w:lineRule="auto"/>
         <w:outlineLvl w:val="2"/>
         <w:rPr>
           <w:rFonts w:ascii="Times New Roman" w:eastAsia="Times New Roman" w:hAnsi="Times New Roman" w:cs="Times New Roman"/>
@@ -5949,7 +6247,7 @@
     </w:p>
     <w:p>
       <w:pPr>
-        <w:spacing w:after="0" w:line="240" w:lineRule="auto"/>
+        <w:spacing w:line="240" w:lineRule="auto"/>
         <w:rPr>
           <w:rFonts w:ascii="Times New Roman" w:eastAsia="Times New Roman" w:hAnsi="Times New Roman" w:cs="Times New Roman"/>
           <w:sz w:val="24"/>
@@ -5964,7 +6262,7 @@
           <w:ilvl w:val="0"/>
           <w:numId w:val="6"/>
         </w:numPr>
-        <w:spacing w:after="0" w:line="240" w:lineRule="auto"/>
+        <w:spacing w:line="240" w:lineRule="auto"/>
         <w:textAlignment w:val="baseline"/>
         <w:rPr>
           <w:rFonts w:eastAsia="Times New Roman" w:cs="Arial"/>
@@ -5987,7 +6285,7 @@
           <w:ilvl w:val="0"/>
           <w:numId w:val="6"/>
         </w:numPr>
-        <w:spacing w:after="0" w:line="240" w:lineRule="auto"/>
+        <w:spacing w:line="240" w:lineRule="auto"/>
         <w:textAlignment w:val="baseline"/>
         <w:rPr>
           <w:rFonts w:eastAsia="Times New Roman" w:cs="Arial"/>
@@ -6001,7 +6299,6 @@
           <w:color w:val="000000"/>
           <w:lang w:val="en-US" w:eastAsia="da-DK"/>
         </w:rPr>
-        <w:lastRenderedPageBreak/>
         <w:t xml:space="preserve">Enter </w:t>
       </w:r>
       <w:proofErr w:type="spellStart"/>
@@ -6049,7 +6346,7 @@
           <w:ilvl w:val="0"/>
           <w:numId w:val="6"/>
         </w:numPr>
-        <w:spacing w:after="0" w:line="240" w:lineRule="auto"/>
+        <w:spacing w:line="240" w:lineRule="auto"/>
         <w:textAlignment w:val="baseline"/>
         <w:rPr>
           <w:rFonts w:eastAsia="Times New Roman" w:cs="Arial"/>
@@ -6086,7 +6383,7 @@
     </w:p>
     <w:p>
       <w:pPr>
-        <w:spacing w:after="0" w:line="240" w:lineRule="auto"/>
+        <w:spacing w:line="240" w:lineRule="auto"/>
         <w:rPr>
           <w:rFonts w:ascii="Times New Roman" w:eastAsia="Times New Roman" w:hAnsi="Times New Roman" w:cs="Times New Roman"/>
           <w:sz w:val="24"/>
@@ -6098,7 +6395,7 @@
     <w:p>
       <w:pPr>
         <w:shd w:val="clear" w:color="auto" w:fill="FFFFFF"/>
-        <w:spacing w:after="0" w:line="240" w:lineRule="auto"/>
+        <w:spacing w:line="240" w:lineRule="auto"/>
         <w:ind w:left="360"/>
         <w:rPr>
           <w:rFonts w:ascii="Times New Roman" w:eastAsia="Times New Roman" w:hAnsi="Times New Roman" w:cs="Times New Roman"/>
@@ -6225,7 +6522,7 @@
     <w:p>
       <w:pPr>
         <w:shd w:val="clear" w:color="auto" w:fill="FFFFFF"/>
-        <w:spacing w:after="0" w:line="240" w:lineRule="auto"/>
+        <w:spacing w:line="240" w:lineRule="auto"/>
         <w:ind w:left="1980"/>
         <w:rPr>
           <w:rFonts w:ascii="Times New Roman" w:eastAsia="Times New Roman" w:hAnsi="Times New Roman" w:cs="Times New Roman"/>
@@ -6328,7 +6625,7 @@
     <w:p>
       <w:pPr>
         <w:shd w:val="clear" w:color="auto" w:fill="FFFFFF"/>
-        <w:spacing w:after="0" w:line="240" w:lineRule="auto"/>
+        <w:spacing w:line="240" w:lineRule="auto"/>
         <w:ind w:left="360"/>
         <w:rPr>
           <w:rFonts w:ascii="Times New Roman" w:eastAsia="Times New Roman" w:hAnsi="Times New Roman" w:cs="Times New Roman"/>
@@ -6443,7 +6740,7 @@
     <w:p>
       <w:pPr>
         <w:shd w:val="clear" w:color="auto" w:fill="FFFFFF"/>
-        <w:spacing w:after="0" w:line="240" w:lineRule="auto"/>
+        <w:spacing w:line="240" w:lineRule="auto"/>
         <w:ind w:left="360"/>
         <w:rPr>
           <w:rFonts w:ascii="Times New Roman" w:eastAsia="Times New Roman" w:hAnsi="Times New Roman" w:cs="Times New Roman"/>
@@ -6580,7 +6877,7 @@
     <w:p>
       <w:pPr>
         <w:shd w:val="clear" w:color="auto" w:fill="FFFFFF"/>
-        <w:spacing w:after="0" w:line="240" w:lineRule="auto"/>
+        <w:spacing w:line="240" w:lineRule="auto"/>
         <w:ind w:left="1080"/>
         <w:rPr>
           <w:rFonts w:ascii="Times New Roman" w:eastAsia="Times New Roman" w:hAnsi="Times New Roman" w:cs="Times New Roman"/>
@@ -6750,7 +7047,7 @@
     <w:p>
       <w:pPr>
         <w:shd w:val="clear" w:color="auto" w:fill="FFFFFF"/>
-        <w:spacing w:after="0" w:line="240" w:lineRule="auto"/>
+        <w:spacing w:line="240" w:lineRule="auto"/>
         <w:ind w:left="1080"/>
         <w:rPr>
           <w:rFonts w:ascii="Times New Roman" w:eastAsia="Times New Roman" w:hAnsi="Times New Roman" w:cs="Times New Roman"/>
@@ -6911,7 +7208,7 @@
     <w:p>
       <w:pPr>
         <w:shd w:val="clear" w:color="auto" w:fill="FFFFFF"/>
-        <w:spacing w:after="0" w:line="240" w:lineRule="auto"/>
+        <w:spacing w:line="240" w:lineRule="auto"/>
         <w:ind w:left="1080"/>
         <w:rPr>
           <w:rFonts w:ascii="Times New Roman" w:eastAsia="Times New Roman" w:hAnsi="Times New Roman" w:cs="Times New Roman"/>
@@ -7000,7 +7297,7 @@
     <w:p>
       <w:pPr>
         <w:shd w:val="clear" w:color="auto" w:fill="FFFFFF"/>
-        <w:spacing w:after="0" w:line="240" w:lineRule="auto"/>
+        <w:spacing w:line="240" w:lineRule="auto"/>
         <w:ind w:left="360"/>
         <w:rPr>
           <w:rFonts w:ascii="Times New Roman" w:eastAsia="Times New Roman" w:hAnsi="Times New Roman" w:cs="Times New Roman"/>
@@ -7026,7 +7323,7 @@
     <w:p>
       <w:pPr>
         <w:shd w:val="clear" w:color="auto" w:fill="FFFFFF"/>
-        <w:spacing w:after="0" w:line="240" w:lineRule="auto"/>
+        <w:spacing w:line="240" w:lineRule="auto"/>
         <w:ind w:left="360"/>
         <w:rPr>
           <w:rFonts w:ascii="Times New Roman" w:eastAsia="Times New Roman" w:hAnsi="Times New Roman" w:cs="Times New Roman"/>
@@ -7163,7 +7460,7 @@
     <w:p>
       <w:pPr>
         <w:shd w:val="clear" w:color="auto" w:fill="FFFFFF"/>
-        <w:spacing w:after="0" w:line="240" w:lineRule="auto"/>
+        <w:spacing w:line="240" w:lineRule="auto"/>
         <w:ind w:left="360"/>
         <w:rPr>
           <w:rFonts w:ascii="Times New Roman" w:eastAsia="Times New Roman" w:hAnsi="Times New Roman" w:cs="Times New Roman"/>
@@ -7300,7 +7597,7 @@
     <w:p>
       <w:pPr>
         <w:shd w:val="clear" w:color="auto" w:fill="FFFFFF"/>
-        <w:spacing w:after="0" w:line="240" w:lineRule="auto"/>
+        <w:spacing w:line="240" w:lineRule="auto"/>
         <w:ind w:left="1080"/>
         <w:rPr>
           <w:rFonts w:ascii="Times New Roman" w:eastAsia="Times New Roman" w:hAnsi="Times New Roman" w:cs="Times New Roman"/>
@@ -7485,7 +7782,7 @@
     <w:p>
       <w:pPr>
         <w:shd w:val="clear" w:color="auto" w:fill="FFFFFF"/>
-        <w:spacing w:after="0" w:line="240" w:lineRule="auto"/>
+        <w:spacing w:line="240" w:lineRule="auto"/>
         <w:ind w:left="1080"/>
         <w:rPr>
           <w:rFonts w:ascii="Times New Roman" w:eastAsia="Times New Roman" w:hAnsi="Times New Roman" w:cs="Times New Roman"/>
@@ -7659,7 +7956,7 @@
     <w:p>
       <w:pPr>
         <w:shd w:val="clear" w:color="auto" w:fill="FFFFFF"/>
-        <w:spacing w:after="0" w:line="240" w:lineRule="auto"/>
+        <w:spacing w:line="240" w:lineRule="auto"/>
         <w:ind w:left="1980"/>
         <w:rPr>
           <w:rFonts w:ascii="Times New Roman" w:eastAsia="Times New Roman" w:hAnsi="Times New Roman" w:cs="Times New Roman"/>
@@ -7772,7 +8069,7 @@
     <w:p>
       <w:pPr>
         <w:shd w:val="clear" w:color="auto" w:fill="FFFFFF"/>
-        <w:spacing w:after="0" w:line="240" w:lineRule="auto"/>
+        <w:spacing w:line="240" w:lineRule="auto"/>
         <w:ind w:left="1080"/>
         <w:rPr>
           <w:rFonts w:ascii="Times New Roman" w:eastAsia="Times New Roman" w:hAnsi="Times New Roman" w:cs="Times New Roman"/>
@@ -7798,7 +8095,7 @@
     <w:p>
       <w:pPr>
         <w:shd w:val="clear" w:color="auto" w:fill="FFFFFF"/>
-        <w:spacing w:after="0" w:line="240" w:lineRule="auto"/>
+        <w:spacing w:line="240" w:lineRule="auto"/>
         <w:ind w:left="1080"/>
         <w:rPr>
           <w:rFonts w:ascii="Times New Roman" w:eastAsia="Times New Roman" w:hAnsi="Times New Roman" w:cs="Times New Roman"/>
@@ -7824,7 +8121,7 @@
     <w:p>
       <w:pPr>
         <w:shd w:val="clear" w:color="auto" w:fill="FFFFFF"/>
-        <w:spacing w:after="0" w:line="240" w:lineRule="auto"/>
+        <w:spacing w:line="240" w:lineRule="auto"/>
         <w:ind w:left="360"/>
         <w:rPr>
           <w:rFonts w:ascii="Times New Roman" w:eastAsia="Times New Roman" w:hAnsi="Times New Roman" w:cs="Times New Roman"/>
@@ -7850,7 +8147,7 @@
     <w:p>
       <w:pPr>
         <w:shd w:val="clear" w:color="auto" w:fill="FFFFFF"/>
-        <w:spacing w:after="0" w:line="240" w:lineRule="auto"/>
+        <w:spacing w:line="240" w:lineRule="auto"/>
         <w:ind w:left="360"/>
         <w:rPr>
           <w:rFonts w:ascii="Times New Roman" w:eastAsia="Times New Roman" w:hAnsi="Times New Roman" w:cs="Times New Roman"/>
@@ -7955,7 +8252,7 @@
     <w:p>
       <w:pPr>
         <w:shd w:val="clear" w:color="auto" w:fill="FFFFFF"/>
-        <w:spacing w:after="0" w:line="240" w:lineRule="auto"/>
+        <w:spacing w:line="240" w:lineRule="auto"/>
         <w:ind w:left="360"/>
         <w:rPr>
           <w:rFonts w:ascii="Times New Roman" w:eastAsia="Times New Roman" w:hAnsi="Times New Roman" w:cs="Times New Roman"/>
@@ -8116,7 +8413,7 @@
     <w:p>
       <w:pPr>
         <w:shd w:val="clear" w:color="auto" w:fill="FFFFFF"/>
-        <w:spacing w:after="0" w:line="240" w:lineRule="auto"/>
+        <w:spacing w:line="240" w:lineRule="auto"/>
         <w:ind w:left="1080"/>
         <w:rPr>
           <w:rFonts w:ascii="Times New Roman" w:eastAsia="Times New Roman" w:hAnsi="Times New Roman" w:cs="Times New Roman"/>
@@ -8139,7 +8436,7 @@
     <w:p>
       <w:pPr>
         <w:shd w:val="clear" w:color="auto" w:fill="FFFFFF"/>
-        <w:spacing w:after="0" w:line="240" w:lineRule="auto"/>
+        <w:spacing w:line="240" w:lineRule="auto"/>
         <w:ind w:left="1080"/>
         <w:rPr>
           <w:rFonts w:ascii="Times New Roman" w:eastAsia="Times New Roman" w:hAnsi="Times New Roman" w:cs="Times New Roman"/>
@@ -8222,7 +8519,7 @@
     <w:p>
       <w:pPr>
         <w:shd w:val="clear" w:color="auto" w:fill="FFFFFF"/>
-        <w:spacing w:after="0" w:line="240" w:lineRule="auto"/>
+        <w:spacing w:line="240" w:lineRule="auto"/>
         <w:ind w:left="1080"/>
         <w:rPr>
           <w:rFonts w:ascii="Times New Roman" w:eastAsia="Times New Roman" w:hAnsi="Times New Roman" w:cs="Times New Roman"/>
@@ -8305,7 +8602,7 @@
     <w:p>
       <w:pPr>
         <w:shd w:val="clear" w:color="auto" w:fill="FFFFFF"/>
-        <w:spacing w:after="0" w:line="240" w:lineRule="auto"/>
+        <w:spacing w:line="240" w:lineRule="auto"/>
         <w:ind w:left="1080"/>
         <w:rPr>
           <w:rFonts w:ascii="Times New Roman" w:eastAsia="Times New Roman" w:hAnsi="Times New Roman" w:cs="Times New Roman"/>
@@ -8388,7 +8685,7 @@
     <w:p>
       <w:pPr>
         <w:shd w:val="clear" w:color="auto" w:fill="FFFFFF"/>
-        <w:spacing w:after="0" w:line="240" w:lineRule="auto"/>
+        <w:spacing w:line="240" w:lineRule="auto"/>
         <w:ind w:left="1080"/>
         <w:rPr>
           <w:rFonts w:ascii="Times New Roman" w:eastAsia="Times New Roman" w:hAnsi="Times New Roman" w:cs="Times New Roman"/>
@@ -8493,7 +8790,7 @@
     <w:p>
       <w:pPr>
         <w:shd w:val="clear" w:color="auto" w:fill="FFFFFF"/>
-        <w:spacing w:after="0" w:line="240" w:lineRule="auto"/>
+        <w:spacing w:line="240" w:lineRule="auto"/>
         <w:ind w:left="1080"/>
         <w:rPr>
           <w:rFonts w:ascii="Times New Roman" w:eastAsia="Times New Roman" w:hAnsi="Times New Roman" w:cs="Times New Roman"/>
@@ -8576,7 +8873,7 @@
     <w:p>
       <w:pPr>
         <w:shd w:val="clear" w:color="auto" w:fill="FFFFFF"/>
-        <w:spacing w:after="0" w:line="240" w:lineRule="auto"/>
+        <w:spacing w:line="240" w:lineRule="auto"/>
         <w:ind w:left="1080"/>
         <w:rPr>
           <w:rFonts w:ascii="Times New Roman" w:eastAsia="Times New Roman" w:hAnsi="Times New Roman" w:cs="Times New Roman"/>
@@ -8659,7 +8956,7 @@
     <w:p>
       <w:pPr>
         <w:shd w:val="clear" w:color="auto" w:fill="FFFFFF"/>
-        <w:spacing w:after="0" w:line="240" w:lineRule="auto"/>
+        <w:spacing w:line="240" w:lineRule="auto"/>
         <w:ind w:left="1080"/>
         <w:rPr>
           <w:rFonts w:ascii="Times New Roman" w:eastAsia="Times New Roman" w:hAnsi="Times New Roman" w:cs="Times New Roman"/>
@@ -8796,7 +9093,7 @@
     <w:p>
       <w:pPr>
         <w:shd w:val="clear" w:color="auto" w:fill="FFFFFF"/>
-        <w:spacing w:after="0" w:line="240" w:lineRule="auto"/>
+        <w:spacing w:line="240" w:lineRule="auto"/>
         <w:ind w:left="1080"/>
         <w:rPr>
           <w:rFonts w:ascii="Times New Roman" w:eastAsia="Times New Roman" w:hAnsi="Times New Roman" w:cs="Times New Roman"/>
@@ -8933,7 +9230,7 @@
     <w:p>
       <w:pPr>
         <w:shd w:val="clear" w:color="auto" w:fill="FFFFFF"/>
-        <w:spacing w:after="0" w:line="240" w:lineRule="auto"/>
+        <w:spacing w:line="240" w:lineRule="auto"/>
         <w:ind w:left="1080"/>
         <w:rPr>
           <w:rFonts w:ascii="Times New Roman" w:eastAsia="Times New Roman" w:hAnsi="Times New Roman" w:cs="Times New Roman"/>
@@ -9007,7 +9304,7 @@
     <w:p>
       <w:pPr>
         <w:shd w:val="clear" w:color="auto" w:fill="FFFFFF"/>
-        <w:spacing w:after="0" w:line="240" w:lineRule="auto"/>
+        <w:spacing w:line="240" w:lineRule="auto"/>
         <w:ind w:left="1080"/>
         <w:rPr>
           <w:rFonts w:ascii="Times New Roman" w:eastAsia="Times New Roman" w:hAnsi="Times New Roman" w:cs="Times New Roman"/>
@@ -9096,7 +9393,7 @@
     <w:p>
       <w:pPr>
         <w:shd w:val="clear" w:color="auto" w:fill="FFFFFF"/>
-        <w:spacing w:after="0" w:line="240" w:lineRule="auto"/>
+        <w:spacing w:line="240" w:lineRule="auto"/>
         <w:ind w:left="1080"/>
         <w:rPr>
           <w:rFonts w:ascii="Times New Roman" w:eastAsia="Times New Roman" w:hAnsi="Times New Roman" w:cs="Times New Roman"/>
@@ -9116,6 +9413,7 @@
           <w:shd w:val="clear" w:color="auto" w:fill="FFFF00"/>
           <w:lang w:val="en-US" w:eastAsia="da-DK"/>
         </w:rPr>
+        <w:lastRenderedPageBreak/>
         <w:t>out</w:t>
       </w:r>
       <w:r>
@@ -9209,7 +9507,7 @@
     <w:p>
       <w:pPr>
         <w:shd w:val="clear" w:color="auto" w:fill="FFFFFF"/>
-        <w:spacing w:after="0" w:line="240" w:lineRule="auto"/>
+        <w:spacing w:line="240" w:lineRule="auto"/>
         <w:ind w:left="1080"/>
         <w:rPr>
           <w:rFonts w:ascii="Times New Roman" w:eastAsia="Times New Roman" w:hAnsi="Times New Roman" w:cs="Times New Roman"/>
@@ -9298,7 +9596,7 @@
     <w:p>
       <w:pPr>
         <w:shd w:val="clear" w:color="auto" w:fill="FFFFFF"/>
-        <w:spacing w:after="0" w:line="240" w:lineRule="auto"/>
+        <w:spacing w:line="240" w:lineRule="auto"/>
         <w:ind w:left="1080"/>
         <w:rPr>
           <w:rFonts w:ascii="Times New Roman" w:eastAsia="Times New Roman" w:hAnsi="Times New Roman" w:cs="Times New Roman"/>
@@ -9387,7 +9685,7 @@
     <w:p>
       <w:pPr>
         <w:shd w:val="clear" w:color="auto" w:fill="FFFFFF"/>
-        <w:spacing w:after="0" w:line="240" w:lineRule="auto"/>
+        <w:spacing w:line="240" w:lineRule="auto"/>
         <w:ind w:left="1080"/>
         <w:rPr>
           <w:rFonts w:ascii="Times New Roman" w:eastAsia="Times New Roman" w:hAnsi="Times New Roman" w:cs="Times New Roman"/>
@@ -9413,7 +9711,7 @@
     <w:p>
       <w:pPr>
         <w:shd w:val="clear" w:color="auto" w:fill="FFFFFF"/>
-        <w:spacing w:after="0" w:line="240" w:lineRule="auto"/>
+        <w:spacing w:line="240" w:lineRule="auto"/>
         <w:ind w:left="1080"/>
         <w:rPr>
           <w:rFonts w:ascii="Times New Roman" w:eastAsia="Times New Roman" w:hAnsi="Times New Roman" w:cs="Times New Roman"/>
@@ -9496,7 +9794,7 @@
     <w:p>
       <w:pPr>
         <w:shd w:val="clear" w:color="auto" w:fill="FFFFFF"/>
-        <w:spacing w:after="0" w:line="240" w:lineRule="auto"/>
+        <w:spacing w:line="240" w:lineRule="auto"/>
         <w:ind w:left="1080"/>
         <w:rPr>
           <w:rFonts w:ascii="Times New Roman" w:eastAsia="Times New Roman" w:hAnsi="Times New Roman" w:cs="Times New Roman"/>
@@ -9579,7 +9877,7 @@
     <w:p>
       <w:pPr>
         <w:shd w:val="clear" w:color="auto" w:fill="FFFFFF"/>
-        <w:spacing w:after="0" w:line="240" w:lineRule="auto"/>
+        <w:spacing w:line="240" w:lineRule="auto"/>
         <w:ind w:left="360"/>
         <w:rPr>
           <w:rFonts w:ascii="Times New Roman" w:eastAsia="Times New Roman" w:hAnsi="Times New Roman" w:cs="Times New Roman"/>
@@ -9604,7 +9902,7 @@
     <w:p>
       <w:pPr>
         <w:shd w:val="clear" w:color="auto" w:fill="FFFFFF"/>
-        <w:spacing w:after="0" w:line="240" w:lineRule="auto"/>
+        <w:spacing w:line="240" w:lineRule="auto"/>
         <w:ind w:left="360"/>
         <w:rPr>
           <w:rFonts w:ascii="Times New Roman" w:eastAsia="Times New Roman" w:hAnsi="Times New Roman" w:cs="Times New Roman"/>
@@ -9628,7 +9926,7 @@
     </w:p>
     <w:p>
       <w:pPr>
-        <w:spacing w:after="0" w:line="240" w:lineRule="auto"/>
+        <w:spacing w:line="240" w:lineRule="auto"/>
         <w:rPr>
           <w:rFonts w:ascii="Times New Roman" w:eastAsia="Times New Roman" w:hAnsi="Times New Roman" w:cs="Times New Roman"/>
           <w:sz w:val="24"/>
@@ -9643,7 +9941,7 @@
           <w:ilvl w:val="0"/>
           <w:numId w:val="7"/>
         </w:numPr>
-        <w:spacing w:after="0" w:line="240" w:lineRule="auto"/>
+        <w:spacing w:line="240" w:lineRule="auto"/>
         <w:ind w:left="360"/>
         <w:textAlignment w:val="baseline"/>
         <w:rPr>
@@ -9667,7 +9965,7 @@
           <w:ilvl w:val="0"/>
           <w:numId w:val="8"/>
         </w:numPr>
-        <w:spacing w:after="0" w:line="240" w:lineRule="auto"/>
+        <w:spacing w:line="240" w:lineRule="auto"/>
         <w:textAlignment w:val="baseline"/>
         <w:rPr>
           <w:rFonts w:eastAsia="Times New Roman" w:cs="Arial"/>
@@ -9708,7 +10006,7 @@
           <w:ilvl w:val="0"/>
           <w:numId w:val="9"/>
         </w:numPr>
-        <w:spacing w:after="0" w:line="240" w:lineRule="auto"/>
+        <w:spacing w:line="240" w:lineRule="auto"/>
         <w:textAlignment w:val="baseline"/>
         <w:rPr>
           <w:rFonts w:eastAsia="Times New Roman" w:cs="Arial"/>
@@ -9731,7 +10029,7 @@
           <w:ilvl w:val="0"/>
           <w:numId w:val="10"/>
         </w:numPr>
-        <w:spacing w:after="0" w:line="240" w:lineRule="auto"/>
+        <w:spacing w:line="240" w:lineRule="auto"/>
         <w:textAlignment w:val="baseline"/>
         <w:rPr>
           <w:rFonts w:eastAsia="Times New Roman" w:cs="Arial"/>
@@ -9754,7 +10052,7 @@
     </w:p>
     <w:p>
       <w:pPr>
-        <w:spacing w:after="0" w:line="240" w:lineRule="auto"/>
+        <w:spacing w:line="240" w:lineRule="auto"/>
         <w:ind w:left="360"/>
         <w:rPr>
           <w:rFonts w:ascii="Times New Roman" w:eastAsia="Times New Roman" w:hAnsi="Times New Roman" w:cs="Times New Roman"/>
@@ -9792,18 +10090,18 @@
     </w:p>
     <w:p>
       <w:pPr>
-        <w:spacing w:after="0" w:line="240" w:lineRule="auto"/>
-        <w:rPr>
-          <w:rFonts w:ascii="Times New Roman" w:eastAsia="Times New Roman" w:hAnsi="Times New Roman" w:cs="Times New Roman"/>
-          <w:sz w:val="24"/>
-          <w:szCs w:val="24"/>
-          <w:lang w:val="en-US" w:eastAsia="da-DK"/>
-        </w:rPr>
-      </w:pPr>
-    </w:p>
-    <w:p>
-      <w:pPr>
-        <w:spacing w:after="0" w:line="240" w:lineRule="auto"/>
+        <w:spacing w:line="240" w:lineRule="auto"/>
+        <w:rPr>
+          <w:rFonts w:ascii="Times New Roman" w:eastAsia="Times New Roman" w:hAnsi="Times New Roman" w:cs="Times New Roman"/>
+          <w:sz w:val="24"/>
+          <w:szCs w:val="24"/>
+          <w:lang w:val="en-US" w:eastAsia="da-DK"/>
+        </w:rPr>
+      </w:pPr>
+    </w:p>
+    <w:p>
+      <w:pPr>
+        <w:spacing w:line="240" w:lineRule="auto"/>
         <w:rPr>
           <w:rFonts w:ascii="Times New Roman" w:eastAsia="Times New Roman" w:hAnsi="Times New Roman" w:cs="Times New Roman"/>
           <w:sz w:val="24"/>
@@ -9861,11 +10159,7 @@
         <w:t xml:space="preserve"> observations</w:t>
       </w:r>
     </w:p>
-    <w:p>
-      <w:pPr>
-        <w:spacing w:after="0"/>
-      </w:pPr>
-    </w:p>
+    <w:p/>
     <w:sectPr>
       <w:pgSz w:w="11906" w:h="16838"/>
       <w:pgMar w:top="1440" w:right="1440" w:bottom="1440" w:left="1440" w:header="708" w:footer="708" w:gutter="0"/>
@@ -9898,7 +10192,7 @@
         <w:sz w:val="20"/>
       </w:rPr>
     </w:lvl>
-    <w:lvl w:ilvl="1" w:tentative="1">
+    <w:lvl w:ilvl="1">
       <w:start w:val="1"/>
       <w:numFmt w:val="bullet"/>
       <w:lvlText w:val="o"/>
@@ -11074,7 +11368,10 @@
   <w:style w:type="paragraph" w:default="1" w:styleId="Normal">
     <w:name w:val="Normal"/>
     <w:qFormat/>
-    <w:rsid w:val="009B5A37"/>
+    <w:rsid w:val="004D7E26"/>
+    <w:pPr>
+      <w:spacing w:after="0"/>
+    </w:pPr>
     <w:rPr>
       <w:rFonts w:ascii="Arial" w:hAnsi="Arial"/>
     </w:rPr>
@@ -11197,7 +11494,6 @@
     <w:name w:val="Hyperlink"/>
     <w:basedOn w:val="Standardskrifttypeiafsnit"/>
     <w:uiPriority w:val="99"/>
-    <w:semiHidden/>
     <w:unhideWhenUsed/>
     <w:rsid w:val="009B3031"/>
     <w:rPr>
@@ -11214,7 +11510,7 @@
     <w:unhideWhenUsed/>
     <w:rsid w:val="009B3031"/>
     <w:pPr>
-      <w:spacing w:after="0" w:line="240" w:lineRule="auto"/>
+      <w:spacing w:line="240" w:lineRule="auto"/>
     </w:pPr>
     <w:rPr>
       <w:rFonts w:ascii="Segoe UI" w:hAnsi="Segoe UI" w:cs="Segoe UI"/>
@@ -11245,6 +11541,18 @@
       <w:ind w:left="720"/>
       <w:contextualSpacing/>
     </w:pPr>
+  </w:style>
+  <w:style w:type="character" w:styleId="Ulstomtale">
+    <w:name w:val="Unresolved Mention"/>
+    <w:basedOn w:val="Standardskrifttypeiafsnit"/>
+    <w:uiPriority w:val="99"/>
+    <w:semiHidden/>
+    <w:unhideWhenUsed/>
+    <w:rsid w:val="004D7E26"/>
+    <w:rPr>
+      <w:color w:val="605E5C"/>
+      <w:shd w:val="clear" w:color="auto" w:fill="E1DFDD"/>
+    </w:rPr>
   </w:style>
 </w:styles>
 </file>

</xml_diff>

<commit_message>
Wednesday Exercise 7 done.
Only exercise 8 RED left.
</commit_message>
<xml_diff>
--- a/Week-35/02-wednesday-exercises/Wednesday Exercise.docx
+++ b/Week-35/02-wednesday-exercises/Wednesday Exercise.docx
@@ -3026,8 +3026,6 @@
           </wp:inline>
         </w:drawing>
       </w:r>
-      <w:bookmarkStart w:id="0" w:name="_GoBack"/>
-      <w:bookmarkEnd w:id="0"/>
     </w:p>
     <w:p>
       <w:pPr>
@@ -6752,20 +6750,240 @@
         <w:spacing w:line="240" w:lineRule="auto"/>
         <w:ind w:left="360"/>
         <w:rPr>
-          <w:rFonts w:ascii="Times New Roman" w:eastAsia="Times New Roman" w:hAnsi="Times New Roman" w:cs="Times New Roman"/>
-          <w:sz w:val="24"/>
-          <w:szCs w:val="24"/>
-          <w:lang w:val="en-US" w:eastAsia="da-DK"/>
-        </w:rPr>
-      </w:pPr>
-      <w:r>
-        <w:rPr>
-          <w:rFonts w:ascii="Calibri" w:eastAsia="Times New Roman" w:hAnsi="Calibri" w:cs="Calibri"/>
-          <w:color w:val="000000"/>
-          <w:lang w:val="en-US" w:eastAsia="da-DK"/>
-        </w:rPr>
-        <w:t>Explain (on paper) using both words and images how the Server can maintain state between subsequent calls even when the state is not transmitted from the client to server.</w:t>
-      </w:r>
+          <w:rFonts w:ascii="Calibri" w:eastAsia="Times New Roman" w:hAnsi="Calibri" w:cs="Calibri"/>
+          <w:color w:val="000000"/>
+          <w:lang w:val="en-US" w:eastAsia="da-DK"/>
+        </w:rPr>
+      </w:pPr>
+      <w:r>
+        <w:rPr>
+          <w:rFonts w:ascii="Calibri" w:eastAsia="Times New Roman" w:hAnsi="Calibri" w:cs="Calibri"/>
+          <w:color w:val="000000"/>
+          <w:lang w:val="en-US" w:eastAsia="da-DK"/>
+        </w:rPr>
+        <w:t>Explain using both words and images how the Server can maintain state between subsequent calls even when the state is not transmitted from the client to server.</w:t>
+      </w:r>
+    </w:p>
+    <w:p>
+      <w:pPr>
+        <w:spacing w:line="240" w:lineRule="auto"/>
+        <w:rPr>
+          <w:rFonts w:ascii="Calibri" w:eastAsia="Times New Roman" w:hAnsi="Calibri" w:cs="Calibri"/>
+          <w:color w:val="000000"/>
+          <w:lang w:val="en-US" w:eastAsia="da-DK"/>
+        </w:rPr>
+      </w:pPr>
+    </w:p>
+    <w:p>
+      <w:pPr>
+        <w:spacing w:line="240" w:lineRule="auto"/>
+        <w:rPr>
+          <w:rFonts w:ascii="Calibri" w:eastAsia="Times New Roman" w:hAnsi="Calibri" w:cs="Calibri"/>
+          <w:color w:val="000000"/>
+          <w:lang w:val="en-US" w:eastAsia="da-DK"/>
+        </w:rPr>
+      </w:pPr>
+      <w:r>
+        <w:rPr>
+          <w:rFonts w:ascii="Calibri" w:eastAsia="Times New Roman" w:hAnsi="Calibri" w:cs="Calibri"/>
+          <w:color w:val="000000"/>
+          <w:lang w:val="en-US" w:eastAsia="da-DK"/>
+        </w:rPr>
+        <w:lastRenderedPageBreak/>
+        <w:t xml:space="preserve">If I have entered my name, then it stays at “Welcome </w:t>
+      </w:r>
+      <w:proofErr w:type="gramStart"/>
+      <w:r>
+        <w:rPr>
+          <w:rFonts w:ascii="Calibri" w:eastAsia="Times New Roman" w:hAnsi="Calibri" w:cs="Calibri"/>
+          <w:color w:val="000000"/>
+          <w:lang w:val="en-US" w:eastAsia="da-DK"/>
+        </w:rPr>
+        <w:t>Malte !</w:t>
+      </w:r>
+      <w:proofErr w:type="gramEnd"/>
+      <w:r>
+        <w:rPr>
+          <w:rFonts w:ascii="Calibri" w:eastAsia="Times New Roman" w:hAnsi="Calibri" w:cs="Calibri"/>
+          <w:color w:val="000000"/>
+          <w:lang w:val="en-US" w:eastAsia="da-DK"/>
+        </w:rPr>
+        <w:t>” until I clear site data. Which m</w:t>
+      </w:r>
+      <w:r>
+        <w:rPr>
+          <w:rFonts w:ascii="Calibri" w:eastAsia="Times New Roman" w:hAnsi="Calibri" w:cs="Calibri"/>
+          <w:color w:val="000000"/>
+          <w:lang w:val="en-US" w:eastAsia="da-DK"/>
+        </w:rPr>
+        <w:t xml:space="preserve">eans the data is saved in the </w:t>
+      </w:r>
+      <w:proofErr w:type="gramStart"/>
+      <w:r>
+        <w:rPr>
+          <w:rFonts w:ascii="Calibri" w:eastAsia="Times New Roman" w:hAnsi="Calibri" w:cs="Calibri"/>
+          <w:color w:val="000000"/>
+          <w:lang w:val="en-US" w:eastAsia="da-DK"/>
+        </w:rPr>
+        <w:t>session.</w:t>
+      </w:r>
+      <w:proofErr w:type="gramEnd"/>
+      <w:r>
+        <w:rPr>
+          <w:rFonts w:ascii="Calibri" w:eastAsia="Times New Roman" w:hAnsi="Calibri" w:cs="Calibri"/>
+          <w:color w:val="000000"/>
+          <w:lang w:val="en-US" w:eastAsia="da-DK"/>
+        </w:rPr>
+        <w:t xml:space="preserve"> If I wait 30 minutes, it should be cleared. </w:t>
+      </w:r>
+    </w:p>
+    <w:p>
+      <w:pPr>
+        <w:spacing w:line="240" w:lineRule="auto"/>
+        <w:rPr>
+          <w:rFonts w:ascii="Calibri" w:eastAsia="Times New Roman" w:hAnsi="Calibri" w:cs="Calibri"/>
+          <w:color w:val="000000"/>
+          <w:lang w:val="en-US" w:eastAsia="da-DK"/>
+        </w:rPr>
+      </w:pPr>
+      <w:r>
+        <w:rPr>
+          <w:rFonts w:ascii="Calibri" w:eastAsia="Times New Roman" w:hAnsi="Calibri" w:cs="Calibri"/>
+          <w:color w:val="000000"/>
+          <w:lang w:val="en-US" w:eastAsia="da-DK"/>
+        </w:rPr>
+        <w:t xml:space="preserve">The server knows the state. The Client just sends along the </w:t>
+      </w:r>
+      <w:r>
+        <w:rPr>
+          <w:rFonts w:ascii="Calibri" w:eastAsia="Times New Roman" w:hAnsi="Calibri" w:cs="Calibri"/>
+          <w:color w:val="000000"/>
+          <w:lang w:val="en-US" w:eastAsia="da-DK"/>
+        </w:rPr>
+        <w:drawing>
+          <wp:inline distT="0" distB="0" distL="0" distR="0" wp14:anchorId="1E5A908E" wp14:editId="13685601">
+            <wp:extent cx="1005927" cy="175275"/>
+            <wp:effectExtent l="0" t="0" r="3810" b="0"/>
+            <wp:docPr id="10" name="Billede 10"/>
+            <wp:cNvGraphicFramePr>
+              <a:graphicFrameLocks xmlns:a="http://schemas.openxmlformats.org/drawingml/2006/main" noChangeAspect="1"/>
+            </wp:cNvGraphicFramePr>
+            <a:graphic xmlns:a="http://schemas.openxmlformats.org/drawingml/2006/main">
+              <a:graphicData uri="http://schemas.openxmlformats.org/drawingml/2006/picture">
+                <pic:pic xmlns:pic="http://schemas.openxmlformats.org/drawingml/2006/picture">
+                  <pic:nvPicPr>
+                    <pic:cNvPr id="1" name=""/>
+                    <pic:cNvPicPr/>
+                  </pic:nvPicPr>
+                  <pic:blipFill>
+                    <a:blip r:embed="rId17"/>
+                    <a:stretch>
+                      <a:fillRect/>
+                    </a:stretch>
+                  </pic:blipFill>
+                  <pic:spPr>
+                    <a:xfrm>
+                      <a:off x="0" y="0"/>
+                      <a:ext cx="1005927" cy="175275"/>
+                    </a:xfrm>
+                    <a:prstGeom prst="rect">
+                      <a:avLst/>
+                    </a:prstGeom>
+                  </pic:spPr>
+                </pic:pic>
+              </a:graphicData>
+            </a:graphic>
+          </wp:inline>
+        </w:drawing>
+      </w:r>
+      <w:r>
+        <w:rPr>
+          <w:rFonts w:ascii="Calibri" w:eastAsia="Times New Roman" w:hAnsi="Calibri" w:cs="Calibri"/>
+          <w:color w:val="000000"/>
+          <w:lang w:val="en-US" w:eastAsia="da-DK"/>
+        </w:rPr>
+        <w:t xml:space="preserve">and then the server knows the data that belongs to that ID. </w:t>
+      </w:r>
+      <w:r>
+        <w:rPr>
+          <w:rFonts w:ascii="Calibri" w:eastAsia="Times New Roman" w:hAnsi="Calibri" w:cs="Calibri"/>
+          <w:color w:val="000000"/>
+          <w:lang w:val="en-US" w:eastAsia="da-DK"/>
+        </w:rPr>
+        <w:drawing>
+          <wp:inline distT="0" distB="0" distL="0" distR="0" wp14:anchorId="16338284" wp14:editId="47084F15">
+            <wp:extent cx="5731510" cy="4897755"/>
+            <wp:effectExtent l="0" t="0" r="2540" b="0"/>
+            <wp:docPr id="9" name="Billede 9"/>
+            <wp:cNvGraphicFramePr>
+              <a:graphicFrameLocks xmlns:a="http://schemas.openxmlformats.org/drawingml/2006/main" noChangeAspect="1"/>
+            </wp:cNvGraphicFramePr>
+            <a:graphic xmlns:a="http://schemas.openxmlformats.org/drawingml/2006/main">
+              <a:graphicData uri="http://schemas.openxmlformats.org/drawingml/2006/picture">
+                <pic:pic xmlns:pic="http://schemas.openxmlformats.org/drawingml/2006/picture">
+                  <pic:nvPicPr>
+                    <pic:cNvPr id="1" name=""/>
+                    <pic:cNvPicPr/>
+                  </pic:nvPicPr>
+                  <pic:blipFill>
+                    <a:blip r:embed="rId18"/>
+                    <a:stretch>
+                      <a:fillRect/>
+                    </a:stretch>
+                  </pic:blipFill>
+                  <pic:spPr>
+                    <a:xfrm>
+                      <a:off x="0" y="0"/>
+                      <a:ext cx="5731510" cy="4897755"/>
+                    </a:xfrm>
+                    <a:prstGeom prst="rect">
+                      <a:avLst/>
+                    </a:prstGeom>
+                  </pic:spPr>
+                </pic:pic>
+              </a:graphicData>
+            </a:graphic>
+          </wp:inline>
+        </w:drawing>
+      </w:r>
+    </w:p>
+    <w:p>
+      <w:pPr>
+        <w:spacing w:line="240" w:lineRule="auto"/>
+        <w:rPr>
+          <w:rFonts w:ascii="Calibri" w:eastAsia="Times New Roman" w:hAnsi="Calibri" w:cs="Calibri"/>
+          <w:color w:val="000000"/>
+          <w:lang w:val="en-US" w:eastAsia="da-DK"/>
+        </w:rPr>
+      </w:pPr>
+    </w:p>
+    <w:p>
+      <w:pPr>
+        <w:spacing w:line="240" w:lineRule="auto"/>
+        <w:rPr>
+          <w:rFonts w:ascii="Times New Roman" w:eastAsia="Times New Roman" w:hAnsi="Times New Roman" w:cs="Times New Roman"/>
+          <w:sz w:val="24"/>
+          <w:szCs w:val="24"/>
+          <w:lang w:val="en-US" w:eastAsia="da-DK"/>
+        </w:rPr>
+      </w:pPr>
+      <w:r>
+        <w:rPr>
+          <w:rFonts w:ascii="Calibri" w:eastAsia="Times New Roman" w:hAnsi="Calibri" w:cs="Calibri"/>
+          <w:color w:val="000000"/>
+          <w:lang w:val="en-US" w:eastAsia="da-DK"/>
+        </w:rPr>
+        <w:t xml:space="preserve">Great explanation of Cookies: </w:t>
+      </w:r>
+      <w:hyperlink r:id="rId19" w:history="1">
+        <w:r>
+          <w:rPr>
+            <w:rStyle w:val="Hyperlink"/>
+            <w:lang w:val="en-US"/>
+          </w:rPr>
+          <w:t>https://developers.google.com/web/tools/chrome-devtools/storage/cookies?utm_source=devtools</w:t>
+        </w:r>
+      </w:hyperlink>
     </w:p>
     <w:p>
       <w:pPr>
@@ -6819,7 +7037,6 @@
           <w:szCs w:val="28"/>
           <w:lang w:val="en-US" w:eastAsia="da-DK"/>
         </w:rPr>
-        <w:lastRenderedPageBreak/>
         <w:t xml:space="preserve">8) </w:t>
       </w:r>
       <w:r>
@@ -7892,6 +8109,8 @@
         </w:rPr>
         <w:t>);</w:t>
       </w:r>
+      <w:bookmarkStart w:id="0" w:name="_GoBack"/>
+      <w:bookmarkEnd w:id="0"/>
     </w:p>
     <w:p>
       <w:pPr>
@@ -7916,6 +8135,7 @@
           <w:shd w:val="clear" w:color="auto" w:fill="FFFF00"/>
           <w:lang w:val="en-US" w:eastAsia="da-DK"/>
         </w:rPr>
+        <w:lastRenderedPageBreak/>
         <w:t>}</w:t>
       </w:r>
     </w:p>
@@ -10714,7 +10934,6 @@
           <w:u w:val="single"/>
           <w:lang w:eastAsia="da-DK"/>
         </w:rPr>
-        <w:lastRenderedPageBreak/>
         <w:t xml:space="preserve">Write </w:t>
       </w:r>
       <w:proofErr w:type="spellStart"/>

</xml_diff>

<commit_message>
Wednesday Exercise 7 - additional comments.
</commit_message>
<xml_diff>
--- a/Week-35/02-wednesday-exercises/Wednesday Exercise.docx
+++ b/Week-35/02-wednesday-exercises/Wednesday Exercise.docx
@@ -6910,6 +6910,16 @@
           <w:color w:val="000000"/>
           <w:lang w:val="en-US" w:eastAsia="da-DK"/>
         </w:rPr>
+        <w:t xml:space="preserve">We used this a lot for the 2nd Semester Exam project. To keep people logged in, etc. </w:t>
+      </w:r>
+      <w:bookmarkStart w:id="0" w:name="_GoBack"/>
+      <w:bookmarkEnd w:id="0"/>
+      <w:r>
+        <w:rPr>
+          <w:rFonts w:ascii="Calibri" w:eastAsia="Times New Roman" w:hAnsi="Calibri" w:cs="Calibri"/>
+          <w:color w:val="000000"/>
+          <w:lang w:val="en-US" w:eastAsia="da-DK"/>
+        </w:rPr>
         <w:drawing>
           <wp:inline distT="0" distB="0" distL="0" distR="0" wp14:anchorId="16338284" wp14:editId="47084F15">
             <wp:extent cx="5731510" cy="4897755"/>
@@ -8044,6 +8054,7 @@
           <w:shd w:val="clear" w:color="auto" w:fill="FFFF00"/>
           <w:lang w:val="en-US" w:eastAsia="da-DK"/>
         </w:rPr>
+        <w:lastRenderedPageBreak/>
         <w:t>response</w:t>
       </w:r>
       <w:r>
@@ -8109,8 +8120,6 @@
         </w:rPr>
         <w:t>);</w:t>
       </w:r>
-      <w:bookmarkStart w:id="0" w:name="_GoBack"/>
-      <w:bookmarkEnd w:id="0"/>
     </w:p>
     <w:p>
       <w:pPr>
@@ -8135,7 +8144,6 @@
           <w:shd w:val="clear" w:color="auto" w:fill="FFFF00"/>
           <w:lang w:val="en-US" w:eastAsia="da-DK"/>
         </w:rPr>
-        <w:lastRenderedPageBreak/>
         <w:t>}</w:t>
       </w:r>
     </w:p>

</xml_diff>

<commit_message>
Wednesday Exercise 8 beninging
</commit_message>
<xml_diff>
--- a/Week-35/02-wednesday-exercises/Wednesday Exercise.docx
+++ b/Week-35/02-wednesday-exercises/Wednesday Exercise.docx
@@ -1310,6 +1310,7 @@
       <w:r>
         <w:rPr>
           <w:rFonts w:eastAsia="Times New Roman" w:cs="Arial"/>
+          <w:noProof/>
           <w:color w:val="000000"/>
           <w:lang w:val="en-US" w:eastAsia="da-DK"/>
         </w:rPr>
@@ -1375,6 +1376,7 @@
       <w:r>
         <w:rPr>
           <w:rFonts w:eastAsia="Times New Roman" w:cs="Arial"/>
+          <w:noProof/>
           <w:color w:val="000000"/>
           <w:lang w:val="en-US" w:eastAsia="da-DK"/>
         </w:rPr>
@@ -2077,23 +2079,10 @@
           <w:sz w:val="33"/>
           <w:szCs w:val="33"/>
           <w:shd w:val="clear" w:color="auto" w:fill="525D76"/>
-        </w:rPr>
-        <w:t xml:space="preserve">HTTP Status 404 – Not </w:t>
-      </w:r>
-      <w:proofErr w:type="spellStart"/>
-      <w:r>
-        <w:rPr>
-          <w:rFonts w:ascii="Tahoma" w:hAnsi="Tahoma" w:cs="Tahoma"/>
-          <w:b/>
-          <w:bCs/>
-          <w:color w:val="FFFFFF"/>
-          <w:sz w:val="33"/>
-          <w:szCs w:val="33"/>
-          <w:shd w:val="clear" w:color="auto" w:fill="525D76"/>
-        </w:rPr>
-        <w:t>Found</w:t>
-      </w:r>
-      <w:proofErr w:type="spellEnd"/>
+          <w:lang w:val="en-US"/>
+        </w:rPr>
+        <w:t>HTTP Status 404 – Not Found</w:t>
+      </w:r>
     </w:p>
     <w:p>
       <w:pPr>
@@ -2932,6 +2921,7 @@
       <w:r>
         <w:rPr>
           <w:rFonts w:ascii="Times New Roman" w:eastAsia="Times New Roman" w:hAnsi="Times New Roman" w:cs="Times New Roman"/>
+          <w:noProof/>
           <w:sz w:val="24"/>
           <w:szCs w:val="24"/>
           <w:lang w:val="en-US" w:eastAsia="da-DK"/>
@@ -2986,6 +2976,7 @@
       <w:r>
         <w:rPr>
           <w:rFonts w:ascii="Times New Roman" w:eastAsia="Times New Roman" w:hAnsi="Times New Roman" w:cs="Times New Roman"/>
+          <w:noProof/>
           <w:sz w:val="24"/>
           <w:szCs w:val="24"/>
           <w:lang w:val="en-US" w:eastAsia="da-DK"/>
@@ -3114,6 +3105,7 @@
       <w:r>
         <w:rPr>
           <w:rFonts w:eastAsia="Times New Roman" w:cs="Arial"/>
+          <w:noProof/>
           <w:color w:val="000000"/>
           <w:lang w:val="en-US" w:eastAsia="da-DK"/>
         </w:rPr>
@@ -6857,6 +6849,7 @@
       <w:r>
         <w:rPr>
           <w:rFonts w:ascii="Calibri" w:eastAsia="Times New Roman" w:hAnsi="Calibri" w:cs="Calibri"/>
+          <w:noProof/>
           <w:color w:val="000000"/>
           <w:lang w:val="en-US" w:eastAsia="da-DK"/>
         </w:rPr>
@@ -6912,11 +6905,20 @@
         </w:rPr>
         <w:t xml:space="preserve">We used this a lot for the 2nd Semester Exam project. To keep people logged in, etc. </w:t>
       </w:r>
+      <w:r>
+        <w:rPr>
+          <w:rFonts w:ascii="Calibri" w:eastAsia="Times New Roman" w:hAnsi="Calibri" w:cs="Calibri"/>
+          <w:color w:val="000000"/>
+          <w:lang w:val="en-US" w:eastAsia="da-DK"/>
+        </w:rPr>
+        <w:t>It uses the modern web storage API (sessionStorage)</w:t>
+      </w:r>
       <w:bookmarkStart w:id="0" w:name="_GoBack"/>
       <w:bookmarkEnd w:id="0"/>
       <w:r>
         <w:rPr>
           <w:rFonts w:ascii="Calibri" w:eastAsia="Times New Roman" w:hAnsi="Calibri" w:cs="Calibri"/>
+          <w:noProof/>
           <w:color w:val="000000"/>
           <w:lang w:val="en-US" w:eastAsia="da-DK"/>
         </w:rPr>

</xml_diff>